<commit_message>
Ran MS Word grammar checker, made minor updates.  Also updated the wiki.
</commit_message>
<xml_diff>
--- a/ptolemy/demo/CapeCode/AccessorTutorial.docx
+++ b/ptolemy/demo/CapeCode/AccessorTutorial.docx
@@ -1,6 +1,6 @@
 
 <file path=word/document.xml><?xml version="1.0" encoding="utf-8"?>
-<w:document xmlns:wpc="http://schemas.microsoft.com/office/word/2010/wordprocessingCanvas" xmlns:mo="http://schemas.microsoft.com/office/mac/office/2008/main" xmlns:mc="http://schemas.openxmlformats.org/markup-compatibility/2006" xmlns:mv="urn:schemas-microsoft-com:mac:vml" xmlns:o="urn:schemas-microsoft-com:office:office" xmlns:r="http://schemas.openxmlformats.org/officeDocument/2006/relationships" xmlns:m="http://schemas.openxmlformats.org/officeDocument/2006/math" xmlns:v="urn:schemas-microsoft-com:vml" xmlns:wp14="http://schemas.microsoft.com/office/word/2010/wordprocessingDrawing" xmlns:wp="http://schemas.openxmlformats.org/drawingml/2006/wordprocessingDrawing" xmlns:w10="urn:schemas-microsoft-com:office:word" xmlns:w="http://schemas.openxmlformats.org/wordprocessingml/2006/main" xmlns:w14="http://schemas.microsoft.com/office/word/2010/wordml" xmlns:wpg="http://schemas.microsoft.com/office/word/2010/wordprocessingGroup" xmlns:wpi="http://schemas.microsoft.com/office/word/2010/wordprocessingInk" xmlns:wne="http://schemas.microsoft.com/office/word/2006/wordml" xmlns:wps="http://schemas.microsoft.com/office/word/2010/wordprocessingShape" mc:Ignorable="w14 wp14">
+<w:document xmlns:wpc="http://schemas.microsoft.com/office/word/2010/wordprocessingCanvas" xmlns:mo="http://schemas.microsoft.com/office/mac/office/2008/main" xmlns:mc="http://schemas.openxmlformats.org/markup-compatibility/2006" xmlns:mv="urn:schemas-microsoft-com:mac:vml" xmlns:o="urn:schemas-microsoft-com:office:office" xmlns:r="http://schemas.openxmlformats.org/officeDocument/2006/relationships" xmlns:m="http://schemas.openxmlformats.org/officeDocument/2006/math" xmlns:v="urn:schemas-microsoft-com:vml" xmlns:wp14="http://schemas.microsoft.com/office/word/2010/wordprocessingDrawing" xmlns:wp="http://schemas.openxmlformats.org/drawingml/2006/wordprocessingDrawing" xmlns:w10="urn:schemas-microsoft-com:office:word" xmlns:w="http://schemas.openxmlformats.org/wordprocessingml/2006/main" xmlns:w14="http://schemas.microsoft.com/office/word/2010/wordml" xmlns:w15="http://schemas.microsoft.com/office/word/2012/wordml" xmlns:wpg="http://schemas.microsoft.com/office/word/2010/wordprocessingGroup" xmlns:wpi="http://schemas.microsoft.com/office/word/2010/wordprocessingInk" xmlns:wne="http://schemas.microsoft.com/office/word/2006/wordml" xmlns:wps="http://schemas.microsoft.com/office/word/2010/wordprocessingShape" mc:Ignorable="w14 w15 wp14">
   <w:body>
     <w:p>
       <w:pPr>
@@ -240,7 +240,7 @@
       <w:r>
         <w:t xml:space="preserve"> (reactions to inputs and/or production of outputs). Any JavaScript file that conforms with the </w:t>
       </w:r>
-      <w:hyperlink r:id="rId9" w:history="1">
+      <w:hyperlink r:id="rId8" w:history="1">
         <w:r>
           <w:rPr>
             <w:b/>
@@ -272,7 +272,7 @@
       <w:r>
         <w:t xml:space="preserve">The </w:t>
       </w:r>
-      <w:hyperlink r:id="rId10" w:history="1">
+      <w:hyperlink r:id="rId9" w:history="1">
         <w:r>
           <w:rPr>
             <w:color w:val="415C7E"/>
@@ -284,7 +284,7 @@
       <w:r>
         <w:t xml:space="preserve"> provides a collection of example accessors. This library is maintained via an </w:t>
       </w:r>
-      <w:hyperlink r:id="rId11" w:history="1">
+      <w:hyperlink r:id="rId10" w:history="1">
         <w:r>
           <w:rPr>
             <w:color w:val="415C7E"/>
@@ -402,11 +402,15 @@
         </w:rPr>
         <w:br w:type="page"/>
       </w:r>
-      <w:bookmarkStart w:id="0" w:name="_GoBack"/>
-      <w:bookmarkEnd w:id="0"/>
     </w:p>
     <w:sdt>
       <w:sdtPr>
+        <w:rPr>
+          <w:rFonts w:asciiTheme="minorHAnsi" w:eastAsiaTheme="minorEastAsia" w:hAnsiTheme="minorHAnsi" w:cstheme="minorBidi"/>
+          <w:color w:val="auto"/>
+          <w:sz w:val="24"/>
+          <w:szCs w:val="24"/>
+        </w:rPr>
         <w:id w:val="-575826369"/>
         <w:docPartObj>
           <w:docPartGallery w:val="Table of Contents"/>
@@ -415,13 +419,9 @@
       </w:sdtPr>
       <w:sdtEndPr>
         <w:rPr>
-          <w:rFonts w:asciiTheme="minorHAnsi" w:eastAsiaTheme="minorEastAsia" w:hAnsiTheme="minorHAnsi" w:cstheme="minorBidi"/>
           <w:b/>
           <w:bCs/>
           <w:noProof/>
-          <w:color w:val="auto"/>
-          <w:sz w:val="24"/>
-          <w:szCs w:val="24"/>
         </w:rPr>
       </w:sdtEndPr>
       <w:sdtContent>
@@ -3575,6 +3575,7 @@
             <w:rPr>
               <w:noProof/>
             </w:rPr>
+            <w:lastRenderedPageBreak/>
             <w:t>8.2.</w:t>
           </w:r>
           <w:r>
@@ -4175,11 +4176,12 @@
       <w:pPr>
         <w:pStyle w:val="Heading1"/>
       </w:pPr>
-      <w:bookmarkStart w:id="1" w:name="_Toc372746791"/>
-      <w:r>
+      <w:bookmarkStart w:id="0" w:name="_Toc372746791"/>
+      <w:r>
+        <w:lastRenderedPageBreak/>
         <w:t>Minimal Accessor Example</w:t>
       </w:r>
-      <w:bookmarkEnd w:id="1"/>
+      <w:bookmarkEnd w:id="0"/>
     </w:p>
     <w:p>
       <w:pPr>
@@ -4784,7 +4786,7 @@
           <w:szCs w:val="20"/>
         </w:rPr>
       </w:pPr>
-      <w:hyperlink r:id="rId12" w:history="1">
+      <w:hyperlink r:id="rId11" w:history="1">
         <w:r>
           <w:rPr>
             <w:rFonts w:ascii="Verdana" w:hAnsi="Verdana" w:cs="Helvetica"/>
@@ -4817,7 +4819,7 @@
           <w:szCs w:val="20"/>
         </w:rPr>
       </w:pPr>
-      <w:hyperlink r:id="rId13" w:history="1">
+      <w:hyperlink r:id="rId12" w:history="1">
         <w:r>
           <w:rPr>
             <w:rFonts w:ascii="Verdana" w:hAnsi="Verdana" w:cs="Helvetica"/>
@@ -4850,7 +4852,7 @@
           <w:szCs w:val="20"/>
         </w:rPr>
       </w:pPr>
-      <w:hyperlink r:id="rId14" w:history="1">
+      <w:hyperlink r:id="rId13" w:history="1">
         <w:r>
           <w:rPr>
             <w:rFonts w:ascii="Verdana" w:hAnsi="Verdana" w:cs="Helvetica"/>
@@ -4869,7 +4871,7 @@
       <w:r>
         <w:t xml:space="preserve">More interesting examples are found on the </w:t>
       </w:r>
-      <w:hyperlink r:id="rId15" w:history="1">
+      <w:hyperlink r:id="rId14" w:history="1">
         <w:r>
           <w:rPr>
             <w:color w:val="0013A9"/>
@@ -4885,11 +4887,11 @@
       <w:pPr>
         <w:pStyle w:val="Heading1"/>
       </w:pPr>
-      <w:bookmarkStart w:id="2" w:name="_Toc372746792"/>
+      <w:bookmarkStart w:id="1" w:name="_Toc372746792"/>
       <w:r>
         <w:t>Interface Definition</w:t>
       </w:r>
-      <w:bookmarkEnd w:id="2"/>
+      <w:bookmarkEnd w:id="1"/>
     </w:p>
     <w:p>
       <w:pPr>
@@ -4917,7 +4919,7 @@
           <w:numId w:val="19"/>
         </w:numPr>
       </w:pPr>
-      <w:hyperlink r:id="rId16" w:history="1">
+      <w:hyperlink r:id="rId15" w:history="1">
         <w:r>
           <w:t>require</w:t>
         </w:r>
@@ -4956,7 +4958,7 @@
           <w:numId w:val="19"/>
         </w:numPr>
       </w:pPr>
-      <w:hyperlink r:id="rId17" w:history="1">
+      <w:hyperlink r:id="rId16" w:history="1">
         <w:r>
           <w:t>input</w:t>
         </w:r>
@@ -4973,7 +4975,7 @@
           <w:numId w:val="19"/>
         </w:numPr>
       </w:pPr>
-      <w:hyperlink r:id="rId18" w:history="1">
+      <w:hyperlink r:id="rId17" w:history="1">
         <w:r>
           <w:t>output</w:t>
         </w:r>
@@ -4990,7 +4992,7 @@
           <w:numId w:val="19"/>
         </w:numPr>
       </w:pPr>
-      <w:hyperlink r:id="rId19" w:history="1">
+      <w:hyperlink r:id="rId18" w:history="1">
         <w:r>
           <w:t>parameter</w:t>
         </w:r>
@@ -5007,7 +5009,7 @@
           <w:numId w:val="19"/>
         </w:numPr>
       </w:pPr>
-      <w:hyperlink r:id="rId20" w:history="1">
+      <w:hyperlink r:id="rId19" w:history="1">
         <w:r>
           <w:t>implement</w:t>
         </w:r>
@@ -5024,7 +5026,7 @@
           <w:numId w:val="19"/>
         </w:numPr>
       </w:pPr>
-      <w:hyperlink r:id="rId21" w:history="1">
+      <w:hyperlink r:id="rId20" w:history="1">
         <w:r>
           <w:t>extend</w:t>
         </w:r>
@@ -5040,7 +5042,7 @@
       <w:r>
         <w:t xml:space="preserve">Inputs, outputs, and parameters may optionally have specified </w:t>
       </w:r>
-      <w:hyperlink r:id="rId22" w:history="1">
+      <w:hyperlink r:id="rId21" w:history="1">
         <w:r>
           <w:rPr>
             <w:color w:val="0013A9"/>
@@ -5090,7 +5092,7 @@
       <w:r>
         <w:t xml:space="preserve"> section. All of the above except </w:t>
       </w:r>
-      <w:hyperlink r:id="rId23" w:history="1">
+      <w:hyperlink r:id="rId22" w:history="1">
         <w:r>
           <w:rPr>
             <w:rFonts w:ascii="Courier" w:hAnsi="Courier" w:cs="Courier"/>
@@ -5123,7 +5125,7 @@
       <w:r>
         <w:t xml:space="preserve"> function, on the other hand, is a top-level function that can be invoked from anywhere. See </w:t>
       </w:r>
-      <w:hyperlink r:id="rId24" w:history="1">
+      <w:hyperlink r:id="rId23" w:history="1">
         <w:r>
           <w:rPr>
             <w:color w:val="0013A9"/>
@@ -5145,11 +5147,11 @@
       <w:pPr>
         <w:pStyle w:val="Heading2"/>
       </w:pPr>
-      <w:bookmarkStart w:id="3" w:name="_Toc372746793"/>
+      <w:bookmarkStart w:id="2" w:name="_Toc372746793"/>
       <w:r>
         <w:t>Inputs</w:t>
       </w:r>
-      <w:bookmarkEnd w:id="3"/>
+      <w:bookmarkEnd w:id="2"/>
     </w:p>
     <w:p>
       <w:pPr>
@@ -5553,7 +5555,7 @@
               </w:rPr>
               <w:t> </w:t>
             </w:r>
-            <w:hyperlink r:id="rId25" w:history="1">
+            <w:hyperlink r:id="rId24" w:history="1">
               <w:r>
                 <w:rPr>
                   <w:rStyle w:val="Hyperlink"/>
@@ -5665,7 +5667,7 @@
               </w:rPr>
               <w:t> </w:t>
             </w:r>
-            <w:hyperlink r:id="rId26" w:history="1">
+            <w:hyperlink r:id="rId25" w:history="1">
               <w:r>
                 <w:rPr>
                   <w:rStyle w:val="Hyperlink"/>
@@ -5696,7 +5698,7 @@
               </w:rPr>
               <w:t> </w:t>
             </w:r>
-            <w:hyperlink r:id="rId27" w:anchor="InputsAndOutputs" w:history="1">
+            <w:hyperlink r:id="rId26" w:anchor="InputsAndOutputs" w:history="1">
               <w:r>
                 <w:rPr>
                   <w:rStyle w:val="Hyperlink"/>
@@ -5895,13 +5897,14 @@
       <w:pPr>
         <w:pStyle w:val="Heading3"/>
       </w:pPr>
-      <w:bookmarkStart w:id="4" w:name="GettingInputs"/>
-      <w:bookmarkStart w:id="5" w:name="_Toc372746794"/>
+      <w:bookmarkStart w:id="3" w:name="GettingInputs"/>
+      <w:bookmarkStart w:id="4" w:name="_Toc372746794"/>
+      <w:bookmarkEnd w:id="3"/>
+      <w:r>
+        <w:lastRenderedPageBreak/>
+        <w:t>Getting Inputs</w:t>
+      </w:r>
       <w:bookmarkEnd w:id="4"/>
-      <w:r>
-        <w:t>Getting Inputs</w:t>
-      </w:r>
-      <w:bookmarkEnd w:id="5"/>
     </w:p>
     <w:p>
       <w:pPr>
@@ -6406,13 +6409,13 @@
       <w:pPr>
         <w:pStyle w:val="Heading3"/>
       </w:pPr>
-      <w:bookmarkStart w:id="6" w:name="SendingToInputs"/>
-      <w:bookmarkStart w:id="7" w:name="_Toc372746795"/>
+      <w:bookmarkStart w:id="5" w:name="SendingToInputs"/>
+      <w:bookmarkStart w:id="6" w:name="_Toc372746795"/>
+      <w:bookmarkEnd w:id="5"/>
+      <w:r>
+        <w:t>Sending to Inputs</w:t>
+      </w:r>
       <w:bookmarkEnd w:id="6"/>
-      <w:r>
-        <w:t>Sending to Inputs</w:t>
-      </w:r>
-      <w:bookmarkEnd w:id="7"/>
     </w:p>
     <w:p>
       <w:pPr>
@@ -6733,13 +6736,13 @@
       <w:pPr>
         <w:pStyle w:val="Heading3"/>
       </w:pPr>
-      <w:bookmarkStart w:id="8" w:name="SettingDefaultInput"/>
-      <w:bookmarkStart w:id="9" w:name="_Toc372746796"/>
+      <w:bookmarkStart w:id="7" w:name="SettingDefaultInput"/>
+      <w:bookmarkStart w:id="8" w:name="_Toc372746796"/>
+      <w:bookmarkEnd w:id="7"/>
+      <w:r>
+        <w:t>Setting the Default Value of an Input</w:t>
+      </w:r>
       <w:bookmarkEnd w:id="8"/>
-      <w:r>
-        <w:t>Setting the Default Value of an Input</w:t>
-      </w:r>
-      <w:bookmarkEnd w:id="9"/>
     </w:p>
     <w:p>
       <w:pPr>
@@ -6928,20 +6931,21 @@
         <w:pStyle w:val="BodyText"/>
       </w:pPr>
       <w:r>
-        <w:t>Setting the default in this way can be useful in an accessors that extends another, but wishes to change the default value provided by the base accessor.</w:t>
+        <w:lastRenderedPageBreak/>
+        <w:t>Setting the default in this way can be useful in an accessor that extends another, but wishes to change the default value provided by the base accessor.</w:t>
       </w:r>
     </w:p>
     <w:p>
       <w:pPr>
         <w:pStyle w:val="Heading3"/>
       </w:pPr>
-      <w:bookmarkStart w:id="10" w:name="InputHandlers"/>
-      <w:bookmarkStart w:id="11" w:name="_Toc372746797"/>
+      <w:bookmarkStart w:id="9" w:name="InputHandlers"/>
+      <w:bookmarkStart w:id="10" w:name="_Toc372746797"/>
+      <w:bookmarkEnd w:id="9"/>
+      <w:r>
+        <w:t>Input Handlers</w:t>
+      </w:r>
       <w:bookmarkEnd w:id="10"/>
-      <w:r>
-        <w:t>Input Handlers</w:t>
-      </w:r>
-      <w:bookmarkEnd w:id="11"/>
     </w:p>
     <w:p>
       <w:pPr>
@@ -7132,7 +7136,7 @@
         </w:rPr>
         <w:t> </w:t>
       </w:r>
-      <w:hyperlink r:id="rId28" w:history="1">
+      <w:hyperlink r:id="rId27" w:history="1">
         <w:r>
           <w:rPr>
             <w:rStyle w:val="Hyperlink"/>
@@ -8317,6 +8321,7 @@
         <w:pStyle w:val="BodyText"/>
       </w:pPr>
       <w:r>
+        <w:lastRenderedPageBreak/>
         <w:t>Binding the function ensures that whenever it is invoked, from any context, the value of 'this' will the value specified in the binding.</w:t>
       </w:r>
     </w:p>
@@ -8324,11 +8329,11 @@
       <w:pPr>
         <w:pStyle w:val="Heading2"/>
       </w:pPr>
-      <w:bookmarkStart w:id="12" w:name="_Toc372746798"/>
+      <w:bookmarkStart w:id="11" w:name="_Toc372746798"/>
       <w:r>
         <w:t>Outputs</w:t>
       </w:r>
-      <w:bookmarkEnd w:id="12"/>
+      <w:bookmarkEnd w:id="11"/>
     </w:p>
     <w:p>
       <w:pPr>
@@ -8717,7 +8722,7 @@
               </w:rPr>
               <w:t> </w:t>
             </w:r>
-            <w:hyperlink r:id="rId29" w:history="1">
+            <w:hyperlink r:id="rId28" w:history="1">
               <w:r>
                 <w:rPr>
                   <w:rStyle w:val="Hyperlink"/>
@@ -8800,7 +8805,7 @@
               </w:rPr>
               <w:t> </w:t>
             </w:r>
-            <w:hyperlink r:id="rId30" w:anchor="SpontanousAccessor" w:history="1">
+            <w:hyperlink r:id="rId29" w:anchor="SpontanousAccessor" w:history="1">
               <w:r>
                 <w:rPr>
                   <w:rStyle w:val="Hyperlink"/>
@@ -8841,7 +8846,7 @@
               </w:rPr>
               <w:t> </w:t>
             </w:r>
-            <w:hyperlink r:id="rId31" w:history="1">
+            <w:hyperlink r:id="rId30" w:history="1">
               <w:r>
                 <w:rPr>
                   <w:rStyle w:val="Hyperlink"/>
@@ -8878,13 +8883,13 @@
       <w:pPr>
         <w:pStyle w:val="Heading3"/>
       </w:pPr>
-      <w:bookmarkStart w:id="13" w:name="SendingToOutputs"/>
-      <w:bookmarkStart w:id="14" w:name="_Toc372746799"/>
+      <w:bookmarkStart w:id="12" w:name="SendingToOutputs"/>
+      <w:bookmarkStart w:id="13" w:name="_Toc372746799"/>
+      <w:bookmarkEnd w:id="12"/>
+      <w:r>
+        <w:t>Sending to Outputs</w:t>
+      </w:r>
       <w:bookmarkEnd w:id="13"/>
-      <w:r>
-        <w:t>Sending to Outputs</w:t>
-      </w:r>
-      <w:bookmarkEnd w:id="14"/>
     </w:p>
     <w:p>
       <w:pPr>
@@ -8962,7 +8967,7 @@
         </w:rPr>
         <w:t> </w:t>
       </w:r>
-      <w:hyperlink r:id="rId32" w:history="1">
+      <w:hyperlink r:id="rId31" w:history="1">
         <w:r>
           <w:rPr>
             <w:rStyle w:val="Hyperlink"/>
@@ -9187,6 +9192,7 @@
         <w:rPr>
           <w:color w:val="000000"/>
         </w:rPr>
+        <w:lastRenderedPageBreak/>
         <w:t>   </w:t>
       </w:r>
       <w:r>
@@ -9466,11 +9472,11 @@
       <w:pPr>
         <w:pStyle w:val="Heading2"/>
       </w:pPr>
-      <w:bookmarkStart w:id="15" w:name="_Toc372746800"/>
+      <w:bookmarkStart w:id="14" w:name="_Toc372746800"/>
       <w:r>
         <w:t>Parameters</w:t>
       </w:r>
-      <w:bookmarkEnd w:id="15"/>
+      <w:bookmarkEnd w:id="14"/>
     </w:p>
     <w:p>
       <w:pPr>
@@ -10213,7 +10219,7 @@
               </w:rPr>
               <w:t> </w:t>
             </w:r>
-            <w:hyperlink r:id="rId33" w:history="1">
+            <w:hyperlink r:id="rId32" w:history="1">
               <w:r>
                 <w:rPr>
                   <w:rStyle w:val="Hyperlink"/>
@@ -10428,6 +10434,7 @@
         <w:pStyle w:val="BodyText"/>
       </w:pPr>
       <w:r>
+        <w:lastRenderedPageBreak/>
         <w:t>The name is required to be distinct from other inputs, outputs, and parameters. It may match the name of a parameter in a base accessor (specified by either extend() or implement()), in which case the options will override those specified in the base.</w:t>
       </w:r>
     </w:p>
@@ -10435,13 +10442,13 @@
       <w:pPr>
         <w:pStyle w:val="Heading3"/>
       </w:pPr>
-      <w:bookmarkStart w:id="16" w:name="GettingParameters"/>
-      <w:bookmarkStart w:id="17" w:name="_Toc372746801"/>
+      <w:bookmarkStart w:id="15" w:name="GettingParameters"/>
+      <w:bookmarkStart w:id="16" w:name="_Toc372746801"/>
+      <w:bookmarkEnd w:id="15"/>
+      <w:r>
+        <w:t>Getting Parameters</w:t>
+      </w:r>
       <w:bookmarkEnd w:id="16"/>
-      <w:r>
-        <w:t>Getting Parameters</w:t>
-      </w:r>
-      <w:bookmarkEnd w:id="17"/>
     </w:p>
     <w:p>
       <w:pPr>
@@ -10695,13 +10702,13 @@
       <w:pPr>
         <w:pStyle w:val="Heading3"/>
       </w:pPr>
-      <w:bookmarkStart w:id="18" w:name="SettingParameters"/>
-      <w:bookmarkStart w:id="19" w:name="_Toc372746802"/>
+      <w:bookmarkStart w:id="17" w:name="SettingParameters"/>
+      <w:bookmarkStart w:id="18" w:name="_Toc372746802"/>
+      <w:bookmarkEnd w:id="17"/>
+      <w:r>
+        <w:t>Setting Parameters</w:t>
+      </w:r>
       <w:bookmarkEnd w:id="18"/>
-      <w:r>
-        <w:t>Setting Parameters</w:t>
-      </w:r>
-      <w:bookmarkEnd w:id="19"/>
     </w:p>
     <w:p>
       <w:pPr>
@@ -10837,11 +10844,11 @@
       <w:pPr>
         <w:pStyle w:val="Heading2"/>
       </w:pPr>
-      <w:bookmarkStart w:id="20" w:name="_Toc372746803"/>
+      <w:bookmarkStart w:id="19" w:name="_Toc372746803"/>
       <w:r>
         <w:t>Implement</w:t>
       </w:r>
-      <w:bookmarkEnd w:id="20"/>
+      <w:bookmarkEnd w:id="19"/>
     </w:p>
     <w:p>
       <w:pPr>
@@ -11474,6 +11481,9 @@
       </w:r>
       <w:r>
         <w:br/>
+      </w:r>
+      <w:r>
+        <w:lastRenderedPageBreak/>
         <w:t> </w:t>
       </w:r>
       <w:r>
@@ -11515,11 +11525,11 @@
       <w:pPr>
         <w:pStyle w:val="Heading2"/>
       </w:pPr>
-      <w:bookmarkStart w:id="21" w:name="_Toc372746804"/>
+      <w:bookmarkStart w:id="20" w:name="_Toc372746804"/>
       <w:r>
         <w:t>Extend</w:t>
       </w:r>
-      <w:bookmarkEnd w:id="21"/>
+      <w:bookmarkEnd w:id="20"/>
     </w:p>
     <w:p>
       <w:pPr>
@@ -11612,7 +11622,7 @@
         </w:rPr>
         <w:t> </w:t>
       </w:r>
-      <w:hyperlink r:id="rId34" w:history="1">
+      <w:hyperlink r:id="rId33" w:history="1">
         <w:r>
           <w:rPr>
             <w:rStyle w:val="Hyperlink"/>
@@ -11990,13 +12000,13 @@
       <w:pPr>
         <w:pStyle w:val="Heading3"/>
       </w:pPr>
-      <w:bookmarkStart w:id="22" w:name="Functions"/>
-      <w:bookmarkStart w:id="23" w:name="_Toc372746805"/>
+      <w:bookmarkStart w:id="21" w:name="Functions"/>
+      <w:bookmarkStart w:id="22" w:name="_Toc372746805"/>
+      <w:bookmarkEnd w:id="21"/>
+      <w:r>
+        <w:t>Functions</w:t>
+      </w:r>
       <w:bookmarkEnd w:id="22"/>
-      <w:r>
-        <w:t>Functions</w:t>
-      </w:r>
-      <w:bookmarkEnd w:id="23"/>
     </w:p>
     <w:p>
       <w:pPr>
@@ -12294,8 +12304,9 @@
       <w:pPr>
         <w:pStyle w:val="Heading3"/>
       </w:pPr>
-      <w:bookmarkStart w:id="24" w:name="_Toc372746806"/>
-      <w:r>
+      <w:bookmarkStart w:id="23" w:name="_Toc372746806"/>
+      <w:r>
+        <w:lastRenderedPageBreak/>
         <w:t>2.</w:t>
       </w:r>
       <w:r>
@@ -12304,7 +12315,7 @@
       <w:r>
         <w:t xml:space="preserve"> Input Handlers</w:t>
       </w:r>
-      <w:bookmarkEnd w:id="24"/>
+      <w:bookmarkEnd w:id="23"/>
     </w:p>
     <w:p>
       <w:pPr>
@@ -13300,13 +13311,13 @@
       <w:pPr>
         <w:pStyle w:val="Heading3"/>
       </w:pPr>
-      <w:bookmarkStart w:id="25" w:name="InputsOutputsAndParameters"/>
-      <w:bookmarkStart w:id="26" w:name="_Toc372746807"/>
+      <w:bookmarkStart w:id="24" w:name="InputsOutputsAndParameters"/>
+      <w:bookmarkStart w:id="25" w:name="_Toc372746807"/>
+      <w:bookmarkEnd w:id="24"/>
+      <w:r>
+        <w:t>Inputs, Outputs and Parameters</w:t>
+      </w:r>
       <w:bookmarkEnd w:id="25"/>
-      <w:r>
-        <w:t>Inputs, Outputs and Parameters</w:t>
-      </w:r>
-      <w:bookmarkEnd w:id="26"/>
     </w:p>
     <w:p>
       <w:pPr>
@@ -13619,13 +13630,13 @@
       <w:pPr>
         <w:pStyle w:val="Heading3"/>
       </w:pPr>
-      <w:bookmarkStart w:id="27" w:name="Variables"/>
-      <w:bookmarkStart w:id="28" w:name="_Toc372746808"/>
+      <w:bookmarkStart w:id="26" w:name="Variables"/>
+      <w:bookmarkStart w:id="27" w:name="_Toc372746808"/>
+      <w:bookmarkEnd w:id="26"/>
+      <w:r>
+        <w:t>Accessing Base Variables in a Derived Accessor</w:t>
+      </w:r>
       <w:bookmarkEnd w:id="27"/>
-      <w:r>
-        <w:t>Accessing Base Variables in a Derived Accessor</w:t>
-      </w:r>
-      <w:bookmarkEnd w:id="28"/>
     </w:p>
     <w:p>
       <w:pPr>
@@ -13653,7 +13664,13 @@
         <w:t>exports</w:t>
       </w:r>
       <w:r>
-        <w:t>. For example if the</w:t>
+        <w:t xml:space="preserve">. For </w:t>
+      </w:r>
+      <w:r>
+        <w:t>example,</w:t>
+      </w:r>
+      <w:r>
+        <w:t xml:space="preserve"> if the</w:t>
       </w:r>
       <w:r>
         <w:rPr>
@@ -13768,6 +13785,7 @@
         <w:rPr>
           <w:color w:val="000000"/>
         </w:rPr>
+        <w:lastRenderedPageBreak/>
         <w:t>exports.</w:t>
       </w:r>
       <w:r>
@@ -13808,7 +13826,7 @@
         </w:rPr>
         <w:t> </w:t>
       </w:r>
-      <w:hyperlink r:id="rId35" w:history="1">
+      <w:hyperlink r:id="rId34" w:history="1">
         <w:r>
           <w:rPr>
             <w:rStyle w:val="Hyperlink"/>
@@ -13843,7 +13861,7 @@
         </w:rPr>
         <w:t> </w:t>
       </w:r>
-      <w:hyperlink r:id="rId36" w:history="1">
+      <w:hyperlink r:id="rId35" w:history="1">
         <w:r>
           <w:rPr>
             <w:rStyle w:val="Hyperlink"/>
@@ -13894,11 +13912,11 @@
       <w:pPr>
         <w:pStyle w:val="Heading2"/>
       </w:pPr>
-      <w:bookmarkStart w:id="29" w:name="_Toc372746809"/>
+      <w:bookmarkStart w:id="28" w:name="_Toc372746809"/>
       <w:r>
         <w:t>Data Types</w:t>
       </w:r>
-      <w:bookmarkEnd w:id="29"/>
+      <w:bookmarkEnd w:id="28"/>
     </w:p>
     <w:p>
       <w:pPr>
@@ -13907,7 +13925,7 @@
       <w:r>
         <w:t>Accessor parameters, inputs, and outputs follow a principle called </w:t>
       </w:r>
-      <w:hyperlink r:id="rId37" w:history="1">
+      <w:hyperlink r:id="rId36" w:history="1">
         <w:r>
           <w:rPr>
             <w:i/>
@@ -14024,7 +14042,7 @@
       <w:r>
         <w:t> : a JavaScript value or object that has a </w:t>
       </w:r>
-      <w:hyperlink r:id="rId38" w:history="1">
+      <w:hyperlink r:id="rId37" w:history="1">
         <w:r>
           <w:rPr>
             <w:color w:val="5A3696"/>
@@ -14227,11 +14245,11 @@
       <w:pPr>
         <w:pStyle w:val="Heading1"/>
       </w:pPr>
-      <w:bookmarkStart w:id="30" w:name="_Toc372746810"/>
+      <w:bookmarkStart w:id="29" w:name="_Toc372746810"/>
       <w:r>
         <w:t>Accessor Documentation</w:t>
       </w:r>
-      <w:bookmarkEnd w:id="30"/>
+      <w:bookmarkEnd w:id="29"/>
     </w:p>
     <w:p>
       <w:pPr>
@@ -14240,7 +14258,7 @@
       <w:r>
         <w:t xml:space="preserve">Documentation and metadata such as author, version, etc., are given using </w:t>
       </w:r>
-      <w:hyperlink r:id="rId39" w:history="1">
+      <w:hyperlink r:id="rId38" w:history="1">
         <w:r>
           <w:rPr>
             <w:color w:val="0013A9"/>
@@ -14317,7 +14335,7 @@
       <w:r>
         <w:t xml:space="preserve"> in the accessor specification file. It can include any formatting commands supported by </w:t>
       </w:r>
-      <w:hyperlink r:id="rId40" w:history="1">
+      <w:hyperlink r:id="rId39" w:history="1">
         <w:r>
           <w:rPr>
             <w:color w:val="0013A9"/>
@@ -14326,7 +14344,10 @@
         </w:r>
       </w:hyperlink>
       <w:r>
-        <w:t xml:space="preserve">. For example, above, </w:t>
+        <w:t>. For example</w:t>
+      </w:r>
+      <w:r>
+        <w:t xml:space="preserve"> above, </w:t>
       </w:r>
       <w:r>
         <w:rPr>
@@ -14336,7 +14357,12 @@
         <w:t>*input*</w:t>
       </w:r>
       <w:r>
-        <w:t xml:space="preserve"> will be rendered in italics. The documentation may include any of the following tags, in alphabetic order:</w:t>
+        <w:t xml:space="preserve"> will be rendered in italics.</w:t>
+      </w:r>
+      <w:bookmarkStart w:id="30" w:name="_GoBack"/>
+      <w:bookmarkEnd w:id="30"/>
+      <w:r>
+        <w:t xml:space="preserve"> The documentation may include any of the following tags, in alphabetic order:</w:t>
       </w:r>
     </w:p>
     <w:p>
@@ -14373,7 +14399,7 @@
       <w:r>
         <w:t xml:space="preserve">: The name of the accessor. This should be capitalized and should match the name of the accessor file (without the .js extension). This is an accessor-specific tag used by the </w:t>
       </w:r>
-      <w:hyperlink r:id="rId41" w:history="1">
+      <w:hyperlink r:id="rId40" w:anchor="PtDoc" w:history="1">
         <w:r>
           <w:rPr>
             <w:color w:val="0013A9"/>
@@ -14403,7 +14429,7 @@
       <w:r>
         <w:t xml:space="preserve">: The author(s) of the accessor. This is arbitrary text and may optionally include contact information. See the </w:t>
       </w:r>
-      <w:hyperlink r:id="rId42" w:history="1">
+      <w:hyperlink r:id="rId41" w:history="1">
         <w:r>
           <w:rPr>
             <w:color w:val="0013A9"/>
@@ -14436,7 +14462,7 @@
       <w:r>
         <w:t xml:space="preserve">: A description of the input with the specified name and an optional type. If the input has a default value, that should be explained in the text. See </w:t>
       </w:r>
-      <w:hyperlink r:id="rId43" w:history="1">
+      <w:hyperlink r:id="rId42" w:history="1">
         <w:r>
           <w:rPr>
             <w:color w:val="0013A9"/>
@@ -14447,7 +14473,7 @@
       <w:r>
         <w:t xml:space="preserve"> for formatting of the type. This is an accessor-specific tag used by the </w:t>
       </w:r>
-      <w:hyperlink r:id="rId44" w:history="1">
+      <w:hyperlink r:id="rId43" w:anchor="PtDoc" w:history="1">
         <w:r>
           <w:rPr>
             <w:color w:val="0013A9"/>
@@ -14480,7 +14506,7 @@
       <w:r>
         <w:t xml:space="preserve">: The name of the accessor again, if the accessor is also available as a module. This is an accessor-specific tag used by the </w:t>
       </w:r>
-      <w:hyperlink r:id="rId45" w:history="1">
+      <w:hyperlink r:id="rId44" w:anchor="PtDoc" w:history="1">
         <w:r>
           <w:rPr>
             <w:color w:val="0013A9"/>
@@ -14513,7 +14539,7 @@
       <w:r>
         <w:t xml:space="preserve">: A description of the output with the specified name and an optional type. This is an accessor-specific tag used by the </w:t>
       </w:r>
-      <w:hyperlink r:id="rId46" w:history="1">
+      <w:hyperlink r:id="rId45" w:anchor="PtDoc" w:history="1">
         <w:r>
           <w:rPr>
             <w:color w:val="0013A9"/>
@@ -14546,7 +14572,7 @@
       <w:r>
         <w:t xml:space="preserve">: A description of the parameter with the specified name and an optional type. The default value should be explained in the text, if given. This is an accessor-specific tag used by the </w:t>
       </w:r>
-      <w:hyperlink r:id="rId47" w:history="1">
+      <w:hyperlink r:id="rId46" w:anchor="PtDoc" w:history="1">
         <w:r>
           <w:rPr>
             <w:color w:val="0013A9"/>
@@ -14579,7 +14605,7 @@
       <w:r>
         <w:t xml:space="preserve">: A version designator for the accessor. For example, if the accessor is stored under an </w:t>
       </w:r>
-      <w:hyperlink r:id="rId48" w:history="1">
+      <w:hyperlink r:id="rId47" w:history="1">
         <w:r>
           <w:rPr>
             <w:color w:val="0013A9"/>
@@ -14600,7 +14626,7 @@
       <w:r>
         <w:t xml:space="preserve">, which SVN will automatically replace with the current version number. This is an accessor-specific tag used by the </w:t>
       </w:r>
-      <w:hyperlink r:id="rId49" w:history="1">
+      <w:hyperlink r:id="rId48" w:anchor="PtDoc" w:history="1">
         <w:r>
           <w:rPr>
             <w:color w:val="0013A9"/>
@@ -14719,7 +14745,7 @@
           <w:numId w:val="34"/>
         </w:numPr>
       </w:pPr>
-      <w:hyperlink r:id="rId50" w:history="1">
+      <w:hyperlink r:id="rId49" w:history="1">
         <w:r>
           <w:t>Index</w:t>
         </w:r>
@@ -14736,13 +14762,17 @@
           <w:numId w:val="34"/>
         </w:numPr>
       </w:pPr>
-      <w:hyperlink r:id="rId51" w:history="1">
+      <w:hyperlink r:id="rId50" w:history="1">
         <w:r>
           <w:t>Action Functions</w:t>
         </w:r>
       </w:hyperlink>
       <w:r>
-        <w:t xml:space="preserve">: A set of functions that an accessor may define that are invoked by the host to execute a swarmlet. The swarmlet host will always invoke these in such a way that the variable </w:t>
+        <w:t xml:space="preserve">: A set of functions that an accessor may define that are invoked by the host to execute a swarmlet. The swarmlet host will always </w:t>
+      </w:r>
+      <w:r>
+        <w:lastRenderedPageBreak/>
+        <w:t xml:space="preserve">invoke these in such a way that the variable </w:t>
       </w:r>
       <w:r>
         <w:rPr>
@@ -14770,13 +14800,19 @@
           <w:numId w:val="34"/>
         </w:numPr>
       </w:pPr>
-      <w:hyperlink r:id="rId52" w:history="1">
+      <w:hyperlink r:id="rId51" w:history="1">
         <w:r>
           <w:t>Top-Level JavaScript Functions</w:t>
         </w:r>
       </w:hyperlink>
       <w:r>
-        <w:t>: These function enable the accessor to get inputs and produce outputs. They also provide a small set of basic mechanisms that are commonly found in a JavaScript environment.</w:t>
+        <w:t xml:space="preserve">: </w:t>
+      </w:r>
+      <w:r>
+        <w:t>These functions</w:t>
+      </w:r>
+      <w:r>
+        <w:t xml:space="preserve"> enable the accessor to get inputs and produce outputs. They also provide a small set of basic mechanisms that are commonly found in a JavaScript environment.</w:t>
       </w:r>
     </w:p>
     <w:p>
@@ -14787,7 +14823,7 @@
           <w:numId w:val="34"/>
         </w:numPr>
       </w:pPr>
-      <w:hyperlink r:id="rId53" w:history="1">
+      <w:hyperlink r:id="rId52" w:history="1">
         <w:r>
           <w:t>Built-In JavaScript Modules</w:t>
         </w:r>
@@ -14795,7 +14831,7 @@
       <w:r>
         <w:t xml:space="preserve">: All accessor hosts are required to support all built-in modules. Modules conform with the CommonJS </w:t>
       </w:r>
-      <w:hyperlink r:id="rId54" w:history="1">
+      <w:hyperlink r:id="rId53" w:history="1">
         <w:r>
           <w:t>Module Specification</w:t>
         </w:r>
@@ -14812,7 +14848,7 @@
           <w:numId w:val="34"/>
         </w:numPr>
       </w:pPr>
-      <w:hyperlink r:id="rId55" w:history="1">
+      <w:hyperlink r:id="rId54" w:history="1">
         <w:r>
           <w:t>Optional JavaScript Modules</w:t>
         </w:r>
@@ -14820,13 +14856,13 @@
       <w:r>
         <w:t xml:space="preserve">: More sophisticated capabilities that may or may not be supported by a particular accessor host. These modules must also conform with the CommonJS </w:t>
       </w:r>
-      <w:hyperlink r:id="rId56" w:history="1">
+      <w:hyperlink r:id="rId55" w:history="1">
         <w:r>
           <w:t>Module Specification</w:t>
         </w:r>
       </w:hyperlink>
       <w:r>
-        <w:t xml:space="preserve"> specification.</w:t>
+        <w:t>.</w:t>
       </w:r>
     </w:p>
     <w:p>
@@ -14837,7 +14873,7 @@
           <w:numId w:val="34"/>
         </w:numPr>
       </w:pPr>
-      <w:hyperlink r:id="rId57" w:history="1">
+      <w:hyperlink r:id="rId56" w:history="1">
         <w:r>
           <w:t>JSDoc</w:t>
         </w:r>
@@ -15319,6 +15355,7 @@
       <w:bookmarkStart w:id="34" w:name="_Toc372746813"/>
       <w:bookmarkEnd w:id="33"/>
       <w:r>
+        <w:lastRenderedPageBreak/>
         <w:t>fire()</w:t>
       </w:r>
       <w:bookmarkEnd w:id="34"/>
@@ -15378,7 +15415,7 @@
         </w:rPr>
         <w:t> </w:t>
       </w:r>
-      <w:hyperlink r:id="rId58" w:anchor="InputHandlers" w:history="1">
+      <w:hyperlink r:id="rId57" w:anchor="InputHandlers" w:history="1">
         <w:r>
           <w:rPr>
             <w:rStyle w:val="Hyperlink"/>
@@ -15614,7 +15651,11 @@
       <w:bookmarkStart w:id="53" w:name="SpontanousAccessor"/>
       <w:bookmarkEnd w:id="53"/>
       <w:r>
-        <w:t>Spontaneous accessor: The accessor sends outputs at times of its choosing, not in reaction to inputs. For example, it may send an output in a function invoked after a timeout. The accessor can do this by calling</w:t>
+        <w:t xml:space="preserve">Spontaneous accessor: The accessor sends outputs at times of its choosing, not in reaction to inputs. For example, it may send an output in </w:t>
+      </w:r>
+      <w:r>
+        <w:lastRenderedPageBreak/>
+        <w:t>a function invoked after a timeout. The accessor can do this by calling</w:t>
       </w:r>
       <w:r>
         <w:rPr>
@@ -15632,7 +15673,23 @@
           <w:color w:val="000000"/>
           <w:shd w:val="clear" w:color="auto" w:fill="F9F9F9"/>
         </w:rPr>
-        <w:t>setTimeout(function,time)</w:t>
+        <w:t>setTimeout(</w:t>
+      </w:r>
+      <w:r>
+        <w:rPr>
+          <w:rStyle w:val="HTMLCode"/>
+          <w:color w:val="000000"/>
+          <w:shd w:val="clear" w:color="auto" w:fill="F9F9F9"/>
+        </w:rPr>
+        <w:t>function, time</w:t>
+      </w:r>
+      <w:r>
+        <w:rPr>
+          <w:rStyle w:val="HTMLCode"/>
+          <w:color w:val="000000"/>
+          <w:shd w:val="clear" w:color="auto" w:fill="F9F9F9"/>
+        </w:rPr>
+        <w:t>)</w:t>
       </w:r>
       <w:r>
         <w:rPr>
@@ -15678,7 +15735,7 @@
         </w:rPr>
         <w:t> </w:t>
       </w:r>
-      <w:hyperlink r:id="rId59" w:history="1">
+      <w:hyperlink r:id="rId58" w:history="1">
         <w:r>
           <w:rPr>
             <w:rStyle w:val="Hyperlink"/>
@@ -16326,6 +16383,7 @@
         <w:pStyle w:val="BodyText"/>
       </w:pPr>
       <w:r>
+        <w:lastRenderedPageBreak/>
         <w:t>Also for both, if you wish for the specified function to send data to outputs or inputs or to get data from inputs, then you will need to bind the function to the accessor instance. For example,</w:t>
       </w:r>
     </w:p>
@@ -17299,7 +17357,11 @@
         </w:numPr>
       </w:pPr>
       <w:r>
-        <w:t>If the type of the options parameter is a String, then it is assumed to be the encoding, for example "UTF-8". If the value is "Raw" or "raw" then the data is returned as an unsigned array of bytes. The default encoding is the default encoding of the system. In CapeCode, the default encoding is returned by Charset.defaultCharset().</w:t>
+        <w:t xml:space="preserve">If the type of the options parameter is a String, then it is assumed to be the encoding, for example "UTF-8". If the value is "Raw" or "raw" then the data </w:t>
+      </w:r>
+      <w:r>
+        <w:lastRenderedPageBreak/>
+        <w:t>is returned as an unsigned array of bytes. The default encoding is the default encoding of the system. In CapeCode, the default encoding is returned by Charset.defaultCharset().</w:t>
       </w:r>
       <w:r>
         <w:rPr>
@@ -17407,7 +17469,7 @@
         </w:rPr>
         <w:t>  </w:t>
       </w:r>
-      <w:hyperlink r:id="rId60" w:anchor="fs_fs_readfilesync_path_options" w:history="1">
+      <w:hyperlink r:id="rId59" w:anchor="fs_fs_readfilesync_path_options" w:history="1">
         <w:r>
           <w:rPr>
             <w:rStyle w:val="Hyperlink"/>
@@ -17441,7 +17503,7 @@
         </w:rPr>
         <w:t> </w:t>
       </w:r>
-      <w:hyperlink r:id="rId61" w:anchor="fs_fs_readfile_path_options_callback" w:history="1">
+      <w:hyperlink r:id="rId60" w:anchor="fs_fs_readfile_path_options_callback" w:history="1">
         <w:r>
           <w:rPr>
             <w:rStyle w:val="Hyperlink"/>
@@ -17494,7 +17556,7 @@
           <w:numId w:val="40"/>
         </w:numPr>
       </w:pPr>
-      <w:hyperlink r:id="rId62" w:history="1">
+      <w:hyperlink r:id="rId61" w:history="1">
         <w:r>
           <w:rPr>
             <w:color w:val="5A3696"/>
@@ -17515,7 +17577,7 @@
           <w:numId w:val="40"/>
         </w:numPr>
       </w:pPr>
-      <w:hyperlink r:id="rId63" w:history="1">
+      <w:hyperlink r:id="rId62" w:history="1">
         <w:r>
           <w:rPr>
             <w:color w:val="5A3696"/>
@@ -17536,7 +17598,7 @@
           <w:numId w:val="40"/>
         </w:numPr>
       </w:pPr>
-      <w:hyperlink r:id="rId64" w:history="1">
+      <w:hyperlink r:id="rId63" w:history="1">
         <w:r>
           <w:rPr>
             <w:color w:val="5A3696"/>
@@ -17566,7 +17628,7 @@
       <w:r>
         <w:t>The console module is a JavaScript module for outputting messages. This implementation is designed to be compatible with the </w:t>
       </w:r>
-      <w:hyperlink r:id="rId65" w:history="1">
+      <w:hyperlink r:id="rId64" w:history="1">
         <w:r>
           <w:rPr>
             <w:color w:val="5A3696"/>
@@ -17577,6 +17639,157 @@
       </w:hyperlink>
       <w:r>
         <w:t>. It requires the </w:t>
+      </w:r>
+      <w:hyperlink r:id="rId65" w:history="1">
+        <w:r>
+          <w:rPr>
+            <w:color w:val="5A3696"/>
+            <w:u w:val="single"/>
+          </w:rPr>
+          <w:t>util</w:t>
+        </w:r>
+      </w:hyperlink>
+      <w:r>
+        <w:t> module. Because this is a built-in module for accessors that subclass JSAccessor, there is no need to specify a </w:t>
+      </w:r>
+      <w:r>
+        <w:rPr>
+          <w:i/>
+          <w:iCs/>
+        </w:rPr>
+        <w:t>requires</w:t>
+      </w:r>
+      <w:r>
+        <w:t> tag in the interface specification. A simple use of the module in an accessor might look like this:</w:t>
+      </w:r>
+    </w:p>
+    <w:p>
+      <w:pPr>
+        <w:pStyle w:val="code"/>
+      </w:pPr>
+      <w:r>
+        <w:t xml:space="preserve">  exports.fire = function() {</w:t>
+      </w:r>
+    </w:p>
+    <w:p>
+      <w:pPr>
+        <w:pStyle w:val="code"/>
+      </w:pPr>
+      <w:r>
+        <w:t xml:space="preserve">     var value = get(input);</w:t>
+      </w:r>
+    </w:p>
+    <w:p>
+      <w:pPr>
+        <w:pStyle w:val="code"/>
+      </w:pPr>
+      <w:r>
+        <w:t xml:space="preserve">     console.log('Input value is: %d', value);</w:t>
+      </w:r>
+    </w:p>
+    <w:p>
+      <w:pPr>
+        <w:pStyle w:val="code"/>
+      </w:pPr>
+      <w:r>
+        <w:t xml:space="preserve">  } </w:t>
+      </w:r>
+    </w:p>
+    <w:p>
+      <w:pPr>
+        <w:pStyle w:val="BodyText"/>
+      </w:pPr>
+      <w:r>
+        <w:t>The functions provided in this module are:</w:t>
+      </w:r>
+    </w:p>
+    <w:p>
+      <w:pPr>
+        <w:pStyle w:val="BodyText"/>
+        <w:numPr>
+          <w:ilvl w:val="0"/>
+          <w:numId w:val="41"/>
+        </w:numPr>
+      </w:pPr>
+      <w:r>
+        <w:rPr>
+          <w:b/>
+          <w:bCs/>
+        </w:rPr>
+        <w:t>console.log(...)</w:t>
+      </w:r>
+      <w:r>
+        <w:t>: Print a message. This may go to stdout or to any other output appropriate for the particular accessor host. The first argument can be a printf-style formatting string, followed by arguments to insert into the output, as in the example above. If the first string does not contain any formatting elements, then util.inspect() is applied to all arguments to convert them to strings.</w:t>
+      </w:r>
+    </w:p>
+    <w:p>
+      <w:pPr>
+        <w:pStyle w:val="BodyText"/>
+        <w:numPr>
+          <w:ilvl w:val="0"/>
+          <w:numId w:val="41"/>
+        </w:numPr>
+      </w:pPr>
+      <w:r>
+        <w:t>console.info(...): Same as log().</w:t>
+      </w:r>
+    </w:p>
+    <w:p>
+      <w:pPr>
+        <w:pStyle w:val="BodyText"/>
+        <w:numPr>
+          <w:ilvl w:val="0"/>
+          <w:numId w:val="41"/>
+        </w:numPr>
+      </w:pPr>
+      <w:r>
+        <w:rPr>
+          <w:b/>
+          <w:bCs/>
+        </w:rPr>
+        <w:t>console.error(...)</w:t>
+      </w:r>
+      <w:r>
+        <w:t>: Same as log(), but the message is prefixed with "ERROR: " and sent to stderr (or some other suitable destination).</w:t>
+      </w:r>
+    </w:p>
+    <w:p>
+      <w:pPr>
+        <w:pStyle w:val="BodyText"/>
+        <w:numPr>
+          <w:ilvl w:val="0"/>
+          <w:numId w:val="41"/>
+        </w:numPr>
+      </w:pPr>
+      <w:r>
+        <w:rPr>
+          <w:b/>
+          <w:bCs/>
+        </w:rPr>
+        <w:lastRenderedPageBreak/>
+        <w:t>console.warn(...)</w:t>
+      </w:r>
+      <w:r>
+        <w:t>: Same as log(), but the message is prefixed with "WARNING: " and sent to stderr (or some other suitable destination).</w:t>
+      </w:r>
+    </w:p>
+    <w:p>
+      <w:pPr>
+        <w:pStyle w:val="BodyText"/>
+        <w:numPr>
+          <w:ilvl w:val="0"/>
+          <w:numId w:val="41"/>
+        </w:numPr>
+      </w:pPr>
+      <w:r>
+        <w:rPr>
+          <w:b/>
+          <w:bCs/>
+        </w:rPr>
+        <w:t>console.dir(object, options)</w:t>
+      </w:r>
+      <w:r>
+        <w:t>: Apply </w:t>
       </w:r>
       <w:hyperlink r:id="rId66" w:history="1">
         <w:r>
@@ -17588,57 +17801,55 @@
         </w:r>
       </w:hyperlink>
       <w:r>
-        <w:t> module. Because this is a built-in module for accessors that subclass JSAccessor, there is no need to specify a </w:t>
-      </w:r>
-      <w:r>
-        <w:rPr>
-          <w:i/>
-          <w:iCs/>
-        </w:rPr>
-        <w:t>requires</w:t>
-      </w:r>
-      <w:r>
-        <w:t> tag in the interface specification. A simple use of the module in an accessor might look like this:</w:t>
-      </w:r>
-    </w:p>
-    <w:p>
-      <w:pPr>
-        <w:pStyle w:val="code"/>
-      </w:pPr>
-      <w:r>
-        <w:t xml:space="preserve">  exports.fire = function() {</w:t>
-      </w:r>
-    </w:p>
-    <w:p>
-      <w:pPr>
-        <w:pStyle w:val="code"/>
-      </w:pPr>
-      <w:r>
-        <w:t xml:space="preserve">     var value = get(input);</w:t>
-      </w:r>
-    </w:p>
-    <w:p>
-      <w:pPr>
-        <w:pStyle w:val="code"/>
-      </w:pPr>
-      <w:r>
-        <w:t xml:space="preserve">     console.log('Input value is: %d', value);</w:t>
-      </w:r>
-    </w:p>
-    <w:p>
-      <w:pPr>
-        <w:pStyle w:val="code"/>
-      </w:pPr>
-      <w:r>
-        <w:t xml:space="preserve">  } </w:t>
+        <w:t>.inspect() to the specified object (possibly with options) and then report as done by log(). The optional options argument is an object that may contain the following fields:</w:t>
       </w:r>
     </w:p>
     <w:p>
       <w:pPr>
         <w:pStyle w:val="BodyText"/>
-      </w:pPr>
-      <w:r>
-        <w:t>The functions provided in this module are:</w:t>
+        <w:numPr>
+          <w:ilvl w:val="1"/>
+          <w:numId w:val="41"/>
+        </w:numPr>
+      </w:pPr>
+      <w:r>
+        <w:t>showHidden - if true then non-enumerable properties will be shown as well. Defaults to false.</w:t>
+      </w:r>
+    </w:p>
+    <w:p>
+      <w:pPr>
+        <w:pStyle w:val="BodyText"/>
+        <w:numPr>
+          <w:ilvl w:val="1"/>
+          <w:numId w:val="41"/>
+        </w:numPr>
+      </w:pPr>
+      <w:r>
+        <w:t>depth - tells inspect how many times to recurse while formatting the object. Defaults to 2. Use null to get unbounded depth.</w:t>
+      </w:r>
+    </w:p>
+    <w:p>
+      <w:pPr>
+        <w:pStyle w:val="BodyText"/>
+        <w:numPr>
+          <w:ilvl w:val="1"/>
+          <w:numId w:val="41"/>
+        </w:numPr>
+      </w:pPr>
+      <w:r>
+        <w:t>colors - if true, then the output will be styled with ANSI color codes. Defaults to false.</w:t>
+      </w:r>
+    </w:p>
+    <w:p>
+      <w:pPr>
+        <w:pStyle w:val="BodyText"/>
+        <w:numPr>
+          <w:ilvl w:val="1"/>
+          <w:numId w:val="41"/>
+        </w:numPr>
+      </w:pPr>
+      <w:r>
+        <w:t>customInspect - if false, then custom inspect() functions defined on the objects being inspected won't be called. Defaults to true.</w:t>
       </w:r>
     </w:p>
     <w:p>
@@ -17654,10 +17865,10 @@
           <w:b/>
           <w:bCs/>
         </w:rPr>
-        <w:t>console.log(...)</w:t>
-      </w:r>
-      <w:r>
-        <w:t>: Print a message. This may go to stdout or to any other output appropriate for the particular accessor host. The first argument can be a printf-style formatting string, followed by arguments to insert into the output, as in the example above. If the first string does not contain any formatting elements, then util.inspect() is applied to all arguments to convert them to strings.</w:t>
+        <w:t>console.time(label)</w:t>
+      </w:r>
+      <w:r>
+        <w:t>: Record the current time using the specified label for use by a later call to timeEnd().</w:t>
       </w:r>
     </w:p>
     <w:p>
@@ -17669,7 +17880,14 @@
         </w:numPr>
       </w:pPr>
       <w:r>
-        <w:t>console.info(...): Same as log().</w:t>
+        <w:rPr>
+          <w:b/>
+          <w:bCs/>
+        </w:rPr>
+        <w:t>console.timeEnd(label)</w:t>
+      </w:r>
+      <w:r>
+        <w:t>: Log the time elapsed since the last call to time(label) that gave the same label (using the log() function to report the time).</w:t>
       </w:r>
     </w:p>
     <w:p>
@@ -17685,10 +17903,10 @@
           <w:b/>
           <w:bCs/>
         </w:rPr>
-        <w:t>console.error(...)</w:t>
-      </w:r>
-      <w:r>
-        <w:t>: Same as log(), but the message is prefixed with "ERROR: " and sent to stderr (or some other suitable destination).</w:t>
+        <w:t>console.trace(...)</w:t>
+      </w:r>
+      <w:r>
+        <w:t>: Send a stack trace to stderr or some other suitable output prefixed by "TRACE: " and any supplied message formatted as with the log() function.</w:t>
       </w:r>
     </w:p>
     <w:p>
@@ -17704,364 +17922,225 @@
           <w:b/>
           <w:bCs/>
         </w:rPr>
-        <w:t>console.warn(...)</w:t>
-      </w:r>
-      <w:r>
-        <w:t>: Same as log(), but the message is prefixed with "WARNING: " and sent to stderr (or some other suitable destination).</w:t>
-      </w:r>
+        <w:t>console.assert(assertion, message)</w:t>
+      </w:r>
+      <w:r>
+        <w:t>: If the first argument is not "truthy", then throw an error that includes a (formatted) message given by the remaining arguments.</w:t>
+      </w:r>
+    </w:p>
+    <w:p>
+      <w:pPr>
+        <w:pStyle w:val="Heading3"/>
+      </w:pPr>
+      <w:bookmarkStart w:id="66" w:name="_Toc372746830"/>
+      <w:r>
+        <w:t>events</w:t>
+      </w:r>
+      <w:bookmarkEnd w:id="66"/>
     </w:p>
     <w:p>
       <w:pPr>
         <w:pStyle w:val="BodyText"/>
-        <w:numPr>
-          <w:ilvl w:val="0"/>
-          <w:numId w:val="41"/>
-        </w:numPr>
-      </w:pPr>
+      </w:pPr>
+      <w:r>
+        <w:t>This module, which is borrowed from Node.js, contains a single class definition, EventEmitter. A typical usage pattern is to inherit it. For example:</w:t>
+      </w:r>
+    </w:p>
+    <w:p>
+      <w:pPr>
+        <w:pStyle w:val="code"/>
+      </w:pPr>
+      <w:r>
+        <w:t xml:space="preserve">  var events = require('events');</w:t>
+      </w:r>
+    </w:p>
+    <w:p>
+      <w:pPr>
+        <w:pStyle w:val="code"/>
+      </w:pPr>
+      <w:r>
+        <w:t xml:space="preserve">  var util = require('util');</w:t>
+      </w:r>
+    </w:p>
+    <w:p>
+      <w:pPr>
+        <w:pStyle w:val="code"/>
+      </w:pPr>
+      <w:r>
+        <w:t xml:space="preserve">  function MyClass() {</w:t>
+      </w:r>
+    </w:p>
+    <w:p>
+      <w:pPr>
+        <w:pStyle w:val="code"/>
+      </w:pPr>
+      <w:r>
+        <w:t xml:space="preserve">     // Invoke the event emitter constructor.</w:t>
+      </w:r>
+    </w:p>
+    <w:p>
+      <w:pPr>
+        <w:pStyle w:val="code"/>
+      </w:pPr>
+      <w:r>
+        <w:t xml:space="preserve">     events.EventEmitter.call(this);</w:t>
+      </w:r>
+    </w:p>
+    <w:p>
+      <w:pPr>
+        <w:pStyle w:val="code"/>
+      </w:pPr>
+      <w:r>
+        <w:t xml:space="preserve">     util.log('</w:t>
+      </w:r>
+      <w:r>
+        <w:t>instantiated</w:t>
+      </w:r>
+      <w:r>
+        <w:t>');</w:t>
+      </w:r>
+    </w:p>
+    <w:p>
+      <w:pPr>
+        <w:pStyle w:val="code"/>
+        <w:ind w:left="0"/>
+      </w:pPr>
+      <w:r>
+        <w:t xml:space="preserve">     </w:t>
+      </w:r>
+      <w:r>
+        <w:t xml:space="preserve">   }</w:t>
+      </w:r>
+    </w:p>
+    <w:p>
+      <w:pPr>
+        <w:pStyle w:val="code"/>
+        <w:ind w:left="0"/>
+      </w:pPr>
+      <w:r>
+        <w:t xml:space="preserve">   </w:t>
+      </w:r>
+      <w:r>
+        <w:tab/>
+        <w:t xml:space="preserve">  </w:t>
+      </w:r>
+      <w:r>
+        <w:t>util.inherits(MyClass, events.EventEmitter);</w:t>
+      </w:r>
+    </w:p>
+    <w:p>
+      <w:pPr>
+        <w:pStyle w:val="code"/>
+        <w:ind w:left="0"/>
+      </w:pPr>
+      <w:r>
+        <w:t xml:space="preserve">    </w:t>
+      </w:r>
+      <w:r>
+        <w:t xml:space="preserve">    var instance = new MyClass();</w:t>
+      </w:r>
+    </w:p>
+    <w:p>
+      <w:pPr>
+        <w:pStyle w:val="code"/>
+        <w:ind w:left="0"/>
+      </w:pPr>
+      <w:r>
+        <w:t xml:space="preserve">    </w:t>
+      </w:r>
+      <w:r>
+        <w:t xml:space="preserve">    instance.on('ping', function() {</w:t>
+      </w:r>
+    </w:p>
+    <w:p>
+      <w:pPr>
+        <w:pStyle w:val="code"/>
+        <w:ind w:firstLine="720"/>
+      </w:pPr>
+      <w:r>
+        <w:t>u</w:t>
+      </w:r>
+      <w:r>
+        <w:t>til.log('ping');</w:t>
+      </w:r>
+    </w:p>
+    <w:p>
+      <w:pPr>
+        <w:pStyle w:val="code"/>
+      </w:pPr>
+      <w:r>
+        <w:t xml:space="preserve">  </w:t>
+      </w:r>
+      <w:r>
+        <w:t>});</w:t>
+      </w:r>
+    </w:p>
+    <w:p>
+      <w:pPr>
+        <w:pStyle w:val="code"/>
+        <w:ind w:left="0"/>
+      </w:pPr>
+      <w:r>
+        <w:t xml:space="preserve">     </w:t>
+      </w:r>
+      <w:r>
+        <w:t xml:space="preserve">   instance.emit('ping'); </w:t>
+      </w:r>
+    </w:p>
+    <w:p>
+      <w:pPr>
+        <w:pStyle w:val="BodyText"/>
+      </w:pPr>
+      <w:r>
+        <w:t>This code defines a class that subclasses EventEmitter. As a consequence, the class inherits the functions </w:t>
+      </w:r>
       <w:r>
         <w:rPr>
           <w:b/>
           <w:bCs/>
         </w:rPr>
-        <w:t>console.dir(object, options)</w:t>
-      </w:r>
-      <w:r>
-        <w:t>: Apply </w:t>
-      </w:r>
-      <w:hyperlink r:id="rId67" w:history="1">
-        <w:r>
-          <w:rPr>
-            <w:color w:val="5A3696"/>
-            <w:u w:val="single"/>
-          </w:rPr>
-          <w:t>util</w:t>
-        </w:r>
-      </w:hyperlink>
-      <w:r>
-        <w:t>.inspect() to the specified object (possibly with options) and then report as done by log(). The optional options argument is an object that may contain the following fields:</w:t>
-      </w:r>
-    </w:p>
-    <w:p>
-      <w:pPr>
-        <w:pStyle w:val="BodyText"/>
-        <w:numPr>
-          <w:ilvl w:val="1"/>
-          <w:numId w:val="41"/>
-        </w:numPr>
-      </w:pPr>
-      <w:r>
-        <w:t>showHidden - if true then non-enumerable properties will be shown as well. Defaults to false.</w:t>
-      </w:r>
-    </w:p>
-    <w:p>
-      <w:pPr>
-        <w:pStyle w:val="BodyText"/>
-        <w:numPr>
-          <w:ilvl w:val="1"/>
-          <w:numId w:val="41"/>
-        </w:numPr>
-      </w:pPr>
-      <w:r>
-        <w:t>depth - tells inspect how many times to recurse while formatting the object. Defaults to 2. Use null to get unbounded depth.</w:t>
-      </w:r>
-    </w:p>
-    <w:p>
-      <w:pPr>
-        <w:pStyle w:val="BodyText"/>
-        <w:numPr>
-          <w:ilvl w:val="1"/>
-          <w:numId w:val="41"/>
-        </w:numPr>
-      </w:pPr>
-      <w:r>
-        <w:t>colors - if true, then the output will be styled with ANSI color codes. Defaults to false.</w:t>
-      </w:r>
-    </w:p>
-    <w:p>
-      <w:pPr>
-        <w:pStyle w:val="BodyText"/>
-        <w:numPr>
-          <w:ilvl w:val="1"/>
-          <w:numId w:val="41"/>
-        </w:numPr>
-      </w:pPr>
-      <w:r>
-        <w:t>customInspect - if false, then custom inspect() functions defined on the objects being inspected won't be called. Defaults to true.</w:t>
-      </w:r>
-    </w:p>
-    <w:p>
-      <w:pPr>
-        <w:pStyle w:val="BodyText"/>
-        <w:numPr>
-          <w:ilvl w:val="0"/>
-          <w:numId w:val="41"/>
-        </w:numPr>
-      </w:pPr>
+        <w:t>on</w:t>
+      </w:r>
+      <w:r>
+        <w:t>() and </w:t>
+      </w:r>
       <w:r>
         <w:rPr>
           <w:b/>
           <w:bCs/>
         </w:rPr>
-        <w:t>console.time(label)</w:t>
-      </w:r>
-      <w:r>
-        <w:t>: Record the current time using the specified label for use by a later call to timeEnd().</w:t>
+        <w:t>emit</w:t>
+      </w:r>
+      <w:r>
+        <w:t xml:space="preserve">(). The first of these functions defines what action to take when a named event is emitted. The last two lines of the code above </w:t>
+      </w:r>
+      <w:r>
+        <w:lastRenderedPageBreak/>
+        <w:t>define the reaction to an event named 'ping' and then emit the event. The result of executing this code is, for example:</w:t>
+      </w:r>
+    </w:p>
+    <w:p>
+      <w:pPr>
+        <w:pStyle w:val="code"/>
+      </w:pPr>
+      <w:r>
+        <w:t xml:space="preserve">  2 May 14:16:33 - </w:t>
+      </w:r>
+      <w:r>
+        <w:t>instantiated</w:t>
+      </w:r>
+      <w:r>
+        <w:t xml:space="preserve">   2 May 14:16:33 - ping </w:t>
       </w:r>
     </w:p>
     <w:p>
       <w:pPr>
         <w:pStyle w:val="BodyText"/>
-        <w:numPr>
-          <w:ilvl w:val="0"/>
-          <w:numId w:val="41"/>
-        </w:numPr>
-      </w:pPr>
-      <w:r>
-        <w:rPr>
-          <w:b/>
-          <w:bCs/>
-        </w:rPr>
-        <w:t>console.timeEnd(label)</w:t>
-      </w:r>
-      <w:r>
-        <w:t>: Log the time elapsed since the last call to time(label) that gave the same label (using the log() function to report the time).</w:t>
-      </w:r>
-    </w:p>
-    <w:p>
-      <w:pPr>
-        <w:pStyle w:val="BodyText"/>
-        <w:numPr>
-          <w:ilvl w:val="0"/>
-          <w:numId w:val="41"/>
-        </w:numPr>
-      </w:pPr>
-      <w:r>
-        <w:rPr>
-          <w:b/>
-          <w:bCs/>
-        </w:rPr>
-        <w:t>console.trace(...)</w:t>
-      </w:r>
-      <w:r>
-        <w:t>: Send a stack trace to stderr or some other suitable output prefixed by "TRACE: " and any supplied message formatted as with the log() function.</w:t>
-      </w:r>
-    </w:p>
-    <w:p>
-      <w:pPr>
-        <w:pStyle w:val="BodyText"/>
-        <w:numPr>
-          <w:ilvl w:val="0"/>
-          <w:numId w:val="41"/>
-        </w:numPr>
-      </w:pPr>
-      <w:r>
-        <w:rPr>
-          <w:b/>
-          <w:bCs/>
-        </w:rPr>
-        <w:t>console.assert(assertion, message)</w:t>
-      </w:r>
-      <w:r>
-        <w:t>: If the first argument is not "truthy", then throw an error that includes a (formatted) message given by the remaining arguments.</w:t>
-      </w:r>
-    </w:p>
-    <w:p>
-      <w:pPr>
-        <w:pStyle w:val="Heading3"/>
-      </w:pPr>
-      <w:bookmarkStart w:id="66" w:name="_Toc372746830"/>
-      <w:r>
-        <w:t>events</w:t>
-      </w:r>
-      <w:bookmarkEnd w:id="66"/>
-    </w:p>
-    <w:p>
-      <w:pPr>
-        <w:pStyle w:val="BodyText"/>
-      </w:pPr>
-      <w:r>
-        <w:t>This module, which is borrowed from Node.js, contains a single class definition, EventEmitter. A typical usage pattern is to inherit it. For example:</w:t>
-      </w:r>
-    </w:p>
-    <w:p>
-      <w:pPr>
-        <w:pStyle w:val="code"/>
-      </w:pPr>
-      <w:r>
-        <w:t xml:space="preserve">  var events = require('events');</w:t>
-      </w:r>
-    </w:p>
-    <w:p>
-      <w:pPr>
-        <w:pStyle w:val="code"/>
-      </w:pPr>
-      <w:r>
-        <w:t xml:space="preserve">  var util = require('util');</w:t>
-      </w:r>
-    </w:p>
-    <w:p>
-      <w:pPr>
-        <w:pStyle w:val="code"/>
-      </w:pPr>
-      <w:r>
-        <w:t xml:space="preserve">  function MyClass() {</w:t>
-      </w:r>
-    </w:p>
-    <w:p>
-      <w:pPr>
-        <w:pStyle w:val="code"/>
-      </w:pPr>
-      <w:r>
-        <w:t xml:space="preserve">     // Invoke the event emitter constructor.</w:t>
-      </w:r>
-    </w:p>
-    <w:p>
-      <w:pPr>
-        <w:pStyle w:val="code"/>
-      </w:pPr>
-      <w:r>
-        <w:t xml:space="preserve">     events.EventEmitter.call(this);</w:t>
-      </w:r>
-    </w:p>
-    <w:p>
-      <w:pPr>
-        <w:pStyle w:val="code"/>
-      </w:pPr>
-      <w:r>
-        <w:t xml:space="preserve">     util.log('intantiated');</w:t>
-      </w:r>
-    </w:p>
-    <w:p>
-      <w:pPr>
-        <w:pStyle w:val="code"/>
-        <w:ind w:left="0"/>
-      </w:pPr>
-      <w:r>
-        <w:t xml:space="preserve">     </w:t>
-      </w:r>
-      <w:r>
-        <w:t xml:space="preserve">   }</w:t>
-      </w:r>
-    </w:p>
-    <w:p>
-      <w:pPr>
-        <w:pStyle w:val="code"/>
-        <w:ind w:left="0"/>
-      </w:pPr>
-      <w:r>
-        <w:t xml:space="preserve">   </w:t>
-      </w:r>
-      <w:r>
-        <w:tab/>
-        <w:t xml:space="preserve">  </w:t>
-      </w:r>
-      <w:r>
-        <w:t>util.inherits(MyClass, events.EventEmitter);</w:t>
-      </w:r>
-    </w:p>
-    <w:p>
-      <w:pPr>
-        <w:pStyle w:val="code"/>
-        <w:ind w:left="0"/>
-      </w:pPr>
-      <w:r>
-        <w:t xml:space="preserve">    </w:t>
-      </w:r>
-      <w:r>
-        <w:t xml:space="preserve">    var instance = new MyClass();</w:t>
-      </w:r>
-    </w:p>
-    <w:p>
-      <w:pPr>
-        <w:pStyle w:val="code"/>
-        <w:ind w:left="0"/>
-      </w:pPr>
-      <w:r>
-        <w:t xml:space="preserve">    </w:t>
-      </w:r>
-      <w:r>
-        <w:t xml:space="preserve">    instance.on('ping', function() {</w:t>
-      </w:r>
-    </w:p>
-    <w:p>
-      <w:pPr>
-        <w:pStyle w:val="code"/>
-        <w:ind w:firstLine="720"/>
-      </w:pPr>
-      <w:r>
-        <w:t>u</w:t>
-      </w:r>
-      <w:r>
-        <w:t>til.log('ping');</w:t>
-      </w:r>
-    </w:p>
-    <w:p>
-      <w:pPr>
-        <w:pStyle w:val="code"/>
-      </w:pPr>
-      <w:r>
-        <w:t xml:space="preserve">  </w:t>
-      </w:r>
-      <w:r>
-        <w:t>});</w:t>
-      </w:r>
-    </w:p>
-    <w:p>
-      <w:pPr>
-        <w:pStyle w:val="code"/>
-        <w:ind w:left="0"/>
-      </w:pPr>
-      <w:r>
-        <w:t xml:space="preserve">     </w:t>
-      </w:r>
-      <w:r>
-        <w:t xml:space="preserve">   instance.emit('ping'); </w:t>
-      </w:r>
-    </w:p>
-    <w:p>
-      <w:pPr>
-        <w:pStyle w:val="BodyText"/>
-      </w:pPr>
-      <w:r>
-        <w:t>This code defines a class that subclasses EventEmitter. As a consequence, the class inherits the functions </w:t>
-      </w:r>
-      <w:r>
-        <w:rPr>
-          <w:b/>
-          <w:bCs/>
-        </w:rPr>
-        <w:t>on</w:t>
-      </w:r>
-      <w:r>
-        <w:t>() and </w:t>
-      </w:r>
-      <w:r>
-        <w:rPr>
-          <w:b/>
-          <w:bCs/>
-        </w:rPr>
-        <w:t>emit</w:t>
-      </w:r>
-      <w:r>
-        <w:t>(). The first of these functions defines what action to take when a named event is emitted. The last two lines of the code above define the reaction to an event named 'ping' and then emit the event. The result of executing this code is, for example:</w:t>
-      </w:r>
-    </w:p>
-    <w:p>
-      <w:pPr>
-        <w:pStyle w:val="code"/>
-      </w:pPr>
-      <w:r>
-        <w:t xml:space="preserve">  2 May 14:16:33 - intantiated   2 May 14:16:33 - ping </w:t>
-      </w:r>
-    </w:p>
-    <w:p>
-      <w:pPr>
-        <w:pStyle w:val="BodyText"/>
       </w:pPr>
       <w:r>
         <w:t>The events module is defined more fully at </w:t>
       </w:r>
-      <w:hyperlink r:id="rId68" w:history="1">
+      <w:hyperlink r:id="rId67" w:history="1">
         <w:r>
           <w:rPr>
             <w:color w:val="5A3696"/>
@@ -18243,7 +18322,7 @@
       <w:r>
         <w:t>The util module is a JavaScript module containing various utility functions. This is intended to be compatible with the </w:t>
       </w:r>
-      <w:hyperlink r:id="rId69" w:history="1">
+      <w:hyperlink r:id="rId68" w:history="1">
         <w:r>
           <w:rPr>
             <w:color w:val="5A3696"/>
@@ -18426,6 +18505,7 @@
         </w:numPr>
       </w:pPr>
       <w:r>
+        <w:lastRenderedPageBreak/>
         <w:t>util.isDate(object)</w:t>
       </w:r>
     </w:p>
@@ -18514,7 +18594,7 @@
       <w:r>
         <w:t xml:space="preserve">, use </w:t>
       </w:r>
-      <w:hyperlink r:id="rId70" w:history="1">
+      <w:hyperlink r:id="rId69" w:history="1">
         <w:r>
           <w:rPr>
             <w:color w:val="0013A9"/>
@@ -18773,7 +18853,7 @@
       <w:r>
         <w:t xml:space="preserve"> (see </w:t>
       </w:r>
-      <w:hyperlink r:id="rId71" w:history="1">
+      <w:hyperlink r:id="rId70" w:history="1">
         <w:r>
           <w:rPr>
             <w:color w:val="0013A9"/>
@@ -18801,7 +18881,7 @@
       <w:r>
         <w:t xml:space="preserve"> below). But contained accessors are most useful if their inputs and outputs are connected to other contained accessors or to inputs and outputs of the container accessor. Connections are made using the </w:t>
       </w:r>
-      <w:hyperlink r:id="rId72" w:history="1">
+      <w:hyperlink r:id="rId71" w:history="1">
         <w:r>
           <w:rPr>
             <w:color w:val="0013A9"/>
@@ -19665,6 +19745,7 @@
           <w:sz w:val="25"/>
           <w:szCs w:val="25"/>
         </w:rPr>
+        <w:lastRenderedPageBreak/>
         <w:drawing>
           <wp:inline distT="0" distB="0" distL="0" distR="0" wp14:anchorId="2013B78D" wp14:editId="0793A66F">
             <wp:extent cx="5372100" cy="806945"/>
@@ -19683,7 +19764,7 @@
                     </pic:cNvPicPr>
                   </pic:nvPicPr>
                   <pic:blipFill>
-                    <a:blip r:embed="rId73">
+                    <a:blip r:embed="rId72">
                       <a:extLst>
                         <a:ext uri="{28A0092B-C50C-407E-A947-70E740481C1C}">
                           <a14:useLocalDpi xmlns:a14="http://schemas.microsoft.com/office/drawing/2010/main" val="0"/>
@@ -19781,7 +19862,7 @@
       <w:r>
         <w:t xml:space="preserve">, a program that includes a JavaScript interpreter and provides the script with a collection of </w:t>
       </w:r>
-      <w:hyperlink r:id="rId74" w:history="1">
+      <w:hyperlink r:id="rId73" w:history="1">
         <w:r>
           <w:rPr>
             <w:color w:val="0013A9"/>
@@ -19792,7 +19873,7 @@
       <w:r>
         <w:t xml:space="preserve">. All interaction between the accessor script and the network, devices, the file system, and other accessors is mediated by these libraries. Hence, the host controls what the accessor script has access to. Not all hosts can execute all accessors. The </w:t>
       </w:r>
-      <w:hyperlink r:id="rId75" w:history="1">
+      <w:hyperlink r:id="rId74" w:history="1">
         <w:r>
           <w:rPr>
             <w:color w:val="0013A9"/>
@@ -19892,7 +19973,7 @@
       <w:r>
         <w:t xml:space="preserve">wrapup: If the accessor defines an </w:t>
       </w:r>
-      <w:hyperlink r:id="rId76" w:history="1">
+      <w:hyperlink r:id="rId75" w:anchor="wrapup" w:history="1">
         <w:r>
           <w:rPr>
             <w:rFonts w:ascii="Courier" w:hAnsi="Courier" w:cs="Courier"/>
@@ -19931,7 +20012,7 @@
       <w:r>
         <w:t xml:space="preserve"> of an accessor is triggered by the swarmlet host. When the host does this depends on the host. The </w:t>
       </w:r>
-      <w:hyperlink r:id="rId77" w:history="1">
+      <w:hyperlink r:id="rId76" w:history="1">
         <w:r>
           <w:rPr>
             <w:color w:val="0013A9"/>
@@ -19942,7 +20023,7 @@
       <w:r>
         <w:t xml:space="preserve"> for example, will trigger a reaction when the user clicks a button labeled 'react to inputs' on a web page displaying the accessor. The </w:t>
       </w:r>
-      <w:hyperlink r:id="rId78" w:history="1">
+      <w:hyperlink r:id="rId77" w:history="1">
         <w:r>
           <w:rPr>
             <w:color w:val="0013A9"/>
@@ -19963,7 +20044,7 @@
       <w:r>
         <w:t xml:space="preserve"> function on the accessor instance. The </w:t>
       </w:r>
-      <w:hyperlink r:id="rId79" w:history="1">
+      <w:hyperlink r:id="rId78" w:history="1">
         <w:r>
           <w:rPr>
             <w:color w:val="0013A9"/>
@@ -19980,6 +20061,7 @@
         <w:pStyle w:val="BodyText"/>
       </w:pPr>
       <w:r>
+        <w:lastRenderedPageBreak/>
         <w:t>A reaction performs exactly the following actions, in order:</w:t>
       </w:r>
     </w:p>
@@ -20188,7 +20270,7 @@
       <w:r>
         <w:t xml:space="preserve"> (see </w:t>
       </w:r>
-      <w:hyperlink r:id="rId80" w:history="1">
+      <w:hyperlink r:id="rId79" w:history="1">
         <w:r>
           <w:rPr>
             <w:color w:val="0013A9"/>
@@ -20207,7 +20289,7 @@
       <w:r>
         <w:t xml:space="preserve">An accessor may invoke </w:t>
       </w:r>
-      <w:hyperlink r:id="rId81" w:history="1">
+      <w:hyperlink r:id="rId80" w:history="1">
         <w:r>
           <w:rPr>
             <w:rFonts w:ascii="Courier" w:hAnsi="Courier" w:cs="Courier"/>
@@ -20220,7 +20302,7 @@
       <w:r>
         <w:t xml:space="preserve"> which will invoke </w:t>
       </w:r>
-      <w:hyperlink r:id="rId82" w:history="1">
+      <w:hyperlink r:id="rId81" w:anchor="wrapup" w:history="1">
         <w:r>
           <w:rPr>
             <w:rFonts w:ascii="Courier" w:hAnsi="Courier" w:cs="Courier"/>
@@ -20286,6 +20368,7 @@
           <w:sz w:val="19"/>
           <w:szCs w:val="19"/>
         </w:rPr>
+        <w:lastRenderedPageBreak/>
         <w:t>get</w:t>
       </w:r>
       <w:r>
@@ -20936,6 +21019,7 @@
           <w:sz w:val="19"/>
           <w:szCs w:val="19"/>
         </w:rPr>
+        <w:lastRenderedPageBreak/>
         <w:t>body</w:t>
       </w:r>
       <w:r>
@@ -20961,7 +21045,13 @@
         <w:t>headers</w:t>
       </w:r>
       <w:r>
-        <w:t>: An object containing request headers. By default this is an empty object. Items may have a value that is an array of values, for headers with more than one value.</w:t>
+        <w:t xml:space="preserve">: An object containing request headers. By </w:t>
+      </w:r>
+      <w:r>
+        <w:t>default,</w:t>
+      </w:r>
+      <w:r>
+        <w:t xml:space="preserve"> this is an empty object. Items may have a value that is an array of values, for headers with more than one value.</w:t>
       </w:r>
     </w:p>
     <w:p>
@@ -21289,7 +21379,7 @@
         </w:rPr>
         <w:t> </w:t>
       </w:r>
-      <w:hyperlink r:id="rId83" w:history="1">
+      <w:hyperlink r:id="rId82" w:history="1">
         <w:r>
           <w:rPr>
             <w:rStyle w:val="Hyperlink"/>
@@ -21450,6 +21540,7 @@
           <w:sz w:val="19"/>
           <w:szCs w:val="19"/>
         </w:rPr>
+        <w:lastRenderedPageBreak/>
         <w:t>end</w:t>
       </w:r>
       <w:r>
@@ -21635,7 +21726,7 @@
         </w:rPr>
         <w:t> </w:t>
       </w:r>
-      <w:hyperlink r:id="rId84" w:history="1">
+      <w:hyperlink r:id="rId83" w:history="1">
         <w:r>
           <w:rPr>
             <w:rStyle w:val="Hyperlink"/>
@@ -21679,7 +21770,7 @@
         </w:rPr>
         <w:t> </w:t>
       </w:r>
-      <w:hyperlink r:id="rId85" w:anchor="CORS" w:history="1">
+      <w:hyperlink r:id="rId84" w:anchor="CORS" w:history="1">
         <w:r>
           <w:rPr>
             <w:rStyle w:val="Hyperlink"/>
@@ -21715,7 +21806,7 @@
         </w:rPr>
         <w:t> </w:t>
       </w:r>
-      <w:hyperlink r:id="rId86" w:anchor="JSONP" w:history="1">
+      <w:hyperlink r:id="rId85" w:anchor="JSONP" w:history="1">
         <w:r>
           <w:rPr>
             <w:rStyle w:val="Hyperlink"/>
@@ -21778,7 +21869,7 @@
         </w:rPr>
         <w:t> </w:t>
       </w:r>
-      <w:hyperlink r:id="rId87" w:history="1">
+      <w:hyperlink r:id="rId86" w:history="1">
         <w:r>
           <w:rPr>
             <w:rStyle w:val="Hyperlink"/>
@@ -21939,7 +22030,7 @@
         </w:rPr>
         <w:t> </w:t>
       </w:r>
-      <w:hyperlink r:id="rId88" w:history="1">
+      <w:hyperlink r:id="rId87" w:history="1">
         <w:r>
           <w:rPr>
             <w:rStyle w:val="Hyperlink"/>
@@ -22020,14 +22111,18 @@
         <w:pStyle w:val="BodyText"/>
       </w:pPr>
       <w:r>
-        <w:t>In a JSONP request, the client specifies some text to pre-pend to a JSON response. The server replies with the text plus the JSON data enclosed in parenthesis. If the client defines a function locally and sends the function name as the text, this function is then executed with the JSON data as an argument.</w:t>
+        <w:t xml:space="preserve">In a JSONP request, the client specifies some text to pre-pend to a JSON response. The server replies with the text plus the JSON data enclosed in parenthesis. If the </w:t>
+      </w:r>
+      <w:r>
+        <w:lastRenderedPageBreak/>
+        <w:t>client defines a function locally and sends the function name as the text, this function is then executed with the JSON data as an argument.</w:t>
       </w:r>
     </w:p>
     <w:p>
       <w:pPr>
         <w:pStyle w:val="BodyText"/>
       </w:pPr>
-      <w:hyperlink r:id="rId89" w:anchor="ip" w:history="1">
+      <w:hyperlink r:id="rId88" w:anchor="ip" w:history="1">
         <w:r>
           <w:rPr>
             <w:rStyle w:val="Hyperlink"/>
@@ -22053,7 +22148,7 @@
         </w:rPr>
         <w:t> </w:t>
       </w:r>
-      <w:hyperlink r:id="rId90" w:history="1">
+      <w:hyperlink r:id="rId89" w:history="1">
         <w:r>
           <w:rPr>
             <w:rStyle w:val="Hyperlink"/>
@@ -22152,7 +22247,7 @@
         </w:rPr>
         <w:t> </w:t>
       </w:r>
-      <w:hyperlink r:id="rId91" w:history="1">
+      <w:hyperlink r:id="rId90" w:history="1">
         <w:r>
           <w:rPr>
             <w:rStyle w:val="Hyperlink"/>
@@ -22353,7 +22448,7 @@
       <w:pPr>
         <w:pStyle w:val="BodyText"/>
       </w:pPr>
-      <w:hyperlink r:id="rId92" w:history="1">
+      <w:hyperlink r:id="rId91" w:history="1">
         <w:r>
           <w:rPr>
             <w:rStyle w:val="Hyperlink"/>
@@ -22447,7 +22542,7 @@
         </w:rPr>
         <w:t> </w:t>
       </w:r>
-      <w:hyperlink r:id="rId93" w:history="1">
+      <w:hyperlink r:id="rId92" w:history="1">
         <w:r>
           <w:rPr>
             <w:rStyle w:val="Hyperlink"/>
@@ -22483,7 +22578,7 @@
         </w:rPr>
         <w:t> </w:t>
       </w:r>
-      <w:hyperlink r:id="rId94" w:history="1">
+      <w:hyperlink r:id="rId93" w:history="1">
         <w:r>
           <w:rPr>
             <w:rStyle w:val="Hyperlink"/>
@@ -22514,7 +22609,7 @@
       <w:pPr>
         <w:pStyle w:val="BodyText"/>
       </w:pPr>
-      <w:hyperlink r:id="rId95" w:history="1">
+      <w:hyperlink r:id="rId94" w:history="1">
         <w:r>
           <w:rPr>
             <w:rStyle w:val="Hyperlink"/>
@@ -22569,7 +22664,7 @@
         </w:rPr>
         <w:t> </w:t>
       </w:r>
-      <w:hyperlink r:id="rId96" w:history="1">
+      <w:hyperlink r:id="rId95" w:history="1">
         <w:r>
           <w:rPr>
             <w:rStyle w:val="Hyperlink"/>
@@ -22605,7 +22700,7 @@
         </w:rPr>
         <w:t> </w:t>
       </w:r>
-      <w:hyperlink r:id="rId97" w:history="1">
+      <w:hyperlink r:id="rId96" w:history="1">
         <w:r>
           <w:rPr>
             <w:rStyle w:val="Hyperlink"/>
@@ -22636,7 +22731,7 @@
       <w:pPr>
         <w:pStyle w:val="BodyText"/>
       </w:pPr>
-      <w:hyperlink r:id="rId98" w:history="1">
+      <w:hyperlink r:id="rId97" w:history="1">
         <w:r>
           <w:rPr>
             <w:rStyle w:val="Hyperlink"/>
@@ -22678,6 +22773,7 @@
         <w:pStyle w:val="BodyText"/>
       </w:pPr>
       <w:r>
+        <w:lastRenderedPageBreak/>
         <w:t>will recursively locate all dependencies starting in the</w:t>
       </w:r>
       <w:r>
@@ -22709,7 +22805,10 @@
         <w:t> </w:t>
       </w:r>
       <w:r>
-        <w:t>file and output flattened Javascript to</w:t>
+        <w:t>file and output flattened JavaS</w:t>
+      </w:r>
+      <w:r>
+        <w:t>cript to</w:t>
       </w:r>
       <w:r>
         <w:rPr>
@@ -22758,7 +22857,7 @@
         </w:rPr>
         <w:t> </w:t>
       </w:r>
-      <w:hyperlink r:id="rId99" w:history="1">
+      <w:hyperlink r:id="rId98" w:history="1">
         <w:r>
           <w:rPr>
             <w:rStyle w:val="Hyperlink"/>
@@ -22794,7 +22893,7 @@
         </w:rPr>
         <w:t> </w:t>
       </w:r>
-      <w:hyperlink r:id="rId100" w:history="1">
+      <w:hyperlink r:id="rId99" w:history="1">
         <w:r>
           <w:rPr>
             <w:rStyle w:val="Hyperlink"/>
@@ -22838,7 +22937,7 @@
         </w:rPr>
         <w:t> </w:t>
       </w:r>
-      <w:hyperlink r:id="rId101" w:history="1">
+      <w:hyperlink r:id="rId100" w:history="1">
         <w:r>
           <w:rPr>
             <w:rStyle w:val="Hyperlink"/>
@@ -22853,7 +22952,13 @@
         </w:r>
       </w:hyperlink>
       <w:r>
-        <w:t>. Unfortunately jQuery-browserify has no license, so the terms of use are unknown.</w:t>
+        <w:t xml:space="preserve">. </w:t>
+      </w:r>
+      <w:r>
+        <w:t>Unfortunately,</w:t>
+      </w:r>
+      <w:r>
+        <w:t xml:space="preserve"> jQuery-browserify has no license, so the terms of use are unknown.</w:t>
       </w:r>
     </w:p>
     <w:p>
@@ -22866,8 +22971,8 @@
     </w:p>
     <w:p/>
     <w:sectPr>
-      <w:footerReference w:type="even" r:id="rId102"/>
-      <w:footerReference w:type="default" r:id="rId103"/>
+      <w:footerReference w:type="even" r:id="rId101"/>
+      <w:footerReference w:type="default" r:id="rId102"/>
       <w:pgSz w:w="12240" w:h="15840"/>
       <w:pgMar w:top="1440" w:right="1440" w:bottom="1440" w:left="1440" w:header="720" w:footer="720" w:gutter="0"/>
       <w:cols w:space="720"/>
@@ -22878,7 +22983,7 @@
 </file>
 
 <file path=word/endnotes.xml><?xml version="1.0" encoding="utf-8"?>
-<w:endnotes xmlns:wpc="http://schemas.microsoft.com/office/word/2010/wordprocessingCanvas" xmlns:mo="http://schemas.microsoft.com/office/mac/office/2008/main" xmlns:mc="http://schemas.openxmlformats.org/markup-compatibility/2006" xmlns:mv="urn:schemas-microsoft-com:mac:vml" xmlns:o="urn:schemas-microsoft-com:office:office" xmlns:r="http://schemas.openxmlformats.org/officeDocument/2006/relationships" xmlns:m="http://schemas.openxmlformats.org/officeDocument/2006/math" xmlns:v="urn:schemas-microsoft-com:vml" xmlns:wp14="http://schemas.microsoft.com/office/word/2010/wordprocessingDrawing" xmlns:wp="http://schemas.openxmlformats.org/drawingml/2006/wordprocessingDrawing" xmlns:w10="urn:schemas-microsoft-com:office:word" xmlns:w="http://schemas.openxmlformats.org/wordprocessingml/2006/main" xmlns:w14="http://schemas.microsoft.com/office/word/2010/wordml" xmlns:wpg="http://schemas.microsoft.com/office/word/2010/wordprocessingGroup" xmlns:wpi="http://schemas.microsoft.com/office/word/2010/wordprocessingInk" xmlns:wne="http://schemas.microsoft.com/office/word/2006/wordml" xmlns:wps="http://schemas.microsoft.com/office/word/2010/wordprocessingShape" mc:Ignorable="w14 wp14">
+<w:endnotes xmlns:wpc="http://schemas.microsoft.com/office/word/2010/wordprocessingCanvas" xmlns:mo="http://schemas.microsoft.com/office/mac/office/2008/main" xmlns:mc="http://schemas.openxmlformats.org/markup-compatibility/2006" xmlns:mv="urn:schemas-microsoft-com:mac:vml" xmlns:o="urn:schemas-microsoft-com:office:office" xmlns:r="http://schemas.openxmlformats.org/officeDocument/2006/relationships" xmlns:m="http://schemas.openxmlformats.org/officeDocument/2006/math" xmlns:v="urn:schemas-microsoft-com:vml" xmlns:wp14="http://schemas.microsoft.com/office/word/2010/wordprocessingDrawing" xmlns:wp="http://schemas.openxmlformats.org/drawingml/2006/wordprocessingDrawing" xmlns:w10="urn:schemas-microsoft-com:office:word" xmlns:w="http://schemas.openxmlformats.org/wordprocessingml/2006/main" xmlns:w14="http://schemas.microsoft.com/office/word/2010/wordml" xmlns:w15="http://schemas.microsoft.com/office/word/2012/wordml" xmlns:wpg="http://schemas.microsoft.com/office/word/2010/wordprocessingGroup" xmlns:wpi="http://schemas.microsoft.com/office/word/2010/wordprocessingInk" xmlns:wne="http://schemas.microsoft.com/office/word/2006/wordml" xmlns:wps="http://schemas.microsoft.com/office/word/2010/wordprocessingShape" mc:Ignorable="w14 w15 wp14">
   <w:endnote w:type="separator" w:id="-1">
     <w:p>
       <w:r>
@@ -22897,7 +23002,7 @@
 </file>
 
 <file path=word/footer1.xml><?xml version="1.0" encoding="utf-8"?>
-<w:ftr xmlns:wpc="http://schemas.microsoft.com/office/word/2010/wordprocessingCanvas" xmlns:mo="http://schemas.microsoft.com/office/mac/office/2008/main" xmlns:mc="http://schemas.openxmlformats.org/markup-compatibility/2006" xmlns:mv="urn:schemas-microsoft-com:mac:vml" xmlns:o="urn:schemas-microsoft-com:office:office" xmlns:r="http://schemas.openxmlformats.org/officeDocument/2006/relationships" xmlns:m="http://schemas.openxmlformats.org/officeDocument/2006/math" xmlns:v="urn:schemas-microsoft-com:vml" xmlns:wp14="http://schemas.microsoft.com/office/word/2010/wordprocessingDrawing" xmlns:wp="http://schemas.openxmlformats.org/drawingml/2006/wordprocessingDrawing" xmlns:w10="urn:schemas-microsoft-com:office:word" xmlns:w="http://schemas.openxmlformats.org/wordprocessingml/2006/main" xmlns:w14="http://schemas.microsoft.com/office/word/2010/wordml" xmlns:wpg="http://schemas.microsoft.com/office/word/2010/wordprocessingGroup" xmlns:wpi="http://schemas.microsoft.com/office/word/2010/wordprocessingInk" xmlns:wne="http://schemas.microsoft.com/office/word/2006/wordml" xmlns:wps="http://schemas.microsoft.com/office/word/2010/wordprocessingShape" mc:Ignorable="w14 wp14">
+<w:ftr xmlns:wpc="http://schemas.microsoft.com/office/word/2010/wordprocessingCanvas" xmlns:mo="http://schemas.microsoft.com/office/mac/office/2008/main" xmlns:mc="http://schemas.openxmlformats.org/markup-compatibility/2006" xmlns:mv="urn:schemas-microsoft-com:mac:vml" xmlns:o="urn:schemas-microsoft-com:office:office" xmlns:r="http://schemas.openxmlformats.org/officeDocument/2006/relationships" xmlns:m="http://schemas.openxmlformats.org/officeDocument/2006/math" xmlns:v="urn:schemas-microsoft-com:vml" xmlns:wp14="http://schemas.microsoft.com/office/word/2010/wordprocessingDrawing" xmlns:wp="http://schemas.openxmlformats.org/drawingml/2006/wordprocessingDrawing" xmlns:w10="urn:schemas-microsoft-com:office:word" xmlns:w="http://schemas.openxmlformats.org/wordprocessingml/2006/main" xmlns:w14="http://schemas.microsoft.com/office/word/2010/wordml" xmlns:w15="http://schemas.microsoft.com/office/word/2012/wordml" xmlns:wpg="http://schemas.microsoft.com/office/word/2010/wordprocessingGroup" xmlns:wpi="http://schemas.microsoft.com/office/word/2010/wordprocessingInk" xmlns:wne="http://schemas.microsoft.com/office/word/2006/wordml" xmlns:wps="http://schemas.microsoft.com/office/word/2010/wordprocessingShape" mc:Ignorable="w14 w15 wp14">
   <w:p>
     <w:pPr>
       <w:pStyle w:val="Footer"/>
@@ -22935,7 +23040,7 @@
 </file>
 
 <file path=word/footer2.xml><?xml version="1.0" encoding="utf-8"?>
-<w:ftr xmlns:wpc="http://schemas.microsoft.com/office/word/2010/wordprocessingCanvas" xmlns:mo="http://schemas.microsoft.com/office/mac/office/2008/main" xmlns:mc="http://schemas.openxmlformats.org/markup-compatibility/2006" xmlns:mv="urn:schemas-microsoft-com:mac:vml" xmlns:o="urn:schemas-microsoft-com:office:office" xmlns:r="http://schemas.openxmlformats.org/officeDocument/2006/relationships" xmlns:m="http://schemas.openxmlformats.org/officeDocument/2006/math" xmlns:v="urn:schemas-microsoft-com:vml" xmlns:wp14="http://schemas.microsoft.com/office/word/2010/wordprocessingDrawing" xmlns:wp="http://schemas.openxmlformats.org/drawingml/2006/wordprocessingDrawing" xmlns:w10="urn:schemas-microsoft-com:office:word" xmlns:w="http://schemas.openxmlformats.org/wordprocessingml/2006/main" xmlns:w14="http://schemas.microsoft.com/office/word/2010/wordml" xmlns:wpg="http://schemas.microsoft.com/office/word/2010/wordprocessingGroup" xmlns:wpi="http://schemas.microsoft.com/office/word/2010/wordprocessingInk" xmlns:wne="http://schemas.microsoft.com/office/word/2006/wordml" xmlns:wps="http://schemas.microsoft.com/office/word/2010/wordprocessingShape" mc:Ignorable="w14 wp14">
+<w:ftr xmlns:wpc="http://schemas.microsoft.com/office/word/2010/wordprocessingCanvas" xmlns:mo="http://schemas.microsoft.com/office/mac/office/2008/main" xmlns:mc="http://schemas.openxmlformats.org/markup-compatibility/2006" xmlns:mv="urn:schemas-microsoft-com:mac:vml" xmlns:o="urn:schemas-microsoft-com:office:office" xmlns:r="http://schemas.openxmlformats.org/officeDocument/2006/relationships" xmlns:m="http://schemas.openxmlformats.org/officeDocument/2006/math" xmlns:v="urn:schemas-microsoft-com:vml" xmlns:wp14="http://schemas.microsoft.com/office/word/2010/wordprocessingDrawing" xmlns:wp="http://schemas.openxmlformats.org/drawingml/2006/wordprocessingDrawing" xmlns:w10="urn:schemas-microsoft-com:office:word" xmlns:w="http://schemas.openxmlformats.org/wordprocessingml/2006/main" xmlns:w14="http://schemas.microsoft.com/office/word/2010/wordml" xmlns:w15="http://schemas.microsoft.com/office/word/2012/wordml" xmlns:wpg="http://schemas.microsoft.com/office/word/2010/wordprocessingGroup" xmlns:wpi="http://schemas.microsoft.com/office/word/2010/wordprocessingInk" xmlns:wne="http://schemas.microsoft.com/office/word/2006/wordml" xmlns:wps="http://schemas.microsoft.com/office/word/2010/wordprocessingShape" mc:Ignorable="w14 w15 wp14">
   <w:p>
     <w:pPr>
       <w:pStyle w:val="Footer"/>
@@ -22967,7 +23072,7 @@
         <w:rStyle w:val="PageNumber"/>
         <w:noProof/>
       </w:rPr>
-      <w:t>1</w:t>
+      <w:t>14</w:t>
     </w:r>
     <w:r>
       <w:rPr>
@@ -22986,7 +23091,7 @@
 </file>
 
 <file path=word/footnotes.xml><?xml version="1.0" encoding="utf-8"?>
-<w:footnotes xmlns:wpc="http://schemas.microsoft.com/office/word/2010/wordprocessingCanvas" xmlns:mo="http://schemas.microsoft.com/office/mac/office/2008/main" xmlns:mc="http://schemas.openxmlformats.org/markup-compatibility/2006" xmlns:mv="urn:schemas-microsoft-com:mac:vml" xmlns:o="urn:schemas-microsoft-com:office:office" xmlns:r="http://schemas.openxmlformats.org/officeDocument/2006/relationships" xmlns:m="http://schemas.openxmlformats.org/officeDocument/2006/math" xmlns:v="urn:schemas-microsoft-com:vml" xmlns:wp14="http://schemas.microsoft.com/office/word/2010/wordprocessingDrawing" xmlns:wp="http://schemas.openxmlformats.org/drawingml/2006/wordprocessingDrawing" xmlns:w10="urn:schemas-microsoft-com:office:word" xmlns:w="http://schemas.openxmlformats.org/wordprocessingml/2006/main" xmlns:w14="http://schemas.microsoft.com/office/word/2010/wordml" xmlns:wpg="http://schemas.microsoft.com/office/word/2010/wordprocessingGroup" xmlns:wpi="http://schemas.microsoft.com/office/word/2010/wordprocessingInk" xmlns:wne="http://schemas.microsoft.com/office/word/2006/wordml" xmlns:wps="http://schemas.microsoft.com/office/word/2010/wordprocessingShape" mc:Ignorable="w14 wp14">
+<w:footnotes xmlns:wpc="http://schemas.microsoft.com/office/word/2010/wordprocessingCanvas" xmlns:mo="http://schemas.microsoft.com/office/mac/office/2008/main" xmlns:mc="http://schemas.openxmlformats.org/markup-compatibility/2006" xmlns:mv="urn:schemas-microsoft-com:mac:vml" xmlns:o="urn:schemas-microsoft-com:office:office" xmlns:r="http://schemas.openxmlformats.org/officeDocument/2006/relationships" xmlns:m="http://schemas.openxmlformats.org/officeDocument/2006/math" xmlns:v="urn:schemas-microsoft-com:vml" xmlns:wp14="http://schemas.microsoft.com/office/word/2010/wordprocessingDrawing" xmlns:wp="http://schemas.openxmlformats.org/drawingml/2006/wordprocessingDrawing" xmlns:w10="urn:schemas-microsoft-com:office:word" xmlns:w="http://schemas.openxmlformats.org/wordprocessingml/2006/main" xmlns:w14="http://schemas.microsoft.com/office/word/2010/wordml" xmlns:w15="http://schemas.microsoft.com/office/word/2012/wordml" xmlns:wpg="http://schemas.microsoft.com/office/word/2010/wordprocessingGroup" xmlns:wpi="http://schemas.microsoft.com/office/word/2010/wordprocessingInk" xmlns:wne="http://schemas.microsoft.com/office/word/2006/wordml" xmlns:wps="http://schemas.microsoft.com/office/word/2010/wordprocessingShape" mc:Ignorable="w14 w15 wp14">
   <w:footnote w:type="separator" w:id="-1">
     <w:p>
       <w:r>
@@ -23005,7 +23110,7 @@
 </file>
 
 <file path=word/numbering.xml><?xml version="1.0" encoding="utf-8"?>
-<w:numbering xmlns:wpc="http://schemas.microsoft.com/office/word/2010/wordprocessingCanvas" xmlns:mo="http://schemas.microsoft.com/office/mac/office/2008/main" xmlns:mc="http://schemas.openxmlformats.org/markup-compatibility/2006" xmlns:mv="urn:schemas-microsoft-com:mac:vml" xmlns:o="urn:schemas-microsoft-com:office:office" xmlns:r="http://schemas.openxmlformats.org/officeDocument/2006/relationships" xmlns:m="http://schemas.openxmlformats.org/officeDocument/2006/math" xmlns:v="urn:schemas-microsoft-com:vml" xmlns:wp14="http://schemas.microsoft.com/office/word/2010/wordprocessingDrawing" xmlns:wp="http://schemas.openxmlformats.org/drawingml/2006/wordprocessingDrawing" xmlns:w10="urn:schemas-microsoft-com:office:word" xmlns:w="http://schemas.openxmlformats.org/wordprocessingml/2006/main" xmlns:w14="http://schemas.microsoft.com/office/word/2010/wordml" xmlns:wpg="http://schemas.microsoft.com/office/word/2010/wordprocessingGroup" xmlns:wpi="http://schemas.microsoft.com/office/word/2010/wordprocessingInk" xmlns:wne="http://schemas.microsoft.com/office/word/2006/wordml" xmlns:wps="http://schemas.microsoft.com/office/word/2010/wordprocessingShape" mc:Ignorable="w14 wp14">
+<w:numbering xmlns:wpc="http://schemas.microsoft.com/office/word/2010/wordprocessingCanvas" xmlns:mo="http://schemas.microsoft.com/office/mac/office/2008/main" xmlns:mc="http://schemas.openxmlformats.org/markup-compatibility/2006" xmlns:mv="urn:schemas-microsoft-com:mac:vml" xmlns:o="urn:schemas-microsoft-com:office:office" xmlns:r="http://schemas.openxmlformats.org/officeDocument/2006/relationships" xmlns:m="http://schemas.openxmlformats.org/officeDocument/2006/math" xmlns:v="urn:schemas-microsoft-com:vml" xmlns:wp14="http://schemas.microsoft.com/office/word/2010/wordprocessingDrawing" xmlns:wp="http://schemas.openxmlformats.org/drawingml/2006/wordprocessingDrawing" xmlns:w10="urn:schemas-microsoft-com:office:word" xmlns:w="http://schemas.openxmlformats.org/wordprocessingml/2006/main" xmlns:w14="http://schemas.microsoft.com/office/word/2010/wordml" xmlns:w15="http://schemas.microsoft.com/office/word/2012/wordml" xmlns:wpg="http://schemas.microsoft.com/office/word/2010/wordprocessingGroup" xmlns:wpi="http://schemas.microsoft.com/office/word/2010/wordprocessingInk" xmlns:wne="http://schemas.microsoft.com/office/word/2006/wordml" xmlns:wps="http://schemas.microsoft.com/office/word/2010/wordprocessingShape" mc:Ignorable="w14 w15 wp14">
   <w:abstractNum w:abstractNumId="0">
     <w:nsid w:val="FFFFFF89"/>
     <w:multiLevelType w:val="singleLevel"/>
@@ -29555,7 +29660,7 @@
 </file>
 
 <file path=word/styles.xml><?xml version="1.0" encoding="utf-8"?>
-<w:styles xmlns:mc="http://schemas.openxmlformats.org/markup-compatibility/2006" xmlns:r="http://schemas.openxmlformats.org/officeDocument/2006/relationships" xmlns:w="http://schemas.openxmlformats.org/wordprocessingml/2006/main" xmlns:w14="http://schemas.microsoft.com/office/word/2010/wordml" mc:Ignorable="w14">
+<w:styles xmlns:mc="http://schemas.openxmlformats.org/markup-compatibility/2006" xmlns:r="http://schemas.openxmlformats.org/officeDocument/2006/relationships" xmlns:w="http://schemas.openxmlformats.org/wordprocessingml/2006/main" xmlns:w14="http://schemas.microsoft.com/office/word/2010/wordml" xmlns:w15="http://schemas.microsoft.com/office/word/2012/wordml" mc:Ignorable="w14 w15">
   <w:docDefaults>
     <w:rPrDefault>
       <w:rPr>
@@ -29567,145 +29672,389 @@
     </w:rPrDefault>
     <w:pPrDefault/>
   </w:docDefaults>
-  <w:latentStyles w:defLockedState="0" w:defUIPriority="99" w:defSemiHidden="1" w:defUnhideWhenUsed="1" w:defQFormat="0" w:count="276">
-    <w:lsdException w:name="Normal" w:semiHidden="0" w:uiPriority="0" w:unhideWhenUsed="0" w:qFormat="1"/>
-    <w:lsdException w:name="heading 1" w:semiHidden="0" w:uiPriority="9" w:unhideWhenUsed="0" w:qFormat="1"/>
-    <w:lsdException w:name="heading 2" w:uiPriority="9" w:qFormat="1"/>
-    <w:lsdException w:name="heading 3" w:uiPriority="9" w:qFormat="1"/>
-    <w:lsdException w:name="heading 4" w:uiPriority="9" w:qFormat="1"/>
-    <w:lsdException w:name="heading 5" w:uiPriority="9" w:qFormat="1"/>
-    <w:lsdException w:name="heading 6" w:uiPriority="9" w:qFormat="1"/>
-    <w:lsdException w:name="heading 7" w:uiPriority="9" w:qFormat="1"/>
-    <w:lsdException w:name="heading 8" w:uiPriority="9" w:qFormat="1"/>
-    <w:lsdException w:name="heading 9" w:uiPriority="9" w:qFormat="1"/>
-    <w:lsdException w:name="toc 1" w:uiPriority="39"/>
-    <w:lsdException w:name="toc 2" w:uiPriority="39"/>
-    <w:lsdException w:name="toc 3" w:uiPriority="39"/>
-    <w:lsdException w:name="toc 4" w:uiPriority="39"/>
-    <w:lsdException w:name="toc 5" w:uiPriority="39"/>
-    <w:lsdException w:name="toc 6" w:uiPriority="39"/>
-    <w:lsdException w:name="toc 7" w:uiPriority="39"/>
-    <w:lsdException w:name="toc 8" w:uiPriority="39"/>
-    <w:lsdException w:name="toc 9" w:uiPriority="39"/>
-    <w:lsdException w:name="caption" w:uiPriority="35" w:qFormat="1"/>
-    <w:lsdException w:name="Title" w:semiHidden="0" w:uiPriority="10" w:unhideWhenUsed="0" w:qFormat="1"/>
-    <w:lsdException w:name="Default Paragraph Font" w:uiPriority="1"/>
-    <w:lsdException w:name="Body Text" w:qFormat="1"/>
-    <w:lsdException w:name="Subtitle" w:semiHidden="0" w:uiPriority="11" w:unhideWhenUsed="0" w:qFormat="1"/>
-    <w:lsdException w:name="Strong" w:semiHidden="0" w:uiPriority="22" w:unhideWhenUsed="0" w:qFormat="1"/>
-    <w:lsdException w:name="Emphasis" w:semiHidden="0" w:uiPriority="20" w:unhideWhenUsed="0" w:qFormat="1"/>
-    <w:lsdException w:name="Table Grid" w:semiHidden="0" w:uiPriority="59" w:unhideWhenUsed="0"/>
-    <w:lsdException w:name="Placeholder Text" w:unhideWhenUsed="0"/>
-    <w:lsdException w:name="No Spacing" w:semiHidden="0" w:uiPriority="1" w:unhideWhenUsed="0" w:qFormat="1"/>
-    <w:lsdException w:name="Light Shading" w:semiHidden="0" w:uiPriority="60" w:unhideWhenUsed="0"/>
-    <w:lsdException w:name="Light List" w:semiHidden="0" w:uiPriority="61" w:unhideWhenUsed="0"/>
-    <w:lsdException w:name="Light Grid" w:semiHidden="0" w:uiPriority="62" w:unhideWhenUsed="0"/>
-    <w:lsdException w:name="Medium Shading 1" w:semiHidden="0" w:uiPriority="63" w:unhideWhenUsed="0"/>
-    <w:lsdException w:name="Medium Shading 2" w:semiHidden="0" w:uiPriority="64" w:unhideWhenUsed="0"/>
-    <w:lsdException w:name="Medium List 1" w:semiHidden="0" w:uiPriority="65" w:unhideWhenUsed="0"/>
-    <w:lsdException w:name="Medium List 2" w:semiHidden="0" w:uiPriority="66" w:unhideWhenUsed="0"/>
-    <w:lsdException w:name="Medium Grid 1" w:semiHidden="0" w:uiPriority="67" w:unhideWhenUsed="0"/>
-    <w:lsdException w:name="Medium Grid 2" w:semiHidden="0" w:uiPriority="68" w:unhideWhenUsed="0"/>
-    <w:lsdException w:name="Medium Grid 3" w:semiHidden="0" w:uiPriority="69" w:unhideWhenUsed="0"/>
-    <w:lsdException w:name="Dark List" w:semiHidden="0" w:uiPriority="70" w:unhideWhenUsed="0"/>
-    <w:lsdException w:name="Colorful Shading" w:semiHidden="0" w:uiPriority="71" w:unhideWhenUsed="0"/>
-    <w:lsdException w:name="Colorful List" w:semiHidden="0" w:uiPriority="72" w:unhideWhenUsed="0"/>
-    <w:lsdException w:name="Colorful Grid" w:semiHidden="0" w:uiPriority="73" w:unhideWhenUsed="0"/>
-    <w:lsdException w:name="Light Shading Accent 1" w:semiHidden="0" w:uiPriority="60" w:unhideWhenUsed="0"/>
-    <w:lsdException w:name="Light List Accent 1" w:semiHidden="0" w:uiPriority="61" w:unhideWhenUsed="0"/>
-    <w:lsdException w:name="Light Grid Accent 1" w:semiHidden="0" w:uiPriority="62" w:unhideWhenUsed="0"/>
-    <w:lsdException w:name="Medium Shading 1 Accent 1" w:semiHidden="0" w:uiPriority="63" w:unhideWhenUsed="0"/>
-    <w:lsdException w:name="Medium Shading 2 Accent 1" w:semiHidden="0" w:uiPriority="64" w:unhideWhenUsed="0"/>
-    <w:lsdException w:name="Medium List 1 Accent 1" w:semiHidden="0" w:uiPriority="65" w:unhideWhenUsed="0"/>
-    <w:lsdException w:name="Revision" w:unhideWhenUsed="0"/>
-    <w:lsdException w:name="List Paragraph" w:semiHidden="0" w:uiPriority="34" w:unhideWhenUsed="0" w:qFormat="1"/>
-    <w:lsdException w:name="Quote" w:semiHidden="0" w:uiPriority="29" w:unhideWhenUsed="0" w:qFormat="1"/>
-    <w:lsdException w:name="Intense Quote" w:semiHidden="0" w:uiPriority="30" w:unhideWhenUsed="0" w:qFormat="1"/>
-    <w:lsdException w:name="Medium List 2 Accent 1" w:semiHidden="0" w:uiPriority="66" w:unhideWhenUsed="0"/>
-    <w:lsdException w:name="Medium Grid 1 Accent 1" w:semiHidden="0" w:uiPriority="67" w:unhideWhenUsed="0"/>
-    <w:lsdException w:name="Medium Grid 2 Accent 1" w:semiHidden="0" w:uiPriority="68" w:unhideWhenUsed="0"/>
-    <w:lsdException w:name="Medium Grid 3 Accent 1" w:semiHidden="0" w:uiPriority="69" w:unhideWhenUsed="0"/>
-    <w:lsdException w:name="Dark List Accent 1" w:semiHidden="0" w:uiPriority="70" w:unhideWhenUsed="0"/>
-    <w:lsdException w:name="Colorful Shading Accent 1" w:semiHidden="0" w:uiPriority="71" w:unhideWhenUsed="0"/>
-    <w:lsdException w:name="Colorful List Accent 1" w:semiHidden="0" w:uiPriority="72" w:unhideWhenUsed="0"/>
-    <w:lsdException w:name="Colorful Grid Accent 1" w:semiHidden="0" w:uiPriority="73" w:unhideWhenUsed="0"/>
-    <w:lsdException w:name="Light Shading Accent 2" w:semiHidden="0" w:uiPriority="60" w:unhideWhenUsed="0"/>
-    <w:lsdException w:name="Light List Accent 2" w:semiHidden="0" w:uiPriority="61" w:unhideWhenUsed="0"/>
-    <w:lsdException w:name="Light Grid Accent 2" w:semiHidden="0" w:uiPriority="62" w:unhideWhenUsed="0"/>
-    <w:lsdException w:name="Medium Shading 1 Accent 2" w:semiHidden="0" w:uiPriority="63" w:unhideWhenUsed="0"/>
-    <w:lsdException w:name="Medium Shading 2 Accent 2" w:semiHidden="0" w:uiPriority="64" w:unhideWhenUsed="0"/>
-    <w:lsdException w:name="Medium List 1 Accent 2" w:semiHidden="0" w:uiPriority="65" w:unhideWhenUsed="0"/>
-    <w:lsdException w:name="Medium List 2 Accent 2" w:semiHidden="0" w:uiPriority="66" w:unhideWhenUsed="0"/>
-    <w:lsdException w:name="Medium Grid 1 Accent 2" w:semiHidden="0" w:uiPriority="67" w:unhideWhenUsed="0"/>
-    <w:lsdException w:name="Medium Grid 2 Accent 2" w:semiHidden="0" w:uiPriority="68" w:unhideWhenUsed="0"/>
-    <w:lsdException w:name="Medium Grid 3 Accent 2" w:semiHidden="0" w:uiPriority="69" w:unhideWhenUsed="0"/>
-    <w:lsdException w:name="Dark List Accent 2" w:semiHidden="0" w:uiPriority="70" w:unhideWhenUsed="0"/>
-    <w:lsdException w:name="Colorful Shading Accent 2" w:semiHidden="0" w:uiPriority="71" w:unhideWhenUsed="0"/>
-    <w:lsdException w:name="Colorful List Accent 2" w:semiHidden="0" w:uiPriority="72" w:unhideWhenUsed="0"/>
-    <w:lsdException w:name="Colorful Grid Accent 2" w:semiHidden="0" w:uiPriority="73" w:unhideWhenUsed="0"/>
-    <w:lsdException w:name="Light Shading Accent 3" w:semiHidden="0" w:uiPriority="60" w:unhideWhenUsed="0"/>
-    <w:lsdException w:name="Light List Accent 3" w:semiHidden="0" w:uiPriority="61" w:unhideWhenUsed="0"/>
-    <w:lsdException w:name="Light Grid Accent 3" w:semiHidden="0" w:uiPriority="62" w:unhideWhenUsed="0"/>
-    <w:lsdException w:name="Medium Shading 1 Accent 3" w:semiHidden="0" w:uiPriority="63" w:unhideWhenUsed="0"/>
-    <w:lsdException w:name="Medium Shading 2 Accent 3" w:semiHidden="0" w:uiPriority="64" w:unhideWhenUsed="0"/>
-    <w:lsdException w:name="Medium List 1 Accent 3" w:semiHidden="0" w:uiPriority="65" w:unhideWhenUsed="0"/>
-    <w:lsdException w:name="Medium List 2 Accent 3" w:semiHidden="0" w:uiPriority="66" w:unhideWhenUsed="0"/>
-    <w:lsdException w:name="Medium Grid 1 Accent 3" w:semiHidden="0" w:uiPriority="67" w:unhideWhenUsed="0"/>
-    <w:lsdException w:name="Medium Grid 2 Accent 3" w:semiHidden="0" w:uiPriority="68" w:unhideWhenUsed="0"/>
-    <w:lsdException w:name="Medium Grid 3 Accent 3" w:semiHidden="0" w:uiPriority="69" w:unhideWhenUsed="0"/>
-    <w:lsdException w:name="Dark List Accent 3" w:semiHidden="0" w:uiPriority="70" w:unhideWhenUsed="0"/>
-    <w:lsdException w:name="Colorful Shading Accent 3" w:semiHidden="0" w:uiPriority="71" w:unhideWhenUsed="0"/>
-    <w:lsdException w:name="Colorful List Accent 3" w:semiHidden="0" w:uiPriority="72" w:unhideWhenUsed="0"/>
-    <w:lsdException w:name="Colorful Grid Accent 3" w:semiHidden="0" w:uiPriority="73" w:unhideWhenUsed="0"/>
-    <w:lsdException w:name="Light Shading Accent 4" w:semiHidden="0" w:uiPriority="60" w:unhideWhenUsed="0"/>
-    <w:lsdException w:name="Light List Accent 4" w:semiHidden="0" w:uiPriority="61" w:unhideWhenUsed="0"/>
-    <w:lsdException w:name="Light Grid Accent 4" w:semiHidden="0" w:uiPriority="62" w:unhideWhenUsed="0"/>
-    <w:lsdException w:name="Medium Shading 1 Accent 4" w:semiHidden="0" w:uiPriority="63" w:unhideWhenUsed="0"/>
-    <w:lsdException w:name="Medium Shading 2 Accent 4" w:semiHidden="0" w:uiPriority="64" w:unhideWhenUsed="0"/>
-    <w:lsdException w:name="Medium List 1 Accent 4" w:semiHidden="0" w:uiPriority="65" w:unhideWhenUsed="0"/>
-    <w:lsdException w:name="Medium List 2 Accent 4" w:semiHidden="0" w:uiPriority="66" w:unhideWhenUsed="0"/>
-    <w:lsdException w:name="Medium Grid 1 Accent 4" w:semiHidden="0" w:uiPriority="67" w:unhideWhenUsed="0"/>
-    <w:lsdException w:name="Medium Grid 2 Accent 4" w:semiHidden="0" w:uiPriority="68" w:unhideWhenUsed="0"/>
-    <w:lsdException w:name="Medium Grid 3 Accent 4" w:semiHidden="0" w:uiPriority="69" w:unhideWhenUsed="0"/>
-    <w:lsdException w:name="Dark List Accent 4" w:semiHidden="0" w:uiPriority="70" w:unhideWhenUsed="0"/>
-    <w:lsdException w:name="Colorful Shading Accent 4" w:semiHidden="0" w:uiPriority="71" w:unhideWhenUsed="0"/>
-    <w:lsdException w:name="Colorful List Accent 4" w:semiHidden="0" w:uiPriority="72" w:unhideWhenUsed="0"/>
-    <w:lsdException w:name="Colorful Grid Accent 4" w:semiHidden="0" w:uiPriority="73" w:unhideWhenUsed="0"/>
-    <w:lsdException w:name="Light Shading Accent 5" w:semiHidden="0" w:uiPriority="60" w:unhideWhenUsed="0"/>
-    <w:lsdException w:name="Light List Accent 5" w:semiHidden="0" w:uiPriority="61" w:unhideWhenUsed="0"/>
-    <w:lsdException w:name="Light Grid Accent 5" w:semiHidden="0" w:uiPriority="62" w:unhideWhenUsed="0"/>
-    <w:lsdException w:name="Medium Shading 1 Accent 5" w:semiHidden="0" w:uiPriority="63" w:unhideWhenUsed="0"/>
-    <w:lsdException w:name="Medium Shading 2 Accent 5" w:semiHidden="0" w:uiPriority="64" w:unhideWhenUsed="0"/>
-    <w:lsdException w:name="Medium List 1 Accent 5" w:semiHidden="0" w:uiPriority="65" w:unhideWhenUsed="0"/>
-    <w:lsdException w:name="Medium List 2 Accent 5" w:semiHidden="0" w:uiPriority="66" w:unhideWhenUsed="0"/>
-    <w:lsdException w:name="Medium Grid 1 Accent 5" w:semiHidden="0" w:uiPriority="67" w:unhideWhenUsed="0"/>
-    <w:lsdException w:name="Medium Grid 2 Accent 5" w:semiHidden="0" w:uiPriority="68" w:unhideWhenUsed="0"/>
-    <w:lsdException w:name="Medium Grid 3 Accent 5" w:semiHidden="0" w:uiPriority="69" w:unhideWhenUsed="0"/>
-    <w:lsdException w:name="Dark List Accent 5" w:semiHidden="0" w:uiPriority="70" w:unhideWhenUsed="0"/>
-    <w:lsdException w:name="Colorful Shading Accent 5" w:semiHidden="0" w:uiPriority="71" w:unhideWhenUsed="0"/>
-    <w:lsdException w:name="Colorful List Accent 5" w:semiHidden="0" w:uiPriority="72" w:unhideWhenUsed="0"/>
-    <w:lsdException w:name="Colorful Grid Accent 5" w:semiHidden="0" w:uiPriority="73" w:unhideWhenUsed="0"/>
-    <w:lsdException w:name="Light Shading Accent 6" w:semiHidden="0" w:uiPriority="60" w:unhideWhenUsed="0"/>
-    <w:lsdException w:name="Light List Accent 6" w:semiHidden="0" w:uiPriority="61" w:unhideWhenUsed="0"/>
-    <w:lsdException w:name="Light Grid Accent 6" w:semiHidden="0" w:uiPriority="62" w:unhideWhenUsed="0"/>
-    <w:lsdException w:name="Medium Shading 1 Accent 6" w:semiHidden="0" w:uiPriority="63" w:unhideWhenUsed="0"/>
-    <w:lsdException w:name="Medium Shading 2 Accent 6" w:semiHidden="0" w:uiPriority="64" w:unhideWhenUsed="0"/>
-    <w:lsdException w:name="Medium List 1 Accent 6" w:semiHidden="0" w:uiPriority="65" w:unhideWhenUsed="0"/>
-    <w:lsdException w:name="Medium List 2 Accent 6" w:semiHidden="0" w:uiPriority="66" w:unhideWhenUsed="0"/>
-    <w:lsdException w:name="Medium Grid 1 Accent 6" w:semiHidden="0" w:uiPriority="67" w:unhideWhenUsed="0"/>
-    <w:lsdException w:name="Medium Grid 2 Accent 6" w:semiHidden="0" w:uiPriority="68" w:unhideWhenUsed="0"/>
-    <w:lsdException w:name="Medium Grid 3 Accent 6" w:semiHidden="0" w:uiPriority="69" w:unhideWhenUsed="0"/>
-    <w:lsdException w:name="Dark List Accent 6" w:semiHidden="0" w:uiPriority="70" w:unhideWhenUsed="0"/>
-    <w:lsdException w:name="Colorful Shading Accent 6" w:semiHidden="0" w:uiPriority="71" w:unhideWhenUsed="0"/>
-    <w:lsdException w:name="Colorful List Accent 6" w:semiHidden="0" w:uiPriority="72" w:unhideWhenUsed="0"/>
-    <w:lsdException w:name="Colorful Grid Accent 6" w:semiHidden="0" w:uiPriority="73" w:unhideWhenUsed="0"/>
-    <w:lsdException w:name="Subtle Emphasis" w:semiHidden="0" w:uiPriority="19" w:unhideWhenUsed="0" w:qFormat="1"/>
-    <w:lsdException w:name="Intense Emphasis" w:semiHidden="0" w:uiPriority="21" w:unhideWhenUsed="0" w:qFormat="1"/>
-    <w:lsdException w:name="Subtle Reference" w:semiHidden="0" w:uiPriority="31" w:unhideWhenUsed="0" w:qFormat="1"/>
-    <w:lsdException w:name="Intense Reference" w:semiHidden="0" w:uiPriority="32" w:unhideWhenUsed="0" w:qFormat="1"/>
-    <w:lsdException w:name="Book Title" w:semiHidden="0" w:uiPriority="33" w:unhideWhenUsed="0" w:qFormat="1"/>
-    <w:lsdException w:name="Bibliography" w:uiPriority="37"/>
-    <w:lsdException w:name="TOC Heading" w:uiPriority="39" w:qFormat="1"/>
+  <w:latentStyles w:defLockedState="0" w:defUIPriority="99" w:defSemiHidden="0" w:defUnhideWhenUsed="0" w:defQFormat="0" w:count="382">
+    <w:lsdException w:name="Normal" w:uiPriority="0" w:qFormat="1"/>
+    <w:lsdException w:name="heading 1" w:uiPriority="9" w:qFormat="1"/>
+    <w:lsdException w:name="heading 2" w:semiHidden="1" w:uiPriority="9" w:unhideWhenUsed="1" w:qFormat="1"/>
+    <w:lsdException w:name="heading 3" w:semiHidden="1" w:uiPriority="9" w:unhideWhenUsed="1" w:qFormat="1"/>
+    <w:lsdException w:name="heading 4" w:semiHidden="1" w:uiPriority="9" w:unhideWhenUsed="1" w:qFormat="1"/>
+    <w:lsdException w:name="heading 5" w:semiHidden="1" w:uiPriority="9" w:unhideWhenUsed="1" w:qFormat="1"/>
+    <w:lsdException w:name="heading 6" w:semiHidden="1" w:uiPriority="9" w:unhideWhenUsed="1" w:qFormat="1"/>
+    <w:lsdException w:name="heading 7" w:semiHidden="1" w:uiPriority="9" w:unhideWhenUsed="1" w:qFormat="1"/>
+    <w:lsdException w:name="heading 8" w:semiHidden="1" w:uiPriority="9" w:unhideWhenUsed="1" w:qFormat="1"/>
+    <w:lsdException w:name="heading 9" w:semiHidden="1" w:uiPriority="9" w:unhideWhenUsed="1" w:qFormat="1"/>
+    <w:lsdException w:name="index 1" w:semiHidden="1" w:unhideWhenUsed="1"/>
+    <w:lsdException w:name="index 2" w:semiHidden="1" w:unhideWhenUsed="1"/>
+    <w:lsdException w:name="index 3" w:semiHidden="1" w:unhideWhenUsed="1"/>
+    <w:lsdException w:name="index 4" w:semiHidden="1" w:unhideWhenUsed="1"/>
+    <w:lsdException w:name="index 5" w:semiHidden="1" w:unhideWhenUsed="1"/>
+    <w:lsdException w:name="index 6" w:semiHidden="1" w:unhideWhenUsed="1"/>
+    <w:lsdException w:name="index 7" w:semiHidden="1" w:unhideWhenUsed="1"/>
+    <w:lsdException w:name="index 8" w:semiHidden="1" w:unhideWhenUsed="1"/>
+    <w:lsdException w:name="index 9" w:semiHidden="1" w:unhideWhenUsed="1"/>
+    <w:lsdException w:name="toc 1" w:semiHidden="1" w:uiPriority="39" w:unhideWhenUsed="1"/>
+    <w:lsdException w:name="toc 2" w:semiHidden="1" w:uiPriority="39" w:unhideWhenUsed="1"/>
+    <w:lsdException w:name="toc 3" w:semiHidden="1" w:uiPriority="39" w:unhideWhenUsed="1"/>
+    <w:lsdException w:name="toc 4" w:semiHidden="1" w:uiPriority="39" w:unhideWhenUsed="1"/>
+    <w:lsdException w:name="toc 5" w:semiHidden="1" w:uiPriority="39" w:unhideWhenUsed="1"/>
+    <w:lsdException w:name="toc 6" w:semiHidden="1" w:uiPriority="39" w:unhideWhenUsed="1"/>
+    <w:lsdException w:name="toc 7" w:semiHidden="1" w:uiPriority="39" w:unhideWhenUsed="1"/>
+    <w:lsdException w:name="toc 8" w:semiHidden="1" w:uiPriority="39" w:unhideWhenUsed="1"/>
+    <w:lsdException w:name="toc 9" w:semiHidden="1" w:uiPriority="39" w:unhideWhenUsed="1"/>
+    <w:lsdException w:name="Normal Indent" w:semiHidden="1" w:unhideWhenUsed="1"/>
+    <w:lsdException w:name="footnote text" w:semiHidden="1" w:unhideWhenUsed="1"/>
+    <w:lsdException w:name="annotation text" w:semiHidden="1" w:unhideWhenUsed="1"/>
+    <w:lsdException w:name="header" w:semiHidden="1" w:unhideWhenUsed="1"/>
+    <w:lsdException w:name="footer" w:semiHidden="1" w:unhideWhenUsed="1"/>
+    <w:lsdException w:name="index heading" w:semiHidden="1" w:unhideWhenUsed="1"/>
+    <w:lsdException w:name="caption" w:semiHidden="1" w:uiPriority="35" w:unhideWhenUsed="1" w:qFormat="1"/>
+    <w:lsdException w:name="table of figures" w:semiHidden="1" w:unhideWhenUsed="1"/>
+    <w:lsdException w:name="envelope address" w:semiHidden="1" w:unhideWhenUsed="1"/>
+    <w:lsdException w:name="envelope return" w:semiHidden="1" w:unhideWhenUsed="1"/>
+    <w:lsdException w:name="footnote reference" w:semiHidden="1" w:unhideWhenUsed="1"/>
+    <w:lsdException w:name="annotation reference" w:semiHidden="1" w:unhideWhenUsed="1"/>
+    <w:lsdException w:name="line number" w:semiHidden="1" w:unhideWhenUsed="1"/>
+    <w:lsdException w:name="page number" w:semiHidden="1" w:unhideWhenUsed="1"/>
+    <w:lsdException w:name="endnote reference" w:semiHidden="1" w:unhideWhenUsed="1"/>
+    <w:lsdException w:name="endnote text" w:semiHidden="1" w:unhideWhenUsed="1"/>
+    <w:lsdException w:name="table of authorities" w:semiHidden="1" w:unhideWhenUsed="1"/>
+    <w:lsdException w:name="macro" w:semiHidden="1" w:unhideWhenUsed="1"/>
+    <w:lsdException w:name="toa heading" w:semiHidden="1" w:unhideWhenUsed="1"/>
+    <w:lsdException w:name="List" w:semiHidden="1" w:unhideWhenUsed="1"/>
+    <w:lsdException w:name="List Bullet" w:semiHidden="1" w:unhideWhenUsed="1"/>
+    <w:lsdException w:name="List Number" w:semiHidden="1" w:unhideWhenUsed="1"/>
+    <w:lsdException w:name="List 2" w:semiHidden="1" w:unhideWhenUsed="1"/>
+    <w:lsdException w:name="List 3" w:semiHidden="1" w:unhideWhenUsed="1"/>
+    <w:lsdException w:name="List 4" w:semiHidden="1" w:unhideWhenUsed="1"/>
+    <w:lsdException w:name="List 5" w:semiHidden="1" w:unhideWhenUsed="1"/>
+    <w:lsdException w:name="List Bullet 2" w:semiHidden="1" w:unhideWhenUsed="1"/>
+    <w:lsdException w:name="List Bullet 3" w:semiHidden="1" w:unhideWhenUsed="1"/>
+    <w:lsdException w:name="List Bullet 4" w:semiHidden="1" w:unhideWhenUsed="1"/>
+    <w:lsdException w:name="List Bullet 5" w:semiHidden="1" w:unhideWhenUsed="1"/>
+    <w:lsdException w:name="List Number 2" w:semiHidden="1" w:unhideWhenUsed="1"/>
+    <w:lsdException w:name="List Number 3" w:semiHidden="1" w:unhideWhenUsed="1"/>
+    <w:lsdException w:name="List Number 4" w:semiHidden="1" w:unhideWhenUsed="1"/>
+    <w:lsdException w:name="List Number 5" w:semiHidden="1" w:unhideWhenUsed="1"/>
+    <w:lsdException w:name="Title" w:uiPriority="10" w:qFormat="1"/>
+    <w:lsdException w:name="Closing" w:semiHidden="1" w:unhideWhenUsed="1"/>
+    <w:lsdException w:name="Signature" w:semiHidden="1" w:unhideWhenUsed="1"/>
+    <w:lsdException w:name="Default Paragraph Font" w:semiHidden="1" w:uiPriority="1" w:unhideWhenUsed="1"/>
+    <w:lsdException w:name="Body Text" w:semiHidden="1" w:unhideWhenUsed="1" w:qFormat="1"/>
+    <w:lsdException w:name="Body Text Indent" w:semiHidden="1" w:unhideWhenUsed="1"/>
+    <w:lsdException w:name="List Continue" w:semiHidden="1" w:unhideWhenUsed="1"/>
+    <w:lsdException w:name="List Continue 2" w:semiHidden="1" w:unhideWhenUsed="1"/>
+    <w:lsdException w:name="List Continue 3" w:semiHidden="1" w:unhideWhenUsed="1"/>
+    <w:lsdException w:name="List Continue 4" w:semiHidden="1" w:unhideWhenUsed="1"/>
+    <w:lsdException w:name="List Continue 5" w:semiHidden="1" w:unhideWhenUsed="1"/>
+    <w:lsdException w:name="Message Header" w:semiHidden="1" w:unhideWhenUsed="1"/>
+    <w:lsdException w:name="Subtitle" w:uiPriority="11" w:qFormat="1"/>
+    <w:lsdException w:name="Salutation" w:semiHidden="1" w:unhideWhenUsed="1"/>
+    <w:lsdException w:name="Date" w:semiHidden="1" w:unhideWhenUsed="1"/>
+    <w:lsdException w:name="Body Text First Indent" w:semiHidden="1" w:unhideWhenUsed="1"/>
+    <w:lsdException w:name="Body Text First Indent 2" w:semiHidden="1" w:unhideWhenUsed="1"/>
+    <w:lsdException w:name="Note Heading" w:semiHidden="1" w:unhideWhenUsed="1"/>
+    <w:lsdException w:name="Body Text 2" w:semiHidden="1" w:unhideWhenUsed="1"/>
+    <w:lsdException w:name="Body Text 3" w:semiHidden="1" w:unhideWhenUsed="1"/>
+    <w:lsdException w:name="Body Text Indent 2" w:semiHidden="1" w:unhideWhenUsed="1"/>
+    <w:lsdException w:name="Body Text Indent 3" w:semiHidden="1" w:unhideWhenUsed="1"/>
+    <w:lsdException w:name="Block Text" w:semiHidden="1" w:unhideWhenUsed="1"/>
+    <w:lsdException w:name="Hyperlink" w:semiHidden="1" w:unhideWhenUsed="1"/>
+    <w:lsdException w:name="FollowedHyperlink" w:semiHidden="1" w:unhideWhenUsed="1"/>
+    <w:lsdException w:name="Strong" w:uiPriority="22" w:qFormat="1"/>
+    <w:lsdException w:name="Emphasis" w:uiPriority="20" w:qFormat="1"/>
+    <w:lsdException w:name="Document Map" w:semiHidden="1" w:unhideWhenUsed="1"/>
+    <w:lsdException w:name="Plain Text" w:semiHidden="1" w:unhideWhenUsed="1"/>
+    <w:lsdException w:name="E-mail Signature" w:semiHidden="1" w:unhideWhenUsed="1"/>
+    <w:lsdException w:name="HTML Top of Form" w:semiHidden="1" w:unhideWhenUsed="1"/>
+    <w:lsdException w:name="HTML Bottom of Form" w:semiHidden="1" w:unhideWhenUsed="1"/>
+    <w:lsdException w:name="Normal (Web)" w:semiHidden="1" w:unhideWhenUsed="1"/>
+    <w:lsdException w:name="HTML Acronym" w:semiHidden="1" w:unhideWhenUsed="1"/>
+    <w:lsdException w:name="HTML Address" w:semiHidden="1" w:unhideWhenUsed="1"/>
+    <w:lsdException w:name="HTML Cite" w:semiHidden="1" w:unhideWhenUsed="1"/>
+    <w:lsdException w:name="HTML Code" w:semiHidden="1" w:unhideWhenUsed="1"/>
+    <w:lsdException w:name="HTML Definition" w:semiHidden="1" w:unhideWhenUsed="1"/>
+    <w:lsdException w:name="HTML Keyboard" w:semiHidden="1" w:unhideWhenUsed="1"/>
+    <w:lsdException w:name="HTML Preformatted" w:semiHidden="1" w:unhideWhenUsed="1"/>
+    <w:lsdException w:name="HTML Sample" w:semiHidden="1" w:unhideWhenUsed="1"/>
+    <w:lsdException w:name="HTML Typewriter" w:semiHidden="1" w:unhideWhenUsed="1"/>
+    <w:lsdException w:name="HTML Variable" w:semiHidden="1" w:unhideWhenUsed="1"/>
+    <w:lsdException w:name="Normal Table" w:semiHidden="1" w:unhideWhenUsed="1"/>
+    <w:lsdException w:name="annotation subject" w:semiHidden="1" w:unhideWhenUsed="1"/>
+    <w:lsdException w:name="No List" w:semiHidden="1" w:unhideWhenUsed="1"/>
+    <w:lsdException w:name="Outline List 1" w:semiHidden="1" w:unhideWhenUsed="1"/>
+    <w:lsdException w:name="Outline List 2" w:semiHidden="1" w:unhideWhenUsed="1"/>
+    <w:lsdException w:name="Outline List 3" w:semiHidden="1" w:unhideWhenUsed="1"/>
+    <w:lsdException w:name="Table Simple 1" w:semiHidden="1" w:unhideWhenUsed="1"/>
+    <w:lsdException w:name="Table Simple 2" w:semiHidden="1" w:unhideWhenUsed="1"/>
+    <w:lsdException w:name="Table Simple 3" w:semiHidden="1" w:unhideWhenUsed="1"/>
+    <w:lsdException w:name="Table Classic 1" w:semiHidden="1" w:unhideWhenUsed="1"/>
+    <w:lsdException w:name="Table Classic 2" w:semiHidden="1" w:unhideWhenUsed="1"/>
+    <w:lsdException w:name="Table Classic 3" w:semiHidden="1" w:unhideWhenUsed="1"/>
+    <w:lsdException w:name="Table Classic 4" w:semiHidden="1" w:unhideWhenUsed="1"/>
+    <w:lsdException w:name="Table Colorful 1" w:semiHidden="1" w:unhideWhenUsed="1"/>
+    <w:lsdException w:name="Table Colorful 2" w:semiHidden="1" w:unhideWhenUsed="1"/>
+    <w:lsdException w:name="Table Colorful 3" w:semiHidden="1" w:unhideWhenUsed="1"/>
+    <w:lsdException w:name="Table Columns 1" w:semiHidden="1" w:unhideWhenUsed="1"/>
+    <w:lsdException w:name="Table Columns 2" w:semiHidden="1" w:unhideWhenUsed="1"/>
+    <w:lsdException w:name="Table Columns 3" w:semiHidden="1" w:unhideWhenUsed="1"/>
+    <w:lsdException w:name="Table Columns 4" w:semiHidden="1" w:unhideWhenUsed="1"/>
+    <w:lsdException w:name="Table Columns 5" w:semiHidden="1" w:unhideWhenUsed="1"/>
+    <w:lsdException w:name="Table Grid 1" w:semiHidden="1" w:unhideWhenUsed="1"/>
+    <w:lsdException w:name="Table Grid 2" w:semiHidden="1" w:unhideWhenUsed="1"/>
+    <w:lsdException w:name="Table Grid 3" w:semiHidden="1" w:unhideWhenUsed="1"/>
+    <w:lsdException w:name="Table Grid 4" w:semiHidden="1" w:unhideWhenUsed="1"/>
+    <w:lsdException w:name="Table Grid 5" w:semiHidden="1" w:unhideWhenUsed="1"/>
+    <w:lsdException w:name="Table Grid 6" w:semiHidden="1" w:unhideWhenUsed="1"/>
+    <w:lsdException w:name="Table Grid 7" w:semiHidden="1" w:unhideWhenUsed="1"/>
+    <w:lsdException w:name="Table Grid 8" w:semiHidden="1" w:unhideWhenUsed="1"/>
+    <w:lsdException w:name="Table List 1" w:semiHidden="1" w:unhideWhenUsed="1"/>
+    <w:lsdException w:name="Table List 2" w:semiHidden="1" w:unhideWhenUsed="1"/>
+    <w:lsdException w:name="Table List 3" w:semiHidden="1" w:unhideWhenUsed="1"/>
+    <w:lsdException w:name="Table List 4" w:semiHidden="1" w:unhideWhenUsed="1"/>
+    <w:lsdException w:name="Table List 5" w:semiHidden="1" w:unhideWhenUsed="1"/>
+    <w:lsdException w:name="Table List 6" w:semiHidden="1" w:unhideWhenUsed="1"/>
+    <w:lsdException w:name="Table List 7" w:semiHidden="1" w:unhideWhenUsed="1"/>
+    <w:lsdException w:name="Table List 8" w:semiHidden="1" w:unhideWhenUsed="1"/>
+    <w:lsdException w:name="Table 3D effects 1" w:semiHidden="1" w:unhideWhenUsed="1"/>
+    <w:lsdException w:name="Table 3D effects 2" w:semiHidden="1" w:unhideWhenUsed="1"/>
+    <w:lsdException w:name="Table 3D effects 3" w:semiHidden="1" w:unhideWhenUsed="1"/>
+    <w:lsdException w:name="Table Contemporary" w:semiHidden="1" w:unhideWhenUsed="1"/>
+    <w:lsdException w:name="Table Elegant" w:semiHidden="1" w:unhideWhenUsed="1"/>
+    <w:lsdException w:name="Table Professional" w:semiHidden="1" w:unhideWhenUsed="1"/>
+    <w:lsdException w:name="Table Subtle 1" w:semiHidden="1" w:unhideWhenUsed="1"/>
+    <w:lsdException w:name="Table Subtle 2" w:semiHidden="1" w:unhideWhenUsed="1"/>
+    <w:lsdException w:name="Table Web 1" w:semiHidden="1" w:unhideWhenUsed="1"/>
+    <w:lsdException w:name="Table Web 2" w:semiHidden="1" w:unhideWhenUsed="1"/>
+    <w:lsdException w:name="Table Web 3" w:semiHidden="1" w:unhideWhenUsed="1"/>
+    <w:lsdException w:name="Balloon Text" w:semiHidden="1" w:unhideWhenUsed="1"/>
+    <w:lsdException w:name="Table Grid" w:uiPriority="59"/>
+    <w:lsdException w:name="Table Theme" w:semiHidden="1" w:unhideWhenUsed="1"/>
+    <w:lsdException w:name="Note Level 1" w:semiHidden="1" w:unhideWhenUsed="1"/>
+    <w:lsdException w:name="Note Level 2" w:semiHidden="1" w:unhideWhenUsed="1"/>
+    <w:lsdException w:name="Note Level 3" w:semiHidden="1" w:unhideWhenUsed="1"/>
+    <w:lsdException w:name="Note Level 4" w:semiHidden="1" w:unhideWhenUsed="1"/>
+    <w:lsdException w:name="Note Level 5" w:semiHidden="1" w:unhideWhenUsed="1"/>
+    <w:lsdException w:name="Note Level 6" w:semiHidden="1" w:unhideWhenUsed="1"/>
+    <w:lsdException w:name="Note Level 7" w:semiHidden="1" w:unhideWhenUsed="1"/>
+    <w:lsdException w:name="Note Level 8" w:semiHidden="1" w:unhideWhenUsed="1"/>
+    <w:lsdException w:name="Note Level 9" w:semiHidden="1" w:unhideWhenUsed="1"/>
+    <w:lsdException w:name="Placeholder Text" w:semiHidden="1"/>
+    <w:lsdException w:name="No Spacing" w:uiPriority="1" w:qFormat="1"/>
+    <w:lsdException w:name="Light Shading" w:uiPriority="60"/>
+    <w:lsdException w:name="Light List" w:uiPriority="61"/>
+    <w:lsdException w:name="Light Grid" w:uiPriority="62"/>
+    <w:lsdException w:name="Medium Shading 1" w:uiPriority="63"/>
+    <w:lsdException w:name="Medium Shading 2" w:uiPriority="64"/>
+    <w:lsdException w:name="Medium List 1" w:uiPriority="65"/>
+    <w:lsdException w:name="Medium List 2" w:uiPriority="66"/>
+    <w:lsdException w:name="Medium Grid 1" w:uiPriority="67"/>
+    <w:lsdException w:name="Medium Grid 2" w:uiPriority="68"/>
+    <w:lsdException w:name="Medium Grid 3" w:uiPriority="69"/>
+    <w:lsdException w:name="Dark List" w:uiPriority="70"/>
+    <w:lsdException w:name="Colorful Shading" w:uiPriority="71"/>
+    <w:lsdException w:name="Colorful List" w:uiPriority="72"/>
+    <w:lsdException w:name="Colorful Grid" w:uiPriority="73"/>
+    <w:lsdException w:name="Light Shading Accent 1" w:uiPriority="60"/>
+    <w:lsdException w:name="Light List Accent 1" w:uiPriority="61"/>
+    <w:lsdException w:name="Light Grid Accent 1" w:uiPriority="62"/>
+    <w:lsdException w:name="Medium Shading 1 Accent 1" w:uiPriority="63"/>
+    <w:lsdException w:name="Medium Shading 2 Accent 1" w:uiPriority="64"/>
+    <w:lsdException w:name="Medium List 1 Accent 1" w:uiPriority="65"/>
+    <w:lsdException w:name="Revision" w:semiHidden="1"/>
+    <w:lsdException w:name="List Paragraph" w:uiPriority="34" w:qFormat="1"/>
+    <w:lsdException w:name="Quote" w:uiPriority="29" w:qFormat="1"/>
+    <w:lsdException w:name="Intense Quote" w:uiPriority="30" w:qFormat="1"/>
+    <w:lsdException w:name="Medium List 2 Accent 1" w:uiPriority="66"/>
+    <w:lsdException w:name="Medium Grid 1 Accent 1" w:uiPriority="67"/>
+    <w:lsdException w:name="Medium Grid 2 Accent 1" w:uiPriority="68"/>
+    <w:lsdException w:name="Medium Grid 3 Accent 1" w:uiPriority="69"/>
+    <w:lsdException w:name="Dark List Accent 1" w:uiPriority="70"/>
+    <w:lsdException w:name="Colorful Shading Accent 1" w:uiPriority="71"/>
+    <w:lsdException w:name="Colorful List Accent 1" w:uiPriority="72"/>
+    <w:lsdException w:name="Colorful Grid Accent 1" w:uiPriority="73"/>
+    <w:lsdException w:name="Light Shading Accent 2" w:uiPriority="60"/>
+    <w:lsdException w:name="Light List Accent 2" w:uiPriority="61"/>
+    <w:lsdException w:name="Light Grid Accent 2" w:uiPriority="62"/>
+    <w:lsdException w:name="Medium Shading 1 Accent 2" w:uiPriority="63"/>
+    <w:lsdException w:name="Medium Shading 2 Accent 2" w:uiPriority="64"/>
+    <w:lsdException w:name="Medium List 1 Accent 2" w:uiPriority="65"/>
+    <w:lsdException w:name="Medium List 2 Accent 2" w:uiPriority="66"/>
+    <w:lsdException w:name="Medium Grid 1 Accent 2" w:uiPriority="67"/>
+    <w:lsdException w:name="Medium Grid 2 Accent 2" w:uiPriority="68"/>
+    <w:lsdException w:name="Medium Grid 3 Accent 2" w:uiPriority="69"/>
+    <w:lsdException w:name="Dark List Accent 2" w:uiPriority="70"/>
+    <w:lsdException w:name="Colorful Shading Accent 2" w:uiPriority="71"/>
+    <w:lsdException w:name="Colorful List Accent 2" w:uiPriority="72"/>
+    <w:lsdException w:name="Colorful Grid Accent 2" w:uiPriority="73"/>
+    <w:lsdException w:name="Light Shading Accent 3" w:uiPriority="60"/>
+    <w:lsdException w:name="Light List Accent 3" w:uiPriority="61"/>
+    <w:lsdException w:name="Light Grid Accent 3" w:uiPriority="62"/>
+    <w:lsdException w:name="Medium Shading 1 Accent 3" w:uiPriority="63"/>
+    <w:lsdException w:name="Medium Shading 2 Accent 3" w:uiPriority="64"/>
+    <w:lsdException w:name="Medium List 1 Accent 3" w:uiPriority="65"/>
+    <w:lsdException w:name="Medium List 2 Accent 3" w:uiPriority="66"/>
+    <w:lsdException w:name="Medium Grid 1 Accent 3" w:uiPriority="67"/>
+    <w:lsdException w:name="Medium Grid 2 Accent 3" w:uiPriority="68"/>
+    <w:lsdException w:name="Medium Grid 3 Accent 3" w:uiPriority="69"/>
+    <w:lsdException w:name="Dark List Accent 3" w:uiPriority="70"/>
+    <w:lsdException w:name="Colorful Shading Accent 3" w:uiPriority="71"/>
+    <w:lsdException w:name="Colorful List Accent 3" w:uiPriority="72"/>
+    <w:lsdException w:name="Colorful Grid Accent 3" w:uiPriority="73"/>
+    <w:lsdException w:name="Light Shading Accent 4" w:uiPriority="60"/>
+    <w:lsdException w:name="Light List Accent 4" w:uiPriority="61"/>
+    <w:lsdException w:name="Light Grid Accent 4" w:uiPriority="62"/>
+    <w:lsdException w:name="Medium Shading 1 Accent 4" w:uiPriority="63"/>
+    <w:lsdException w:name="Medium Shading 2 Accent 4" w:uiPriority="64"/>
+    <w:lsdException w:name="Medium List 1 Accent 4" w:uiPriority="65"/>
+    <w:lsdException w:name="Medium List 2 Accent 4" w:uiPriority="66"/>
+    <w:lsdException w:name="Medium Grid 1 Accent 4" w:uiPriority="67"/>
+    <w:lsdException w:name="Medium Grid 2 Accent 4" w:uiPriority="68"/>
+    <w:lsdException w:name="Medium Grid 3 Accent 4" w:uiPriority="69"/>
+    <w:lsdException w:name="Dark List Accent 4" w:uiPriority="70"/>
+    <w:lsdException w:name="Colorful Shading Accent 4" w:uiPriority="71"/>
+    <w:lsdException w:name="Colorful List Accent 4" w:uiPriority="72"/>
+    <w:lsdException w:name="Colorful Grid Accent 4" w:uiPriority="73"/>
+    <w:lsdException w:name="Light Shading Accent 5" w:uiPriority="60"/>
+    <w:lsdException w:name="Light List Accent 5" w:uiPriority="61"/>
+    <w:lsdException w:name="Light Grid Accent 5" w:uiPriority="62"/>
+    <w:lsdException w:name="Medium Shading 1 Accent 5" w:uiPriority="63"/>
+    <w:lsdException w:name="Medium Shading 2 Accent 5" w:uiPriority="64"/>
+    <w:lsdException w:name="Medium List 1 Accent 5" w:uiPriority="65"/>
+    <w:lsdException w:name="Medium List 2 Accent 5" w:uiPriority="66"/>
+    <w:lsdException w:name="Medium Grid 1 Accent 5" w:uiPriority="67"/>
+    <w:lsdException w:name="Medium Grid 2 Accent 5" w:uiPriority="68"/>
+    <w:lsdException w:name="Medium Grid 3 Accent 5" w:uiPriority="69"/>
+    <w:lsdException w:name="Dark List Accent 5" w:uiPriority="70"/>
+    <w:lsdException w:name="Colorful Shading Accent 5" w:uiPriority="71"/>
+    <w:lsdException w:name="Colorful List Accent 5" w:uiPriority="72"/>
+    <w:lsdException w:name="Colorful Grid Accent 5" w:uiPriority="73"/>
+    <w:lsdException w:name="Light Shading Accent 6" w:uiPriority="60"/>
+    <w:lsdException w:name="Light List Accent 6" w:uiPriority="61"/>
+    <w:lsdException w:name="Light Grid Accent 6" w:uiPriority="62"/>
+    <w:lsdException w:name="Medium Shading 1 Accent 6" w:uiPriority="63"/>
+    <w:lsdException w:name="Medium Shading 2 Accent 6" w:uiPriority="64"/>
+    <w:lsdException w:name="Medium List 1 Accent 6" w:uiPriority="65"/>
+    <w:lsdException w:name="Medium List 2 Accent 6" w:uiPriority="66"/>
+    <w:lsdException w:name="Medium Grid 1 Accent 6" w:uiPriority="67"/>
+    <w:lsdException w:name="Medium Grid 2 Accent 6" w:uiPriority="68"/>
+    <w:lsdException w:name="Medium Grid 3 Accent 6" w:uiPriority="69"/>
+    <w:lsdException w:name="Dark List Accent 6" w:uiPriority="70"/>
+    <w:lsdException w:name="Colorful Shading Accent 6" w:uiPriority="71"/>
+    <w:lsdException w:name="Colorful List Accent 6" w:uiPriority="72"/>
+    <w:lsdException w:name="Colorful Grid Accent 6" w:uiPriority="73"/>
+    <w:lsdException w:name="Subtle Emphasis" w:uiPriority="19" w:qFormat="1"/>
+    <w:lsdException w:name="Intense Emphasis" w:uiPriority="21" w:qFormat="1"/>
+    <w:lsdException w:name="Subtle Reference" w:uiPriority="31" w:qFormat="1"/>
+    <w:lsdException w:name="Intense Reference" w:uiPriority="32" w:qFormat="1"/>
+    <w:lsdException w:name="Book Title" w:uiPriority="33" w:qFormat="1"/>
+    <w:lsdException w:name="Bibliography" w:semiHidden="1" w:uiPriority="37" w:unhideWhenUsed="1"/>
+    <w:lsdException w:name="TOC Heading" w:semiHidden="1" w:uiPriority="39" w:unhideWhenUsed="1" w:qFormat="1"/>
+    <w:lsdException w:name="Plain Table 1" w:uiPriority="41"/>
+    <w:lsdException w:name="Plain Table 2" w:uiPriority="42"/>
+    <w:lsdException w:name="Plain Table 3" w:uiPriority="43"/>
+    <w:lsdException w:name="Plain Table 4" w:uiPriority="44"/>
+    <w:lsdException w:name="Plain Table 5" w:uiPriority="45"/>
+    <w:lsdException w:name="Grid Table Light" w:uiPriority="40"/>
+    <w:lsdException w:name="Grid Table 1 Light" w:uiPriority="46"/>
+    <w:lsdException w:name="Grid Table 2" w:uiPriority="47"/>
+    <w:lsdException w:name="Grid Table 3" w:uiPriority="48"/>
+    <w:lsdException w:name="Grid Table 4" w:uiPriority="49"/>
+    <w:lsdException w:name="Grid Table 5 Dark" w:uiPriority="50"/>
+    <w:lsdException w:name="Grid Table 6 Colorful" w:uiPriority="51"/>
+    <w:lsdException w:name="Grid Table 7 Colorful" w:uiPriority="52"/>
+    <w:lsdException w:name="Grid Table 1 Light Accent 1" w:uiPriority="46"/>
+    <w:lsdException w:name="Grid Table 2 Accent 1" w:uiPriority="47"/>
+    <w:lsdException w:name="Grid Table 3 Accent 1" w:uiPriority="48"/>
+    <w:lsdException w:name="Grid Table 4 Accent 1" w:uiPriority="49"/>
+    <w:lsdException w:name="Grid Table 5 Dark Accent 1" w:uiPriority="50"/>
+    <w:lsdException w:name="Grid Table 6 Colorful Accent 1" w:uiPriority="51"/>
+    <w:lsdException w:name="Grid Table 7 Colorful Accent 1" w:uiPriority="52"/>
+    <w:lsdException w:name="Grid Table 1 Light Accent 2" w:uiPriority="46"/>
+    <w:lsdException w:name="Grid Table 2 Accent 2" w:uiPriority="47"/>
+    <w:lsdException w:name="Grid Table 3 Accent 2" w:uiPriority="48"/>
+    <w:lsdException w:name="Grid Table 4 Accent 2" w:uiPriority="49"/>
+    <w:lsdException w:name="Grid Table 5 Dark Accent 2" w:uiPriority="50"/>
+    <w:lsdException w:name="Grid Table 6 Colorful Accent 2" w:uiPriority="51"/>
+    <w:lsdException w:name="Grid Table 7 Colorful Accent 2" w:uiPriority="52"/>
+    <w:lsdException w:name="Grid Table 1 Light Accent 3" w:uiPriority="46"/>
+    <w:lsdException w:name="Grid Table 2 Accent 3" w:uiPriority="47"/>
+    <w:lsdException w:name="Grid Table 3 Accent 3" w:uiPriority="48"/>
+    <w:lsdException w:name="Grid Table 4 Accent 3" w:uiPriority="49"/>
+    <w:lsdException w:name="Grid Table 5 Dark Accent 3" w:uiPriority="50"/>
+    <w:lsdException w:name="Grid Table 6 Colorful Accent 3" w:uiPriority="51"/>
+    <w:lsdException w:name="Grid Table 7 Colorful Accent 3" w:uiPriority="52"/>
+    <w:lsdException w:name="Grid Table 1 Light Accent 4" w:uiPriority="46"/>
+    <w:lsdException w:name="Grid Table 2 Accent 4" w:uiPriority="47"/>
+    <w:lsdException w:name="Grid Table 3 Accent 4" w:uiPriority="48"/>
+    <w:lsdException w:name="Grid Table 4 Accent 4" w:uiPriority="49"/>
+    <w:lsdException w:name="Grid Table 5 Dark Accent 4" w:uiPriority="50"/>
+    <w:lsdException w:name="Grid Table 6 Colorful Accent 4" w:uiPriority="51"/>
+    <w:lsdException w:name="Grid Table 7 Colorful Accent 4" w:uiPriority="52"/>
+    <w:lsdException w:name="Grid Table 1 Light Accent 5" w:uiPriority="46"/>
+    <w:lsdException w:name="Grid Table 2 Accent 5" w:uiPriority="47"/>
+    <w:lsdException w:name="Grid Table 3 Accent 5" w:uiPriority="48"/>
+    <w:lsdException w:name="Grid Table 4 Accent 5" w:uiPriority="49"/>
+    <w:lsdException w:name="Grid Table 5 Dark Accent 5" w:uiPriority="50"/>
+    <w:lsdException w:name="Grid Table 6 Colorful Accent 5" w:uiPriority="51"/>
+    <w:lsdException w:name="Grid Table 7 Colorful Accent 5" w:uiPriority="52"/>
+    <w:lsdException w:name="Grid Table 1 Light Accent 6" w:uiPriority="46"/>
+    <w:lsdException w:name="Grid Table 2 Accent 6" w:uiPriority="47"/>
+    <w:lsdException w:name="Grid Table 3 Accent 6" w:uiPriority="48"/>
+    <w:lsdException w:name="Grid Table 4 Accent 6" w:uiPriority="49"/>
+    <w:lsdException w:name="Grid Table 5 Dark Accent 6" w:uiPriority="50"/>
+    <w:lsdException w:name="Grid Table 6 Colorful Accent 6" w:uiPriority="51"/>
+    <w:lsdException w:name="Grid Table 7 Colorful Accent 6" w:uiPriority="52"/>
+    <w:lsdException w:name="List Table 1 Light" w:uiPriority="46"/>
+    <w:lsdException w:name="List Table 2" w:uiPriority="47"/>
+    <w:lsdException w:name="List Table 3" w:uiPriority="48"/>
+    <w:lsdException w:name="List Table 4" w:uiPriority="49"/>
+    <w:lsdException w:name="List Table 5 Dark" w:uiPriority="50"/>
+    <w:lsdException w:name="List Table 6 Colorful" w:uiPriority="51"/>
+    <w:lsdException w:name="List Table 7 Colorful" w:uiPriority="52"/>
+    <w:lsdException w:name="List Table 1 Light Accent 1" w:uiPriority="46"/>
+    <w:lsdException w:name="List Table 2 Accent 1" w:uiPriority="47"/>
+    <w:lsdException w:name="List Table 3 Accent 1" w:uiPriority="48"/>
+    <w:lsdException w:name="List Table 4 Accent 1" w:uiPriority="49"/>
+    <w:lsdException w:name="List Table 5 Dark Accent 1" w:uiPriority="50"/>
+    <w:lsdException w:name="List Table 6 Colorful Accent 1" w:uiPriority="51"/>
+    <w:lsdException w:name="List Table 7 Colorful Accent 1" w:uiPriority="52"/>
+    <w:lsdException w:name="List Table 1 Light Accent 2" w:uiPriority="46"/>
+    <w:lsdException w:name="List Table 2 Accent 2" w:uiPriority="47"/>
+    <w:lsdException w:name="List Table 3 Accent 2" w:uiPriority="48"/>
+    <w:lsdException w:name="List Table 4 Accent 2" w:uiPriority="49"/>
+    <w:lsdException w:name="List Table 5 Dark Accent 2" w:uiPriority="50"/>
+    <w:lsdException w:name="List Table 6 Colorful Accent 2" w:uiPriority="51"/>
+    <w:lsdException w:name="List Table 7 Colorful Accent 2" w:uiPriority="52"/>
+    <w:lsdException w:name="List Table 1 Light Accent 3" w:uiPriority="46"/>
+    <w:lsdException w:name="List Table 2 Accent 3" w:uiPriority="47"/>
+    <w:lsdException w:name="List Table 3 Accent 3" w:uiPriority="48"/>
+    <w:lsdException w:name="List Table 4 Accent 3" w:uiPriority="49"/>
+    <w:lsdException w:name="List Table 5 Dark Accent 3" w:uiPriority="50"/>
+    <w:lsdException w:name="List Table 6 Colorful Accent 3" w:uiPriority="51"/>
+    <w:lsdException w:name="List Table 7 Colorful Accent 3" w:uiPriority="52"/>
+    <w:lsdException w:name="List Table 1 Light Accent 4" w:uiPriority="46"/>
+    <w:lsdException w:name="List Table 2 Accent 4" w:uiPriority="47"/>
+    <w:lsdException w:name="List Table 3 Accent 4" w:uiPriority="48"/>
+    <w:lsdException w:name="List Table 4 Accent 4" w:uiPriority="49"/>
+    <w:lsdException w:name="List Table 5 Dark Accent 4" w:uiPriority="50"/>
+    <w:lsdException w:name="List Table 6 Colorful Accent 4" w:uiPriority="51"/>
+    <w:lsdException w:name="List Table 7 Colorful Accent 4" w:uiPriority="52"/>
+    <w:lsdException w:name="List Table 1 Light Accent 5" w:uiPriority="46"/>
+    <w:lsdException w:name="List Table 2 Accent 5" w:uiPriority="47"/>
+    <w:lsdException w:name="List Table 3 Accent 5" w:uiPriority="48"/>
+    <w:lsdException w:name="List Table 4 Accent 5" w:uiPriority="49"/>
+    <w:lsdException w:name="List Table 5 Dark Accent 5" w:uiPriority="50"/>
+    <w:lsdException w:name="List Table 6 Colorful Accent 5" w:uiPriority="51"/>
+    <w:lsdException w:name="List Table 7 Colorful Accent 5" w:uiPriority="52"/>
+    <w:lsdException w:name="List Table 1 Light Accent 6" w:uiPriority="46"/>
+    <w:lsdException w:name="List Table 2 Accent 6" w:uiPriority="47"/>
+    <w:lsdException w:name="List Table 3 Accent 6" w:uiPriority="48"/>
+    <w:lsdException w:name="List Table 4 Accent 6" w:uiPriority="49"/>
+    <w:lsdException w:name="List Table 5 Dark Accent 6" w:uiPriority="50"/>
+    <w:lsdException w:name="List Table 6 Colorful Accent 6" w:uiPriority="51"/>
+    <w:lsdException w:name="List Table 7 Colorful Accent 6" w:uiPriority="52"/>
+    <w:lsdException w:name="Mention" w:semiHidden="1" w:unhideWhenUsed="1"/>
+    <w:lsdException w:name="Smart Hyperlink" w:semiHidden="1" w:unhideWhenUsed="1"/>
   </w:latentStyles>
   <w:style w:type="paragraph" w:default="1" w:styleId="Normal">
     <w:name w:val="Normal"/>
@@ -29814,981 +30163,7 @@
   <w:style w:type="character" w:default="1" w:styleId="DefaultParagraphFont">
     <w:name w:val="Default Paragraph Font"/>
     <w:uiPriority w:val="1"/>
-    <w:unhideWhenUsed/>
-  </w:style>
-  <w:style w:type="table" w:default="1" w:styleId="TableNormal">
-    <w:name w:val="Normal Table"/>
-    <w:uiPriority w:val="99"/>
     <w:semiHidden/>
-    <w:unhideWhenUsed/>
-    <w:tblPr>
-      <w:tblInd w:w="0" w:type="dxa"/>
-      <w:tblCellMar>
-        <w:top w:w="0" w:type="dxa"/>
-        <w:left w:w="108" w:type="dxa"/>
-        <w:bottom w:w="0" w:type="dxa"/>
-        <w:right w:w="108" w:type="dxa"/>
-      </w:tblCellMar>
-    </w:tblPr>
-  </w:style>
-  <w:style w:type="numbering" w:default="1" w:styleId="NoList">
-    <w:name w:val="No List"/>
-    <w:uiPriority w:val="99"/>
-    <w:semiHidden/>
-    <w:unhideWhenUsed/>
-  </w:style>
-  <w:style w:type="character" w:customStyle="1" w:styleId="Heading2Char">
-    <w:name w:val="Heading 2 Char"/>
-    <w:basedOn w:val="DefaultParagraphFont"/>
-    <w:link w:val="Heading2"/>
-    <w:uiPriority w:val="9"/>
-    <w:rsid w:val="00FB1561"/>
-    <w:rPr>
-      <w:rFonts w:asciiTheme="majorHAnsi" w:hAnsiTheme="majorHAnsi"/>
-      <w:b/>
-      <w:bCs/>
-      <w:color w:val="4F81BD" w:themeColor="accent1"/>
-      <w:sz w:val="28"/>
-      <w:szCs w:val="36"/>
-    </w:rPr>
-  </w:style>
-  <w:style w:type="paragraph" w:styleId="NormalWeb">
-    <w:name w:val="Normal (Web)"/>
-    <w:basedOn w:val="Normal"/>
-    <w:uiPriority w:val="99"/>
-    <w:semiHidden/>
-    <w:unhideWhenUsed/>
-    <w:rsid w:val="00EC32FD"/>
-    <w:pPr>
-      <w:spacing w:before="100" w:beforeAutospacing="1" w:after="100" w:afterAutospacing="1"/>
-    </w:pPr>
-    <w:rPr>
-      <w:rFonts w:ascii="Times" w:hAnsi="Times" w:cs="Times New Roman"/>
-      <w:sz w:val="20"/>
-      <w:szCs w:val="20"/>
-    </w:rPr>
-  </w:style>
-  <w:style w:type="character" w:customStyle="1" w:styleId="apple-converted-space">
-    <w:name w:val="apple-converted-space"/>
-    <w:basedOn w:val="DefaultParagraphFont"/>
-    <w:rsid w:val="00EC32FD"/>
-  </w:style>
-  <w:style w:type="character" w:styleId="Hyperlink">
-    <w:name w:val="Hyperlink"/>
-    <w:basedOn w:val="DefaultParagraphFont"/>
-    <w:uiPriority w:val="99"/>
-    <w:unhideWhenUsed/>
-    <w:rsid w:val="00EC32FD"/>
-    <w:rPr>
-      <w:color w:val="0000FF"/>
-      <w:u w:val="single"/>
-    </w:rPr>
-  </w:style>
-  <w:style w:type="character" w:styleId="HTMLCode">
-    <w:name w:val="HTML Code"/>
-    <w:basedOn w:val="DefaultParagraphFont"/>
-    <w:uiPriority w:val="99"/>
-    <w:semiHidden/>
-    <w:unhideWhenUsed/>
-    <w:rsid w:val="00EC32FD"/>
-    <w:rPr>
-      <w:rFonts w:ascii="Courier" w:eastAsiaTheme="minorEastAsia" w:hAnsi="Courier" w:cs="Courier"/>
-      <w:sz w:val="20"/>
-      <w:szCs w:val="20"/>
-    </w:rPr>
-  </w:style>
-  <w:style w:type="paragraph" w:customStyle="1" w:styleId="vspace">
-    <w:name w:val="vspace"/>
-    <w:basedOn w:val="Normal"/>
-    <w:rsid w:val="00EC32FD"/>
-    <w:pPr>
-      <w:spacing w:before="100" w:beforeAutospacing="1" w:after="100" w:afterAutospacing="1"/>
-    </w:pPr>
-    <w:rPr>
-      <w:rFonts w:ascii="Times" w:hAnsi="Times"/>
-      <w:sz w:val="20"/>
-      <w:szCs w:val="20"/>
-    </w:rPr>
-  </w:style>
-  <w:style w:type="character" w:customStyle="1" w:styleId="me1">
-    <w:name w:val="me1"/>
-    <w:basedOn w:val="DefaultParagraphFont"/>
-    <w:rsid w:val="00EC32FD"/>
-  </w:style>
-  <w:style w:type="character" w:customStyle="1" w:styleId="sy0">
-    <w:name w:val="sy0"/>
-    <w:basedOn w:val="DefaultParagraphFont"/>
-    <w:rsid w:val="00EC32FD"/>
-  </w:style>
-  <w:style w:type="character" w:customStyle="1" w:styleId="kw1">
-    <w:name w:val="kw1"/>
-    <w:basedOn w:val="DefaultParagraphFont"/>
-    <w:rsid w:val="00EC32FD"/>
-  </w:style>
-  <w:style w:type="character" w:customStyle="1" w:styleId="br0">
-    <w:name w:val="br0"/>
-    <w:basedOn w:val="DefaultParagraphFont"/>
-    <w:rsid w:val="00EC32FD"/>
-  </w:style>
-  <w:style w:type="character" w:customStyle="1" w:styleId="st0">
-    <w:name w:val="st0"/>
-    <w:basedOn w:val="DefaultParagraphFont"/>
-    <w:rsid w:val="00EC32FD"/>
-  </w:style>
-  <w:style w:type="character" w:customStyle="1" w:styleId="nu0">
-    <w:name w:val="nu0"/>
-    <w:basedOn w:val="DefaultParagraphFont"/>
-    <w:rsid w:val="00EC32FD"/>
-  </w:style>
-  <w:style w:type="paragraph" w:styleId="BalloonText">
-    <w:name w:val="Balloon Text"/>
-    <w:basedOn w:val="Normal"/>
-    <w:link w:val="BalloonTextChar"/>
-    <w:uiPriority w:val="99"/>
-    <w:semiHidden/>
-    <w:unhideWhenUsed/>
-    <w:rsid w:val="00EC32FD"/>
-    <w:rPr>
-      <w:rFonts w:ascii="Lucida Grande" w:hAnsi="Lucida Grande"/>
-      <w:sz w:val="18"/>
-      <w:szCs w:val="18"/>
-    </w:rPr>
-  </w:style>
-  <w:style w:type="character" w:customStyle="1" w:styleId="BalloonTextChar">
-    <w:name w:val="Balloon Text Char"/>
-    <w:basedOn w:val="DefaultParagraphFont"/>
-    <w:link w:val="BalloonText"/>
-    <w:uiPriority w:val="99"/>
-    <w:semiHidden/>
-    <w:rsid w:val="00EC32FD"/>
-    <w:rPr>
-      <w:rFonts w:ascii="Lucida Grande" w:hAnsi="Lucida Grande"/>
-      <w:sz w:val="18"/>
-      <w:szCs w:val="18"/>
-    </w:rPr>
-  </w:style>
-  <w:style w:type="character" w:customStyle="1" w:styleId="Heading1Char">
-    <w:name w:val="Heading 1 Char"/>
-    <w:basedOn w:val="DefaultParagraphFont"/>
-    <w:link w:val="Heading1"/>
-    <w:uiPriority w:val="9"/>
-    <w:rsid w:val="00A2319C"/>
-    <w:rPr>
-      <w:rFonts w:ascii="Helvetica" w:eastAsia="Times New Roman" w:hAnsi="Helvetica" w:cs="Times New Roman"/>
-      <w:color w:val="000000"/>
-      <w:sz w:val="36"/>
-      <w:szCs w:val="36"/>
-    </w:rPr>
-  </w:style>
-  <w:style w:type="character" w:customStyle="1" w:styleId="Heading3Char">
-    <w:name w:val="Heading 3 Char"/>
-    <w:basedOn w:val="DefaultParagraphFont"/>
-    <w:link w:val="Heading3"/>
-    <w:uiPriority w:val="9"/>
-    <w:rsid w:val="00EC32FD"/>
-    <w:rPr>
-      <w:rFonts w:asciiTheme="majorHAnsi" w:eastAsiaTheme="majorEastAsia" w:hAnsiTheme="majorHAnsi" w:cstheme="majorBidi"/>
-      <w:b/>
-      <w:bCs/>
-      <w:color w:val="4F81BD" w:themeColor="accent1"/>
-    </w:rPr>
-  </w:style>
-  <w:style w:type="character" w:customStyle="1" w:styleId="Heading4Char">
-    <w:name w:val="Heading 4 Char"/>
-    <w:basedOn w:val="DefaultParagraphFont"/>
-    <w:link w:val="Heading4"/>
-    <w:uiPriority w:val="9"/>
-    <w:rsid w:val="00EC32FD"/>
-    <w:rPr>
-      <w:rFonts w:asciiTheme="majorHAnsi" w:eastAsiaTheme="majorEastAsia" w:hAnsiTheme="majorHAnsi" w:cstheme="majorBidi"/>
-      <w:b/>
-      <w:bCs/>
-      <w:i/>
-      <w:iCs/>
-      <w:color w:val="4F81BD" w:themeColor="accent1"/>
-    </w:rPr>
-  </w:style>
-  <w:style w:type="character" w:styleId="Strong">
-    <w:name w:val="Strong"/>
-    <w:basedOn w:val="DefaultParagraphFont"/>
-    <w:uiPriority w:val="22"/>
-    <w:qFormat/>
-    <w:rsid w:val="00EC32FD"/>
-    <w:rPr>
-      <w:b/>
-      <w:bCs/>
-    </w:rPr>
-  </w:style>
-  <w:style w:type="character" w:styleId="Emphasis">
-    <w:name w:val="Emphasis"/>
-    <w:basedOn w:val="DefaultParagraphFont"/>
-    <w:uiPriority w:val="20"/>
-    <w:qFormat/>
-    <w:rsid w:val="00EC32FD"/>
-    <w:rPr>
-      <w:i/>
-      <w:iCs/>
-    </w:rPr>
-  </w:style>
-  <w:style w:type="paragraph" w:styleId="HTMLPreformatted">
-    <w:name w:val="HTML Preformatted"/>
-    <w:basedOn w:val="Normal"/>
-    <w:link w:val="HTMLPreformattedChar"/>
-    <w:uiPriority w:val="99"/>
-    <w:semiHidden/>
-    <w:unhideWhenUsed/>
-    <w:rsid w:val="00EC32FD"/>
-    <w:pPr>
-      <w:tabs>
-        <w:tab w:val="left" w:pos="916"/>
-        <w:tab w:val="left" w:pos="1832"/>
-        <w:tab w:val="left" w:pos="2748"/>
-        <w:tab w:val="left" w:pos="3664"/>
-        <w:tab w:val="left" w:pos="4580"/>
-        <w:tab w:val="left" w:pos="5496"/>
-        <w:tab w:val="left" w:pos="6412"/>
-        <w:tab w:val="left" w:pos="7328"/>
-        <w:tab w:val="left" w:pos="8244"/>
-        <w:tab w:val="left" w:pos="9160"/>
-        <w:tab w:val="left" w:pos="10076"/>
-        <w:tab w:val="left" w:pos="10992"/>
-        <w:tab w:val="left" w:pos="11908"/>
-        <w:tab w:val="left" w:pos="12824"/>
-        <w:tab w:val="left" w:pos="13740"/>
-        <w:tab w:val="left" w:pos="14656"/>
-      </w:tabs>
-    </w:pPr>
-    <w:rPr>
-      <w:rFonts w:ascii="Courier" w:hAnsi="Courier" w:cs="Courier"/>
-      <w:sz w:val="20"/>
-      <w:szCs w:val="20"/>
-    </w:rPr>
-  </w:style>
-  <w:style w:type="character" w:customStyle="1" w:styleId="HTMLPreformattedChar">
-    <w:name w:val="HTML Preformatted Char"/>
-    <w:basedOn w:val="DefaultParagraphFont"/>
-    <w:link w:val="HTMLPreformatted"/>
-    <w:uiPriority w:val="99"/>
-    <w:semiHidden/>
-    <w:rsid w:val="00EC32FD"/>
-    <w:rPr>
-      <w:rFonts w:ascii="Courier" w:hAnsi="Courier" w:cs="Courier"/>
-      <w:sz w:val="20"/>
-      <w:szCs w:val="20"/>
-    </w:rPr>
-  </w:style>
-  <w:style w:type="paragraph" w:styleId="List">
-    <w:name w:val="List"/>
-    <w:basedOn w:val="Normal"/>
-    <w:uiPriority w:val="99"/>
-    <w:unhideWhenUsed/>
-    <w:rsid w:val="004E69DD"/>
-    <w:pPr>
-      <w:ind w:left="360" w:hanging="360"/>
-      <w:contextualSpacing/>
-    </w:pPr>
-  </w:style>
-  <w:style w:type="paragraph" w:styleId="List2">
-    <w:name w:val="List 2"/>
-    <w:basedOn w:val="Normal"/>
-    <w:uiPriority w:val="99"/>
-    <w:unhideWhenUsed/>
-    <w:rsid w:val="004E69DD"/>
-    <w:pPr>
-      <w:ind w:left="720" w:hanging="360"/>
-      <w:contextualSpacing/>
-    </w:pPr>
-  </w:style>
-  <w:style w:type="paragraph" w:styleId="ListBullet">
-    <w:name w:val="List Bullet"/>
-    <w:basedOn w:val="Normal"/>
-    <w:uiPriority w:val="99"/>
-    <w:unhideWhenUsed/>
-    <w:rsid w:val="004E69DD"/>
-    <w:pPr>
-      <w:numPr>
-        <w:numId w:val="17"/>
-      </w:numPr>
-      <w:contextualSpacing/>
-    </w:pPr>
-  </w:style>
-  <w:style w:type="paragraph" w:styleId="BodyText">
-    <w:name w:val="Body Text"/>
-    <w:basedOn w:val="Normal"/>
-    <w:link w:val="BodyTextChar"/>
-    <w:autoRedefine/>
-    <w:uiPriority w:val="99"/>
-    <w:unhideWhenUsed/>
-    <w:qFormat/>
-    <w:rsid w:val="00C91FA4"/>
-    <w:pPr>
-      <w:spacing w:before="120" w:after="120"/>
-    </w:pPr>
-    <w:rPr>
-      <w:rFonts w:ascii="Verdana" w:hAnsi="Verdana"/>
-      <w:sz w:val="22"/>
-    </w:rPr>
-  </w:style>
-  <w:style w:type="character" w:customStyle="1" w:styleId="BodyTextChar">
-    <w:name w:val="Body Text Char"/>
-    <w:basedOn w:val="DefaultParagraphFont"/>
-    <w:link w:val="BodyText"/>
-    <w:uiPriority w:val="99"/>
-    <w:rsid w:val="00C91FA4"/>
-    <w:rPr>
-      <w:rFonts w:ascii="Verdana" w:hAnsi="Verdana"/>
-      <w:sz w:val="22"/>
-    </w:rPr>
-  </w:style>
-  <w:style w:type="paragraph" w:styleId="BodyTextIndent">
-    <w:name w:val="Body Text Indent"/>
-    <w:basedOn w:val="Normal"/>
-    <w:link w:val="BodyTextIndentChar"/>
-    <w:uiPriority w:val="99"/>
-    <w:unhideWhenUsed/>
-    <w:rsid w:val="004E69DD"/>
-    <w:pPr>
-      <w:spacing w:after="120"/>
-      <w:ind w:left="360"/>
-    </w:pPr>
-  </w:style>
-  <w:style w:type="character" w:customStyle="1" w:styleId="BodyTextIndentChar">
-    <w:name w:val="Body Text Indent Char"/>
-    <w:basedOn w:val="DefaultParagraphFont"/>
-    <w:link w:val="BodyTextIndent"/>
-    <w:uiPriority w:val="99"/>
-    <w:rsid w:val="004E69DD"/>
-  </w:style>
-  <w:style w:type="paragraph" w:styleId="BodyTextFirstIndent">
-    <w:name w:val="Body Text First Indent"/>
-    <w:basedOn w:val="BodyText"/>
-    <w:link w:val="BodyTextFirstIndentChar"/>
-    <w:uiPriority w:val="99"/>
-    <w:unhideWhenUsed/>
-    <w:rsid w:val="004E69DD"/>
-    <w:pPr>
-      <w:spacing w:after="0"/>
-      <w:ind w:firstLine="360"/>
-    </w:pPr>
-  </w:style>
-  <w:style w:type="character" w:customStyle="1" w:styleId="BodyTextFirstIndentChar">
-    <w:name w:val="Body Text First Indent Char"/>
-    <w:basedOn w:val="BodyTextChar"/>
-    <w:link w:val="BodyTextFirstIndent"/>
-    <w:uiPriority w:val="99"/>
-    <w:rsid w:val="004E69DD"/>
-    <w:rPr>
-      <w:rFonts w:ascii="Verdana" w:hAnsi="Verdana"/>
-      <w:sz w:val="22"/>
-    </w:rPr>
-  </w:style>
-  <w:style w:type="paragraph" w:styleId="BodyTextFirstIndent2">
-    <w:name w:val="Body Text First Indent 2"/>
-    <w:basedOn w:val="BodyTextIndent"/>
-    <w:link w:val="BodyTextFirstIndent2Char"/>
-    <w:uiPriority w:val="99"/>
-    <w:unhideWhenUsed/>
-    <w:rsid w:val="004E69DD"/>
-    <w:pPr>
-      <w:spacing w:after="0"/>
-      <w:ind w:firstLine="360"/>
-    </w:pPr>
-  </w:style>
-  <w:style w:type="character" w:customStyle="1" w:styleId="BodyTextFirstIndent2Char">
-    <w:name w:val="Body Text First Indent 2 Char"/>
-    <w:basedOn w:val="BodyTextIndentChar"/>
-    <w:link w:val="BodyTextFirstIndent2"/>
-    <w:uiPriority w:val="99"/>
-    <w:rsid w:val="004E69DD"/>
-  </w:style>
-  <w:style w:type="paragraph" w:styleId="Header">
-    <w:name w:val="header"/>
-    <w:basedOn w:val="Normal"/>
-    <w:link w:val="HeaderChar"/>
-    <w:uiPriority w:val="99"/>
-    <w:unhideWhenUsed/>
-    <w:rsid w:val="003E5124"/>
-    <w:pPr>
-      <w:tabs>
-        <w:tab w:val="center" w:pos="4320"/>
-        <w:tab w:val="right" w:pos="8640"/>
-      </w:tabs>
-    </w:pPr>
-  </w:style>
-  <w:style w:type="paragraph" w:customStyle="1" w:styleId="code">
-    <w:name w:val="code"/>
-    <w:basedOn w:val="Normal"/>
-    <w:autoRedefine/>
-    <w:qFormat/>
-    <w:rsid w:val="001D4E0E"/>
-    <w:pPr>
-      <w:widowControl w:val="0"/>
-      <w:autoSpaceDE w:val="0"/>
-      <w:autoSpaceDN w:val="0"/>
-      <w:adjustRightInd w:val="0"/>
-      <w:ind w:left="720"/>
-    </w:pPr>
-    <w:rPr>
-      <w:rFonts w:ascii="Courier" w:eastAsia="Times New Roman" w:hAnsi="Courier" w:cs="Times New Roman"/>
-      <w:color w:val="000066"/>
-      <w:sz w:val="20"/>
-      <w:szCs w:val="20"/>
-    </w:rPr>
-  </w:style>
-  <w:style w:type="character" w:customStyle="1" w:styleId="HeaderChar">
-    <w:name w:val="Header Char"/>
-    <w:basedOn w:val="DefaultParagraphFont"/>
-    <w:link w:val="Header"/>
-    <w:uiPriority w:val="99"/>
-    <w:rsid w:val="003E5124"/>
-  </w:style>
-  <w:style w:type="paragraph" w:styleId="Footer">
-    <w:name w:val="footer"/>
-    <w:basedOn w:val="Normal"/>
-    <w:link w:val="FooterChar"/>
-    <w:uiPriority w:val="99"/>
-    <w:unhideWhenUsed/>
-    <w:rsid w:val="003E5124"/>
-    <w:pPr>
-      <w:tabs>
-        <w:tab w:val="center" w:pos="4320"/>
-        <w:tab w:val="right" w:pos="8640"/>
-      </w:tabs>
-    </w:pPr>
-  </w:style>
-  <w:style w:type="character" w:customStyle="1" w:styleId="FooterChar">
-    <w:name w:val="Footer Char"/>
-    <w:basedOn w:val="DefaultParagraphFont"/>
-    <w:link w:val="Footer"/>
-    <w:uiPriority w:val="99"/>
-    <w:rsid w:val="003E5124"/>
-  </w:style>
-  <w:style w:type="character" w:styleId="PageNumber">
-    <w:name w:val="page number"/>
-    <w:basedOn w:val="DefaultParagraphFont"/>
-    <w:uiPriority w:val="99"/>
-    <w:semiHidden/>
-    <w:unhideWhenUsed/>
-    <w:rsid w:val="00B00F0E"/>
-  </w:style>
-  <w:style w:type="paragraph" w:styleId="TOCHeading">
-    <w:name w:val="TOC Heading"/>
-    <w:basedOn w:val="Heading1"/>
-    <w:next w:val="Normal"/>
-    <w:uiPriority w:val="39"/>
-    <w:unhideWhenUsed/>
-    <w:qFormat/>
-    <w:rsid w:val="001075D3"/>
-    <w:pPr>
-      <w:spacing w:line="276" w:lineRule="auto"/>
-      <w:outlineLvl w:val="9"/>
-    </w:pPr>
-    <w:rPr>
-      <w:color w:val="365F91" w:themeColor="accent1" w:themeShade="BF"/>
-      <w:sz w:val="28"/>
-      <w:szCs w:val="28"/>
-    </w:rPr>
-  </w:style>
-  <w:style w:type="paragraph" w:styleId="TOC1">
-    <w:name w:val="toc 1"/>
-    <w:basedOn w:val="Normal"/>
-    <w:next w:val="Normal"/>
-    <w:autoRedefine/>
-    <w:uiPriority w:val="39"/>
-    <w:unhideWhenUsed/>
-    <w:rsid w:val="001075D3"/>
-    <w:pPr>
-      <w:spacing w:before="120"/>
-    </w:pPr>
-    <w:rPr>
-      <w:b/>
-    </w:rPr>
-  </w:style>
-  <w:style w:type="paragraph" w:styleId="TOC2">
-    <w:name w:val="toc 2"/>
-    <w:basedOn w:val="Normal"/>
-    <w:next w:val="Normal"/>
-    <w:autoRedefine/>
-    <w:uiPriority w:val="39"/>
-    <w:unhideWhenUsed/>
-    <w:rsid w:val="001075D3"/>
-    <w:pPr>
-      <w:ind w:left="240"/>
-    </w:pPr>
-    <w:rPr>
-      <w:b/>
-      <w:sz w:val="22"/>
-      <w:szCs w:val="22"/>
-    </w:rPr>
-  </w:style>
-  <w:style w:type="paragraph" w:styleId="TOC3">
-    <w:name w:val="toc 3"/>
-    <w:basedOn w:val="Normal"/>
-    <w:next w:val="Normal"/>
-    <w:autoRedefine/>
-    <w:uiPriority w:val="39"/>
-    <w:unhideWhenUsed/>
-    <w:rsid w:val="001075D3"/>
-    <w:pPr>
-      <w:ind w:left="480"/>
-    </w:pPr>
-    <w:rPr>
-      <w:sz w:val="22"/>
-      <w:szCs w:val="22"/>
-    </w:rPr>
-  </w:style>
-  <w:style w:type="paragraph" w:styleId="TOC4">
-    <w:name w:val="toc 4"/>
-    <w:basedOn w:val="Normal"/>
-    <w:next w:val="Normal"/>
-    <w:autoRedefine/>
-    <w:uiPriority w:val="39"/>
-    <w:semiHidden/>
-    <w:unhideWhenUsed/>
-    <w:rsid w:val="001075D3"/>
-    <w:pPr>
-      <w:ind w:left="720"/>
-    </w:pPr>
-    <w:rPr>
-      <w:sz w:val="20"/>
-      <w:szCs w:val="20"/>
-    </w:rPr>
-  </w:style>
-  <w:style w:type="paragraph" w:styleId="TOC5">
-    <w:name w:val="toc 5"/>
-    <w:basedOn w:val="Normal"/>
-    <w:next w:val="Normal"/>
-    <w:autoRedefine/>
-    <w:uiPriority w:val="39"/>
-    <w:semiHidden/>
-    <w:unhideWhenUsed/>
-    <w:rsid w:val="001075D3"/>
-    <w:pPr>
-      <w:ind w:left="960"/>
-    </w:pPr>
-    <w:rPr>
-      <w:sz w:val="20"/>
-      <w:szCs w:val="20"/>
-    </w:rPr>
-  </w:style>
-  <w:style w:type="paragraph" w:styleId="TOC6">
-    <w:name w:val="toc 6"/>
-    <w:basedOn w:val="Normal"/>
-    <w:next w:val="Normal"/>
-    <w:autoRedefine/>
-    <w:uiPriority w:val="39"/>
-    <w:semiHidden/>
-    <w:unhideWhenUsed/>
-    <w:rsid w:val="001075D3"/>
-    <w:pPr>
-      <w:ind w:left="1200"/>
-    </w:pPr>
-    <w:rPr>
-      <w:sz w:val="20"/>
-      <w:szCs w:val="20"/>
-    </w:rPr>
-  </w:style>
-  <w:style w:type="paragraph" w:styleId="TOC7">
-    <w:name w:val="toc 7"/>
-    <w:basedOn w:val="Normal"/>
-    <w:next w:val="Normal"/>
-    <w:autoRedefine/>
-    <w:uiPriority w:val="39"/>
-    <w:semiHidden/>
-    <w:unhideWhenUsed/>
-    <w:rsid w:val="001075D3"/>
-    <w:pPr>
-      <w:ind w:left="1440"/>
-    </w:pPr>
-    <w:rPr>
-      <w:sz w:val="20"/>
-      <w:szCs w:val="20"/>
-    </w:rPr>
-  </w:style>
-  <w:style w:type="paragraph" w:styleId="TOC8">
-    <w:name w:val="toc 8"/>
-    <w:basedOn w:val="Normal"/>
-    <w:next w:val="Normal"/>
-    <w:autoRedefine/>
-    <w:uiPriority w:val="39"/>
-    <w:semiHidden/>
-    <w:unhideWhenUsed/>
-    <w:rsid w:val="001075D3"/>
-    <w:pPr>
-      <w:ind w:left="1680"/>
-    </w:pPr>
-    <w:rPr>
-      <w:sz w:val="20"/>
-      <w:szCs w:val="20"/>
-    </w:rPr>
-  </w:style>
-  <w:style w:type="paragraph" w:styleId="TOC9">
-    <w:name w:val="toc 9"/>
-    <w:basedOn w:val="Normal"/>
-    <w:next w:val="Normal"/>
-    <w:autoRedefine/>
-    <w:uiPriority w:val="39"/>
-    <w:semiHidden/>
-    <w:unhideWhenUsed/>
-    <w:rsid w:val="001075D3"/>
-    <w:pPr>
-      <w:ind w:left="1920"/>
-    </w:pPr>
-    <w:rPr>
-      <w:sz w:val="20"/>
-      <w:szCs w:val="20"/>
-    </w:rPr>
-  </w:style>
-  <w:style w:type="paragraph" w:customStyle="1" w:styleId="Heading10">
-    <w:name w:val="Heading1"/>
-    <w:basedOn w:val="Normal"/>
-    <w:qFormat/>
-    <w:rsid w:val="001075D3"/>
-    <w:pPr>
-      <w:widowControl w:val="0"/>
-      <w:autoSpaceDE w:val="0"/>
-      <w:autoSpaceDN w:val="0"/>
-      <w:adjustRightInd w:val="0"/>
-    </w:pPr>
-    <w:rPr>
-      <w:rFonts w:ascii="Verdana" w:hAnsi="Verdana" w:cs="Helvetica"/>
-      <w:sz w:val="36"/>
-      <w:szCs w:val="36"/>
-    </w:rPr>
-  </w:style>
-  <w:style w:type="character" w:customStyle="1" w:styleId="co1">
-    <w:name w:val="co1"/>
-    <w:basedOn w:val="DefaultParagraphFont"/>
-    <w:rsid w:val="00AD61D6"/>
-  </w:style>
-  <w:style w:type="table" w:styleId="TableGrid">
-    <w:name w:val="Table Grid"/>
-    <w:basedOn w:val="TableNormal"/>
-    <w:uiPriority w:val="59"/>
-    <w:rsid w:val="00043820"/>
-    <w:tblPr>
-      <w:tblInd w:w="0" w:type="dxa"/>
-      <w:tblBorders>
-        <w:top w:val="single" w:sz="4" w:space="0" w:color="auto"/>
-        <w:left w:val="single" w:sz="4" w:space="0" w:color="auto"/>
-        <w:bottom w:val="single" w:sz="4" w:space="0" w:color="auto"/>
-        <w:right w:val="single" w:sz="4" w:space="0" w:color="auto"/>
-        <w:insideH w:val="single" w:sz="4" w:space="0" w:color="auto"/>
-        <w:insideV w:val="single" w:sz="4" w:space="0" w:color="auto"/>
-      </w:tblBorders>
-      <w:tblCellMar>
-        <w:top w:w="0" w:type="dxa"/>
-        <w:left w:w="108" w:type="dxa"/>
-        <w:bottom w:w="0" w:type="dxa"/>
-        <w:right w:w="108" w:type="dxa"/>
-      </w:tblCellMar>
-    </w:tblPr>
-  </w:style>
-  <w:style w:type="character" w:styleId="FollowedHyperlink">
-    <w:name w:val="FollowedHyperlink"/>
-    <w:basedOn w:val="DefaultParagraphFont"/>
-    <w:uiPriority w:val="99"/>
-    <w:semiHidden/>
-    <w:unhideWhenUsed/>
-    <w:rsid w:val="00AE0536"/>
-    <w:rPr>
-      <w:color w:val="800080" w:themeColor="followedHyperlink"/>
-      <w:u w:val="single"/>
-    </w:rPr>
-  </w:style>
-  <w:style w:type="character" w:customStyle="1" w:styleId="kw2">
-    <w:name w:val="kw2"/>
-    <w:basedOn w:val="DefaultParagraphFont"/>
-    <w:rsid w:val="00E268EC"/>
-  </w:style>
-  <w:style w:type="paragraph" w:styleId="ListParagraph">
-    <w:name w:val="List Paragraph"/>
-    <w:basedOn w:val="Normal"/>
-    <w:uiPriority w:val="34"/>
-    <w:qFormat/>
-    <w:rsid w:val="00BF4FCE"/>
-    <w:pPr>
-      <w:ind w:left="720"/>
-      <w:contextualSpacing/>
-    </w:pPr>
-  </w:style>
-  <w:style w:type="character" w:styleId="IntenseEmphasis">
-    <w:name w:val="Intense Emphasis"/>
-    <w:basedOn w:val="DefaultParagraphFont"/>
-    <w:uiPriority w:val="21"/>
-    <w:qFormat/>
-    <w:rsid w:val="00FC76B7"/>
-    <w:rPr>
-      <w:b/>
-      <w:bCs/>
-      <w:i/>
-      <w:iCs/>
-      <w:color w:val="4F81BD" w:themeColor="accent1"/>
-    </w:rPr>
-  </w:style>
-</w:styles>
-</file>
-
-<file path=word/stylesWithEffects.xml><?xml version="1.0" encoding="utf-8"?>
-<w:styles xmlns:wpc="http://schemas.microsoft.com/office/word/2010/wordprocessingCanvas" xmlns:mo="http://schemas.microsoft.com/office/mac/office/2008/main" xmlns:mc="http://schemas.openxmlformats.org/markup-compatibility/2006" xmlns:mv="urn:schemas-microsoft-com:mac:vml" xmlns:o="urn:schemas-microsoft-com:office:office" xmlns:r="http://schemas.openxmlformats.org/officeDocument/2006/relationships" xmlns:m="http://schemas.openxmlformats.org/officeDocument/2006/math" xmlns:v="urn:schemas-microsoft-com:vml" xmlns:wp14="http://schemas.microsoft.com/office/word/2010/wordprocessingDrawing" xmlns:wp="http://schemas.openxmlformats.org/drawingml/2006/wordprocessingDrawing" xmlns:w10="urn:schemas-microsoft-com:office:word" xmlns:w="http://schemas.openxmlformats.org/wordprocessingml/2006/main" xmlns:w14="http://schemas.microsoft.com/office/word/2010/wordml" xmlns:wpg="http://schemas.microsoft.com/office/word/2010/wordprocessingGroup" xmlns:wpi="http://schemas.microsoft.com/office/word/2010/wordprocessingInk" xmlns:wne="http://schemas.microsoft.com/office/word/2006/wordml" xmlns:wps="http://schemas.microsoft.com/office/word/2010/wordprocessingShape" mc:Ignorable="w14 wp14">
-  <w:docDefaults>
-    <w:rPrDefault>
-      <w:rPr>
-        <w:rFonts w:asciiTheme="minorHAnsi" w:eastAsiaTheme="minorEastAsia" w:hAnsiTheme="minorHAnsi" w:cstheme="minorBidi"/>
-        <w:sz w:val="24"/>
-        <w:szCs w:val="24"/>
-        <w:lang w:val="en-US" w:eastAsia="en-US" w:bidi="ar-SA"/>
-      </w:rPr>
-    </w:rPrDefault>
-    <w:pPrDefault/>
-  </w:docDefaults>
-  <w:latentStyles w:defLockedState="0" w:defUIPriority="99" w:defSemiHidden="1" w:defUnhideWhenUsed="1" w:defQFormat="0" w:count="276">
-    <w:lsdException w:name="Normal" w:semiHidden="0" w:uiPriority="0" w:unhideWhenUsed="0" w:qFormat="1"/>
-    <w:lsdException w:name="heading 1" w:semiHidden="0" w:uiPriority="9" w:unhideWhenUsed="0" w:qFormat="1"/>
-    <w:lsdException w:name="heading 2" w:uiPriority="9" w:qFormat="1"/>
-    <w:lsdException w:name="heading 3" w:uiPriority="9" w:qFormat="1"/>
-    <w:lsdException w:name="heading 4" w:uiPriority="9" w:qFormat="1"/>
-    <w:lsdException w:name="heading 5" w:uiPriority="9" w:qFormat="1"/>
-    <w:lsdException w:name="heading 6" w:uiPriority="9" w:qFormat="1"/>
-    <w:lsdException w:name="heading 7" w:uiPriority="9" w:qFormat="1"/>
-    <w:lsdException w:name="heading 8" w:uiPriority="9" w:qFormat="1"/>
-    <w:lsdException w:name="heading 9" w:uiPriority="9" w:qFormat="1"/>
-    <w:lsdException w:name="toc 1" w:uiPriority="39"/>
-    <w:lsdException w:name="toc 2" w:uiPriority="39"/>
-    <w:lsdException w:name="toc 3" w:uiPriority="39"/>
-    <w:lsdException w:name="toc 4" w:uiPriority="39"/>
-    <w:lsdException w:name="toc 5" w:uiPriority="39"/>
-    <w:lsdException w:name="toc 6" w:uiPriority="39"/>
-    <w:lsdException w:name="toc 7" w:uiPriority="39"/>
-    <w:lsdException w:name="toc 8" w:uiPriority="39"/>
-    <w:lsdException w:name="toc 9" w:uiPriority="39"/>
-    <w:lsdException w:name="caption" w:uiPriority="35" w:qFormat="1"/>
-    <w:lsdException w:name="Title" w:semiHidden="0" w:uiPriority="10" w:unhideWhenUsed="0" w:qFormat="1"/>
-    <w:lsdException w:name="Default Paragraph Font" w:uiPriority="1"/>
-    <w:lsdException w:name="Body Text" w:qFormat="1"/>
-    <w:lsdException w:name="Subtitle" w:semiHidden="0" w:uiPriority="11" w:unhideWhenUsed="0" w:qFormat="1"/>
-    <w:lsdException w:name="Strong" w:semiHidden="0" w:uiPriority="22" w:unhideWhenUsed="0" w:qFormat="1"/>
-    <w:lsdException w:name="Emphasis" w:semiHidden="0" w:uiPriority="20" w:unhideWhenUsed="0" w:qFormat="1"/>
-    <w:lsdException w:name="Table Grid" w:semiHidden="0" w:uiPriority="59" w:unhideWhenUsed="0"/>
-    <w:lsdException w:name="Placeholder Text" w:unhideWhenUsed="0"/>
-    <w:lsdException w:name="No Spacing" w:semiHidden="0" w:uiPriority="1" w:unhideWhenUsed="0" w:qFormat="1"/>
-    <w:lsdException w:name="Light Shading" w:semiHidden="0" w:uiPriority="60" w:unhideWhenUsed="0"/>
-    <w:lsdException w:name="Light List" w:semiHidden="0" w:uiPriority="61" w:unhideWhenUsed="0"/>
-    <w:lsdException w:name="Light Grid" w:semiHidden="0" w:uiPriority="62" w:unhideWhenUsed="0"/>
-    <w:lsdException w:name="Medium Shading 1" w:semiHidden="0" w:uiPriority="63" w:unhideWhenUsed="0"/>
-    <w:lsdException w:name="Medium Shading 2" w:semiHidden="0" w:uiPriority="64" w:unhideWhenUsed="0"/>
-    <w:lsdException w:name="Medium List 1" w:semiHidden="0" w:uiPriority="65" w:unhideWhenUsed="0"/>
-    <w:lsdException w:name="Medium List 2" w:semiHidden="0" w:uiPriority="66" w:unhideWhenUsed="0"/>
-    <w:lsdException w:name="Medium Grid 1" w:semiHidden="0" w:uiPriority="67" w:unhideWhenUsed="0"/>
-    <w:lsdException w:name="Medium Grid 2" w:semiHidden="0" w:uiPriority="68" w:unhideWhenUsed="0"/>
-    <w:lsdException w:name="Medium Grid 3" w:semiHidden="0" w:uiPriority="69" w:unhideWhenUsed="0"/>
-    <w:lsdException w:name="Dark List" w:semiHidden="0" w:uiPriority="70" w:unhideWhenUsed="0"/>
-    <w:lsdException w:name="Colorful Shading" w:semiHidden="0" w:uiPriority="71" w:unhideWhenUsed="0"/>
-    <w:lsdException w:name="Colorful List" w:semiHidden="0" w:uiPriority="72" w:unhideWhenUsed="0"/>
-    <w:lsdException w:name="Colorful Grid" w:semiHidden="0" w:uiPriority="73" w:unhideWhenUsed="0"/>
-    <w:lsdException w:name="Light Shading Accent 1" w:semiHidden="0" w:uiPriority="60" w:unhideWhenUsed="0"/>
-    <w:lsdException w:name="Light List Accent 1" w:semiHidden="0" w:uiPriority="61" w:unhideWhenUsed="0"/>
-    <w:lsdException w:name="Light Grid Accent 1" w:semiHidden="0" w:uiPriority="62" w:unhideWhenUsed="0"/>
-    <w:lsdException w:name="Medium Shading 1 Accent 1" w:semiHidden="0" w:uiPriority="63" w:unhideWhenUsed="0"/>
-    <w:lsdException w:name="Medium Shading 2 Accent 1" w:semiHidden="0" w:uiPriority="64" w:unhideWhenUsed="0"/>
-    <w:lsdException w:name="Medium List 1 Accent 1" w:semiHidden="0" w:uiPriority="65" w:unhideWhenUsed="0"/>
-    <w:lsdException w:name="Revision" w:unhideWhenUsed="0"/>
-    <w:lsdException w:name="List Paragraph" w:semiHidden="0" w:uiPriority="34" w:unhideWhenUsed="0" w:qFormat="1"/>
-    <w:lsdException w:name="Quote" w:semiHidden="0" w:uiPriority="29" w:unhideWhenUsed="0" w:qFormat="1"/>
-    <w:lsdException w:name="Intense Quote" w:semiHidden="0" w:uiPriority="30" w:unhideWhenUsed="0" w:qFormat="1"/>
-    <w:lsdException w:name="Medium List 2 Accent 1" w:semiHidden="0" w:uiPriority="66" w:unhideWhenUsed="0"/>
-    <w:lsdException w:name="Medium Grid 1 Accent 1" w:semiHidden="0" w:uiPriority="67" w:unhideWhenUsed="0"/>
-    <w:lsdException w:name="Medium Grid 2 Accent 1" w:semiHidden="0" w:uiPriority="68" w:unhideWhenUsed="0"/>
-    <w:lsdException w:name="Medium Grid 3 Accent 1" w:semiHidden="0" w:uiPriority="69" w:unhideWhenUsed="0"/>
-    <w:lsdException w:name="Dark List Accent 1" w:semiHidden="0" w:uiPriority="70" w:unhideWhenUsed="0"/>
-    <w:lsdException w:name="Colorful Shading Accent 1" w:semiHidden="0" w:uiPriority="71" w:unhideWhenUsed="0"/>
-    <w:lsdException w:name="Colorful List Accent 1" w:semiHidden="0" w:uiPriority="72" w:unhideWhenUsed="0"/>
-    <w:lsdException w:name="Colorful Grid Accent 1" w:semiHidden="0" w:uiPriority="73" w:unhideWhenUsed="0"/>
-    <w:lsdException w:name="Light Shading Accent 2" w:semiHidden="0" w:uiPriority="60" w:unhideWhenUsed="0"/>
-    <w:lsdException w:name="Light List Accent 2" w:semiHidden="0" w:uiPriority="61" w:unhideWhenUsed="0"/>
-    <w:lsdException w:name="Light Grid Accent 2" w:semiHidden="0" w:uiPriority="62" w:unhideWhenUsed="0"/>
-    <w:lsdException w:name="Medium Shading 1 Accent 2" w:semiHidden="0" w:uiPriority="63" w:unhideWhenUsed="0"/>
-    <w:lsdException w:name="Medium Shading 2 Accent 2" w:semiHidden="0" w:uiPriority="64" w:unhideWhenUsed="0"/>
-    <w:lsdException w:name="Medium List 1 Accent 2" w:semiHidden="0" w:uiPriority="65" w:unhideWhenUsed="0"/>
-    <w:lsdException w:name="Medium List 2 Accent 2" w:semiHidden="0" w:uiPriority="66" w:unhideWhenUsed="0"/>
-    <w:lsdException w:name="Medium Grid 1 Accent 2" w:semiHidden="0" w:uiPriority="67" w:unhideWhenUsed="0"/>
-    <w:lsdException w:name="Medium Grid 2 Accent 2" w:semiHidden="0" w:uiPriority="68" w:unhideWhenUsed="0"/>
-    <w:lsdException w:name="Medium Grid 3 Accent 2" w:semiHidden="0" w:uiPriority="69" w:unhideWhenUsed="0"/>
-    <w:lsdException w:name="Dark List Accent 2" w:semiHidden="0" w:uiPriority="70" w:unhideWhenUsed="0"/>
-    <w:lsdException w:name="Colorful Shading Accent 2" w:semiHidden="0" w:uiPriority="71" w:unhideWhenUsed="0"/>
-    <w:lsdException w:name="Colorful List Accent 2" w:semiHidden="0" w:uiPriority="72" w:unhideWhenUsed="0"/>
-    <w:lsdException w:name="Colorful Grid Accent 2" w:semiHidden="0" w:uiPriority="73" w:unhideWhenUsed="0"/>
-    <w:lsdException w:name="Light Shading Accent 3" w:semiHidden="0" w:uiPriority="60" w:unhideWhenUsed="0"/>
-    <w:lsdException w:name="Light List Accent 3" w:semiHidden="0" w:uiPriority="61" w:unhideWhenUsed="0"/>
-    <w:lsdException w:name="Light Grid Accent 3" w:semiHidden="0" w:uiPriority="62" w:unhideWhenUsed="0"/>
-    <w:lsdException w:name="Medium Shading 1 Accent 3" w:semiHidden="0" w:uiPriority="63" w:unhideWhenUsed="0"/>
-    <w:lsdException w:name="Medium Shading 2 Accent 3" w:semiHidden="0" w:uiPriority="64" w:unhideWhenUsed="0"/>
-    <w:lsdException w:name="Medium List 1 Accent 3" w:semiHidden="0" w:uiPriority="65" w:unhideWhenUsed="0"/>
-    <w:lsdException w:name="Medium List 2 Accent 3" w:semiHidden="0" w:uiPriority="66" w:unhideWhenUsed="0"/>
-    <w:lsdException w:name="Medium Grid 1 Accent 3" w:semiHidden="0" w:uiPriority="67" w:unhideWhenUsed="0"/>
-    <w:lsdException w:name="Medium Grid 2 Accent 3" w:semiHidden="0" w:uiPriority="68" w:unhideWhenUsed="0"/>
-    <w:lsdException w:name="Medium Grid 3 Accent 3" w:semiHidden="0" w:uiPriority="69" w:unhideWhenUsed="0"/>
-    <w:lsdException w:name="Dark List Accent 3" w:semiHidden="0" w:uiPriority="70" w:unhideWhenUsed="0"/>
-    <w:lsdException w:name="Colorful Shading Accent 3" w:semiHidden="0" w:uiPriority="71" w:unhideWhenUsed="0"/>
-    <w:lsdException w:name="Colorful List Accent 3" w:semiHidden="0" w:uiPriority="72" w:unhideWhenUsed="0"/>
-    <w:lsdException w:name="Colorful Grid Accent 3" w:semiHidden="0" w:uiPriority="73" w:unhideWhenUsed="0"/>
-    <w:lsdException w:name="Light Shading Accent 4" w:semiHidden="0" w:uiPriority="60" w:unhideWhenUsed="0"/>
-    <w:lsdException w:name="Light List Accent 4" w:semiHidden="0" w:uiPriority="61" w:unhideWhenUsed="0"/>
-    <w:lsdException w:name="Light Grid Accent 4" w:semiHidden="0" w:uiPriority="62" w:unhideWhenUsed="0"/>
-    <w:lsdException w:name="Medium Shading 1 Accent 4" w:semiHidden="0" w:uiPriority="63" w:unhideWhenUsed="0"/>
-    <w:lsdException w:name="Medium Shading 2 Accent 4" w:semiHidden="0" w:uiPriority="64" w:unhideWhenUsed="0"/>
-    <w:lsdException w:name="Medium List 1 Accent 4" w:semiHidden="0" w:uiPriority="65" w:unhideWhenUsed="0"/>
-    <w:lsdException w:name="Medium List 2 Accent 4" w:semiHidden="0" w:uiPriority="66" w:unhideWhenUsed="0"/>
-    <w:lsdException w:name="Medium Grid 1 Accent 4" w:semiHidden="0" w:uiPriority="67" w:unhideWhenUsed="0"/>
-    <w:lsdException w:name="Medium Grid 2 Accent 4" w:semiHidden="0" w:uiPriority="68" w:unhideWhenUsed="0"/>
-    <w:lsdException w:name="Medium Grid 3 Accent 4" w:semiHidden="0" w:uiPriority="69" w:unhideWhenUsed="0"/>
-    <w:lsdException w:name="Dark List Accent 4" w:semiHidden="0" w:uiPriority="70" w:unhideWhenUsed="0"/>
-    <w:lsdException w:name="Colorful Shading Accent 4" w:semiHidden="0" w:uiPriority="71" w:unhideWhenUsed="0"/>
-    <w:lsdException w:name="Colorful List Accent 4" w:semiHidden="0" w:uiPriority="72" w:unhideWhenUsed="0"/>
-    <w:lsdException w:name="Colorful Grid Accent 4" w:semiHidden="0" w:uiPriority="73" w:unhideWhenUsed="0"/>
-    <w:lsdException w:name="Light Shading Accent 5" w:semiHidden="0" w:uiPriority="60" w:unhideWhenUsed="0"/>
-    <w:lsdException w:name="Light List Accent 5" w:semiHidden="0" w:uiPriority="61" w:unhideWhenUsed="0"/>
-    <w:lsdException w:name="Light Grid Accent 5" w:semiHidden="0" w:uiPriority="62" w:unhideWhenUsed="0"/>
-    <w:lsdException w:name="Medium Shading 1 Accent 5" w:semiHidden="0" w:uiPriority="63" w:unhideWhenUsed="0"/>
-    <w:lsdException w:name="Medium Shading 2 Accent 5" w:semiHidden="0" w:uiPriority="64" w:unhideWhenUsed="0"/>
-    <w:lsdException w:name="Medium List 1 Accent 5" w:semiHidden="0" w:uiPriority="65" w:unhideWhenUsed="0"/>
-    <w:lsdException w:name="Medium List 2 Accent 5" w:semiHidden="0" w:uiPriority="66" w:unhideWhenUsed="0"/>
-    <w:lsdException w:name="Medium Grid 1 Accent 5" w:semiHidden="0" w:uiPriority="67" w:unhideWhenUsed="0"/>
-    <w:lsdException w:name="Medium Grid 2 Accent 5" w:semiHidden="0" w:uiPriority="68" w:unhideWhenUsed="0"/>
-    <w:lsdException w:name="Medium Grid 3 Accent 5" w:semiHidden="0" w:uiPriority="69" w:unhideWhenUsed="0"/>
-    <w:lsdException w:name="Dark List Accent 5" w:semiHidden="0" w:uiPriority="70" w:unhideWhenUsed="0"/>
-    <w:lsdException w:name="Colorful Shading Accent 5" w:semiHidden="0" w:uiPriority="71" w:unhideWhenUsed="0"/>
-    <w:lsdException w:name="Colorful List Accent 5" w:semiHidden="0" w:uiPriority="72" w:unhideWhenUsed="0"/>
-    <w:lsdException w:name="Colorful Grid Accent 5" w:semiHidden="0" w:uiPriority="73" w:unhideWhenUsed="0"/>
-    <w:lsdException w:name="Light Shading Accent 6" w:semiHidden="0" w:uiPriority="60" w:unhideWhenUsed="0"/>
-    <w:lsdException w:name="Light List Accent 6" w:semiHidden="0" w:uiPriority="61" w:unhideWhenUsed="0"/>
-    <w:lsdException w:name="Light Grid Accent 6" w:semiHidden="0" w:uiPriority="62" w:unhideWhenUsed="0"/>
-    <w:lsdException w:name="Medium Shading 1 Accent 6" w:semiHidden="0" w:uiPriority="63" w:unhideWhenUsed="0"/>
-    <w:lsdException w:name="Medium Shading 2 Accent 6" w:semiHidden="0" w:uiPriority="64" w:unhideWhenUsed="0"/>
-    <w:lsdException w:name="Medium List 1 Accent 6" w:semiHidden="0" w:uiPriority="65" w:unhideWhenUsed="0"/>
-    <w:lsdException w:name="Medium List 2 Accent 6" w:semiHidden="0" w:uiPriority="66" w:unhideWhenUsed="0"/>
-    <w:lsdException w:name="Medium Grid 1 Accent 6" w:semiHidden="0" w:uiPriority="67" w:unhideWhenUsed="0"/>
-    <w:lsdException w:name="Medium Grid 2 Accent 6" w:semiHidden="0" w:uiPriority="68" w:unhideWhenUsed="0"/>
-    <w:lsdException w:name="Medium Grid 3 Accent 6" w:semiHidden="0" w:uiPriority="69" w:unhideWhenUsed="0"/>
-    <w:lsdException w:name="Dark List Accent 6" w:semiHidden="0" w:uiPriority="70" w:unhideWhenUsed="0"/>
-    <w:lsdException w:name="Colorful Shading Accent 6" w:semiHidden="0" w:uiPriority="71" w:unhideWhenUsed="0"/>
-    <w:lsdException w:name="Colorful List Accent 6" w:semiHidden="0" w:uiPriority="72" w:unhideWhenUsed="0"/>
-    <w:lsdException w:name="Colorful Grid Accent 6" w:semiHidden="0" w:uiPriority="73" w:unhideWhenUsed="0"/>
-    <w:lsdException w:name="Subtle Emphasis" w:semiHidden="0" w:uiPriority="19" w:unhideWhenUsed="0" w:qFormat="1"/>
-    <w:lsdException w:name="Intense Emphasis" w:semiHidden="0" w:uiPriority="21" w:unhideWhenUsed="0" w:qFormat="1"/>
-    <w:lsdException w:name="Subtle Reference" w:semiHidden="0" w:uiPriority="31" w:unhideWhenUsed="0" w:qFormat="1"/>
-    <w:lsdException w:name="Intense Reference" w:semiHidden="0" w:uiPriority="32" w:unhideWhenUsed="0" w:qFormat="1"/>
-    <w:lsdException w:name="Book Title" w:semiHidden="0" w:uiPriority="33" w:unhideWhenUsed="0" w:qFormat="1"/>
-    <w:lsdException w:name="Bibliography" w:uiPriority="37"/>
-    <w:lsdException w:name="TOC Heading" w:uiPriority="39" w:qFormat="1"/>
-  </w:latentStyles>
-  <w:style w:type="paragraph" w:default="1" w:styleId="Normal">
-    <w:name w:val="Normal"/>
-    <w:qFormat/>
-  </w:style>
-  <w:style w:type="paragraph" w:styleId="Heading1">
-    <w:name w:val="heading 1"/>
-    <w:basedOn w:val="Normal"/>
-    <w:next w:val="Normal"/>
-    <w:link w:val="Heading1Char"/>
-    <w:autoRedefine/>
-    <w:uiPriority w:val="9"/>
-    <w:qFormat/>
-    <w:rsid w:val="00A2319C"/>
-    <w:pPr>
-      <w:keepNext/>
-      <w:keepLines/>
-      <w:numPr>
-        <w:numId w:val="20"/>
-      </w:numPr>
-      <w:pBdr>
-        <w:bottom w:val="single" w:sz="6" w:space="2" w:color="AAAAAA"/>
-      </w:pBdr>
-      <w:spacing w:before="480" w:after="160"/>
-      <w:outlineLvl w:val="0"/>
-    </w:pPr>
-    <w:rPr>
-      <w:rFonts w:ascii="Helvetica" w:eastAsia="Times New Roman" w:hAnsi="Helvetica" w:cs="Times New Roman"/>
-      <w:color w:val="000000"/>
-      <w:sz w:val="36"/>
-      <w:szCs w:val="36"/>
-    </w:rPr>
-  </w:style>
-  <w:style w:type="paragraph" w:styleId="Heading2">
-    <w:name w:val="heading 2"/>
-    <w:basedOn w:val="Normal"/>
-    <w:next w:val="BodyText"/>
-    <w:link w:val="Heading2Char"/>
-    <w:autoRedefine/>
-    <w:uiPriority w:val="9"/>
-    <w:qFormat/>
-    <w:rsid w:val="00FB1561"/>
-    <w:pPr>
-      <w:numPr>
-        <w:ilvl w:val="1"/>
-        <w:numId w:val="20"/>
-      </w:numPr>
-      <w:spacing w:before="100" w:beforeAutospacing="1" w:after="100" w:afterAutospacing="1"/>
-      <w:outlineLvl w:val="1"/>
-    </w:pPr>
-    <w:rPr>
-      <w:rFonts w:asciiTheme="majorHAnsi" w:hAnsiTheme="majorHAnsi"/>
-      <w:b/>
-      <w:bCs/>
-      <w:color w:val="4F81BD" w:themeColor="accent1"/>
-      <w:sz w:val="28"/>
-      <w:szCs w:val="36"/>
-    </w:rPr>
-  </w:style>
-  <w:style w:type="paragraph" w:styleId="Heading3">
-    <w:name w:val="heading 3"/>
-    <w:basedOn w:val="Normal"/>
-    <w:next w:val="Normal"/>
-    <w:link w:val="Heading3Char"/>
-    <w:uiPriority w:val="9"/>
-    <w:unhideWhenUsed/>
-    <w:qFormat/>
-    <w:rsid w:val="00EC32FD"/>
-    <w:pPr>
-      <w:keepNext/>
-      <w:keepLines/>
-      <w:spacing w:before="200"/>
-      <w:outlineLvl w:val="2"/>
-    </w:pPr>
-    <w:rPr>
-      <w:rFonts w:asciiTheme="majorHAnsi" w:eastAsiaTheme="majorEastAsia" w:hAnsiTheme="majorHAnsi" w:cstheme="majorBidi"/>
-      <w:b/>
-      <w:bCs/>
-      <w:color w:val="4F81BD" w:themeColor="accent1"/>
-    </w:rPr>
-  </w:style>
-  <w:style w:type="paragraph" w:styleId="Heading4">
-    <w:name w:val="heading 4"/>
-    <w:basedOn w:val="Normal"/>
-    <w:next w:val="Normal"/>
-    <w:link w:val="Heading4Char"/>
-    <w:uiPriority w:val="9"/>
-    <w:unhideWhenUsed/>
-    <w:qFormat/>
-    <w:rsid w:val="00EC32FD"/>
-    <w:pPr>
-      <w:keepNext/>
-      <w:keepLines/>
-      <w:spacing w:before="200"/>
-      <w:outlineLvl w:val="3"/>
-    </w:pPr>
-    <w:rPr>
-      <w:rFonts w:asciiTheme="majorHAnsi" w:eastAsiaTheme="majorEastAsia" w:hAnsiTheme="majorHAnsi" w:cstheme="majorBidi"/>
-      <w:b/>
-      <w:bCs/>
-      <w:i/>
-      <w:iCs/>
-      <w:color w:val="4F81BD" w:themeColor="accent1"/>
-    </w:rPr>
-  </w:style>
-  <w:style w:type="character" w:default="1" w:styleId="DefaultParagraphFont">
-    <w:name w:val="Default Paragraph Font"/>
-    <w:uiPriority w:val="1"/>
     <w:unhideWhenUsed/>
   </w:style>
   <w:style w:type="table" w:default="1" w:styleId="TableNormal">
@@ -31829,7 +31204,7 @@
 </file>
 
 <file path=customXml/itemProps1.xml><?xml version="1.0" encoding="utf-8"?>
-<ds:datastoreItem xmlns:ds="http://schemas.openxmlformats.org/officeDocument/2006/customXml" ds:itemID="{14A9F0E2-9BDD-554F-B6CC-CE45B07D3673}">
+<ds:datastoreItem xmlns:ds="http://schemas.openxmlformats.org/officeDocument/2006/customXml" ds:itemID="{463DD8FD-BB35-7748-A458-F3822099101C}">
   <ds:schemaRefs>
     <ds:schemaRef ds:uri="http://schemas.openxmlformats.org/officeDocument/2006/bibliography"/>
   </ds:schemaRefs>

</xml_diff>